<commit_message>
JC comments on response to reviewers
</commit_message>
<xml_diff>
--- a/manuscript/submission jpsp/submission R2/AMP_JPSP_Reviews_Round_2.docx
+++ b/manuscript/submission jpsp/submission R2/AMP_JPSP_Reviews_Round_2.docx
@@ -1,6 +1,6 @@
 
 <file path=word/document.xml><?xml version="1.0" encoding="utf-8"?>
-<w:document xmlns:wpc="http://schemas.microsoft.com/office/word/2010/wordprocessingCanvas" xmlns:cx="http://schemas.microsoft.com/office/drawing/2014/chartex" xmlns:cx1="http://schemas.microsoft.com/office/drawing/2015/9/8/chartex" xmlns:mc="http://schemas.openxmlformats.org/markup-compatibility/2006" xmlns:o="urn:schemas-microsoft-com:office:office" xmlns:r="http://schemas.openxmlformats.org/officeDocument/2006/relationships" xmlns:m="http://schemas.openxmlformats.org/officeDocument/2006/math" xmlns:v="urn:schemas-microsoft-com:vml" xmlns:wp14="http://schemas.microsoft.com/office/word/2010/wordprocessingDrawing" xmlns:wp="http://schemas.openxmlformats.org/drawingml/2006/wordprocessingDrawing" xmlns:w10="urn:schemas-microsoft-com:office:word" xmlns:w="http://schemas.openxmlformats.org/wordprocessingml/2006/main" xmlns:w14="http://schemas.microsoft.com/office/word/2010/wordml" xmlns:w15="http://schemas.microsoft.com/office/word/2012/wordml" xmlns:w16se="http://schemas.microsoft.com/office/word/2015/wordml/symex" xmlns:wpg="http://schemas.microsoft.com/office/word/2010/wordprocessingGroup" xmlns:wpi="http://schemas.microsoft.com/office/word/2010/wordprocessingInk" xmlns:wne="http://schemas.microsoft.com/office/word/2006/wordml" xmlns:wps="http://schemas.microsoft.com/office/word/2010/wordprocessingShape" mc:Ignorable="w14 w15 w16se wp14">
+<w:document xmlns:wpc="http://schemas.microsoft.com/office/word/2010/wordprocessingCanvas" xmlns:cx="http://schemas.microsoft.com/office/drawing/2014/chartex" xmlns:cx1="http://schemas.microsoft.com/office/drawing/2015/9/8/chartex" xmlns:cx2="http://schemas.microsoft.com/office/drawing/2015/10/21/chartex" xmlns:cx3="http://schemas.microsoft.com/office/drawing/2016/5/9/chartex" xmlns:cx4="http://schemas.microsoft.com/office/drawing/2016/5/10/chartex" xmlns:cx5="http://schemas.microsoft.com/office/drawing/2016/5/11/chartex" xmlns:cx6="http://schemas.microsoft.com/office/drawing/2016/5/12/chartex" xmlns:cx7="http://schemas.microsoft.com/office/drawing/2016/5/13/chartex" xmlns:cx8="http://schemas.microsoft.com/office/drawing/2016/5/14/chartex" xmlns:mc="http://schemas.openxmlformats.org/markup-compatibility/2006" xmlns:aink="http://schemas.microsoft.com/office/drawing/2016/ink" xmlns:am3d="http://schemas.microsoft.com/office/drawing/2017/model3d" xmlns:o="urn:schemas-microsoft-com:office:office" xmlns:r="http://schemas.openxmlformats.org/officeDocument/2006/relationships" xmlns:m="http://schemas.openxmlformats.org/officeDocument/2006/math" xmlns:v="urn:schemas-microsoft-com:vml" xmlns:wp14="http://schemas.microsoft.com/office/word/2010/wordprocessingDrawing" xmlns:wp="http://schemas.openxmlformats.org/drawingml/2006/wordprocessingDrawing" xmlns:w10="urn:schemas-microsoft-com:office:word" xmlns:w="http://schemas.openxmlformats.org/wordprocessingml/2006/main" xmlns:w14="http://schemas.microsoft.com/office/word/2010/wordml" xmlns:w15="http://schemas.microsoft.com/office/word/2012/wordml" xmlns:w16cex="http://schemas.microsoft.com/office/word/2018/wordml/cex" xmlns:w16cid="http://schemas.microsoft.com/office/word/2016/wordml/cid" xmlns:w16="http://schemas.microsoft.com/office/word/2018/wordml" xmlns:w16se="http://schemas.microsoft.com/office/word/2015/wordml/symex" xmlns:wpg="http://schemas.microsoft.com/office/word/2010/wordprocessingGroup" xmlns:wpi="http://schemas.microsoft.com/office/word/2010/wordprocessingInk" xmlns:wne="http://schemas.microsoft.com/office/word/2006/wordml" xmlns:wps="http://schemas.microsoft.com/office/word/2010/wordprocessingShape" mc:Ignorable="w14 w15 w16se w16cid w16 w16cex wp14">
   <w:body>
     <w:p>
       <w:pPr>
@@ -150,29 +150,7 @@
           <w:szCs w:val="23"/>
           <w:highlight w:val="yellow"/>
         </w:rPr>
-        <w:t xml:space="preserve">the clarity and validity of the interpretations of your data - exactly and specifically what do these data say and not say about the psychology of the AMP? - </w:t>
-      </w:r>
-      <w:proofErr w:type="gramStart"/>
-      <w:r>
-        <w:rPr>
-          <w:rFonts w:ascii="Segoe UI" w:eastAsia="Times New Roman" w:hAnsi="Segoe UI" w:cs="Segoe UI"/>
-          <w:color w:val="212121"/>
-          <w:sz w:val="23"/>
-          <w:szCs w:val="23"/>
-          <w:highlight w:val="yellow"/>
-        </w:rPr>
-        <w:t>and</w:t>
-      </w:r>
-      <w:proofErr w:type="gramEnd"/>
-      <w:r>
-        <w:rPr>
-          <w:rFonts w:ascii="Segoe UI" w:eastAsia="Times New Roman" w:hAnsi="Segoe UI" w:cs="Segoe UI"/>
-          <w:color w:val="212121"/>
-          <w:sz w:val="23"/>
-          <w:szCs w:val="23"/>
-          <w:highlight w:val="yellow"/>
-        </w:rPr>
-        <w:t xml:space="preserve"> the adequacy of your discussion of the prior literature. On that point, it seems that there are a number of prior discussions in the literature around similar if not identical issues. Please be sure to clarify how these studies are different and can advance those discussions past their previous boundaries</w:t>
+        <w:t>the clarity and validity of the interpretations of your data - exactly and specifically what do these data say and not say about the psychology of the AMP? - and the adequacy of your discussion of the prior literature. On that point, it seems that there are a number of prior discussions in the literature around similar if not identical issues. Please be sure to clarify how these studies are different and can advance those discussions past their previous boundaries</w:t>
       </w:r>
       <w:r>
         <w:rPr>
@@ -252,27 +230,7 @@
           <w:sz w:val="23"/>
           <w:szCs w:val="23"/>
         </w:rPr>
-        <w:t xml:space="preserve">Once the paper has been revised, submit it through the manuscript submission portal. Make sure to check the appropriate box in the portal to indicate that the paper is a revision rather than a first submission. If possible, I would like to receive your revision by 07/20/2021. If this is not feasible, please email our Peer Review Coordinator, Charlie </w:t>
-      </w:r>
-      <w:proofErr w:type="spellStart"/>
-      <w:r>
-        <w:rPr>
-          <w:rFonts w:ascii="Segoe UI" w:eastAsia="Times New Roman" w:hAnsi="Segoe UI" w:cs="Segoe UI"/>
-          <w:color w:val="212121"/>
-          <w:sz w:val="23"/>
-          <w:szCs w:val="23"/>
-        </w:rPr>
-        <w:t>Retzlaff</w:t>
-      </w:r>
-      <w:proofErr w:type="spellEnd"/>
-      <w:r>
-        <w:rPr>
-          <w:rFonts w:ascii="Segoe UI" w:eastAsia="Times New Roman" w:hAnsi="Segoe UI" w:cs="Segoe UI"/>
-          <w:color w:val="212121"/>
-          <w:sz w:val="23"/>
-          <w:szCs w:val="23"/>
-        </w:rPr>
-        <w:t xml:space="preserve">, </w:t>
+        <w:t xml:space="preserve">Once the paper has been revised, submit it through the manuscript submission portal. Make sure to check the appropriate box in the portal to indicate that the paper is a revision rather than a first submission. If possible, I would like to receive your revision by 07/20/2021. If this is not feasible, please email our Peer Review Coordinator, Charlie Retzlaff, </w:t>
       </w:r>
       <w:r>
         <w:rPr>
@@ -382,19 +340,8 @@
           <w:szCs w:val="23"/>
         </w:rPr>
         <w:br/>
-        <w:t>Sincerely</w:t>
-      </w:r>
-      <w:proofErr w:type="gramStart"/>
-      <w:r>
-        <w:rPr>
-          <w:rFonts w:ascii="Segoe UI" w:eastAsia="Times New Roman" w:hAnsi="Segoe UI" w:cs="Segoe UI"/>
-          <w:color w:val="212121"/>
-          <w:sz w:val="23"/>
-          <w:szCs w:val="23"/>
-        </w:rPr>
-        <w:t>,</w:t>
-      </w:r>
-      <w:proofErr w:type="gramEnd"/>
+        <w:t>Sincerely,</w:t>
+      </w:r>
       <w:r>
         <w:rPr>
           <w:rFonts w:ascii="Segoe UI" w:eastAsia="Times New Roman" w:hAnsi="Segoe UI" w:cs="Segoe UI"/>
@@ -629,27 +576,7 @@
           <w:szCs w:val="23"/>
         </w:rPr>
         <w:lastRenderedPageBreak/>
-        <w:t xml:space="preserve">Reviewer #1: Signed: </w:t>
-      </w:r>
-      <w:proofErr w:type="spellStart"/>
-      <w:r>
-        <w:rPr>
-          <w:rFonts w:ascii="Segoe UI" w:eastAsia="Times New Roman" w:hAnsi="Segoe UI" w:cs="Segoe UI"/>
-          <w:color w:val="212121"/>
-          <w:sz w:val="23"/>
-          <w:szCs w:val="23"/>
-        </w:rPr>
-        <w:t>Yoav</w:t>
-      </w:r>
-      <w:proofErr w:type="spellEnd"/>
-      <w:r>
-        <w:rPr>
-          <w:rFonts w:ascii="Segoe UI" w:eastAsia="Times New Roman" w:hAnsi="Segoe UI" w:cs="Segoe UI"/>
-          <w:color w:val="212121"/>
-          <w:sz w:val="23"/>
-          <w:szCs w:val="23"/>
-        </w:rPr>
-        <w:t xml:space="preserve"> Bar-Anan</w:t>
+        <w:t>Reviewer #1: Signed: Yoav Bar-Anan</w:t>
       </w:r>
       <w:r>
         <w:rPr>
@@ -824,47 +751,7 @@
           <w:sz w:val="23"/>
           <w:szCs w:val="23"/>
         </w:rPr>
-        <w:t xml:space="preserve"> (Bar-Anan &amp; </w:t>
-      </w:r>
-      <w:proofErr w:type="spellStart"/>
-      <w:r>
-        <w:rPr>
-          <w:rFonts w:ascii="Segoe UI" w:eastAsia="Times New Roman" w:hAnsi="Segoe UI" w:cs="Segoe UI"/>
-          <w:color w:val="212121"/>
-          <w:sz w:val="23"/>
-          <w:szCs w:val="23"/>
-        </w:rPr>
-        <w:t>Nosek</w:t>
-      </w:r>
-      <w:proofErr w:type="spellEnd"/>
-      <w:r>
-        <w:rPr>
-          <w:rFonts w:ascii="Segoe UI" w:eastAsia="Times New Roman" w:hAnsi="Segoe UI" w:cs="Segoe UI"/>
-          <w:color w:val="212121"/>
-          <w:sz w:val="23"/>
-          <w:szCs w:val="23"/>
-        </w:rPr>
-        <w:t xml:space="preserve">, 2012, and replicated by Payne et al., 2013, </w:t>
-      </w:r>
-      <w:proofErr w:type="spellStart"/>
-      <w:r>
-        <w:rPr>
-          <w:rFonts w:ascii="Segoe UI" w:eastAsia="Times New Roman" w:hAnsi="Segoe UI" w:cs="Segoe UI"/>
-          <w:color w:val="212121"/>
-          <w:sz w:val="23"/>
-          <w:szCs w:val="23"/>
-        </w:rPr>
-        <w:t>Gawronski</w:t>
-      </w:r>
-      <w:proofErr w:type="spellEnd"/>
-      <w:r>
-        <w:rPr>
-          <w:rFonts w:ascii="Segoe UI" w:eastAsia="Times New Roman" w:hAnsi="Segoe UI" w:cs="Segoe UI"/>
-          <w:color w:val="212121"/>
-          <w:sz w:val="23"/>
-          <w:szCs w:val="23"/>
-        </w:rPr>
-        <w:t xml:space="preserve"> &amp; Ye, 2015, and Weil et al., 2017). Therefore, I do not think that there is currently an open dispute about whether people can become aware of the priming effect, if prompted about it. </w:t>
+        <w:t xml:space="preserve"> (Bar-Anan &amp; Nosek, 2012, and replicated by Payne et al., 2013, Gawronski &amp; Ye, 2015, and Weil et al., 2017). Therefore, I do not think that there is currently an open dispute about whether people can become aware of the priming effect, if prompted about it. </w:t>
       </w:r>
     </w:p>
     <w:p>
@@ -915,47 +802,16 @@
           <w:sz w:val="23"/>
           <w:szCs w:val="23"/>
         </w:rPr>
-        <w:t xml:space="preserve"> measures and AMP effect sizes (e.g., Bar-Anan &amp; </w:t>
-      </w:r>
-      <w:proofErr w:type="spellStart"/>
-      <w:r>
-        <w:rPr>
-          <w:rFonts w:ascii="Segoe UI" w:eastAsia="Times New Roman" w:hAnsi="Segoe UI" w:cs="Segoe UI"/>
-          <w:color w:val="212121"/>
-          <w:sz w:val="23"/>
-          <w:szCs w:val="23"/>
-        </w:rPr>
-        <w:t>Nosek</w:t>
-      </w:r>
-      <w:proofErr w:type="spellEnd"/>
-      <w:r>
-        <w:rPr>
-          <w:rFonts w:ascii="Segoe UI" w:eastAsia="Times New Roman" w:hAnsi="Segoe UI" w:cs="Segoe UI"/>
-          <w:color w:val="212121"/>
-          <w:sz w:val="23"/>
-          <w:szCs w:val="23"/>
-        </w:rPr>
-        <w:t xml:space="preserve">, 2012; </w:t>
-      </w:r>
-      <w:proofErr w:type="spellStart"/>
-      <w:r>
-        <w:rPr>
-          <w:rFonts w:ascii="Segoe UI" w:eastAsia="Times New Roman" w:hAnsi="Segoe UI" w:cs="Segoe UI"/>
-          <w:color w:val="212121"/>
-          <w:sz w:val="23"/>
-          <w:szCs w:val="23"/>
-        </w:rPr>
-        <w:t>Gawronski</w:t>
-      </w:r>
-      <w:proofErr w:type="spellEnd"/>
-      <w:r>
-        <w:rPr>
-          <w:rFonts w:ascii="Segoe UI" w:eastAsia="Times New Roman" w:hAnsi="Segoe UI" w:cs="Segoe UI"/>
-          <w:color w:val="212121"/>
-          <w:sz w:val="23"/>
-          <w:szCs w:val="23"/>
-        </w:rPr>
-        <w:t xml:space="preserve"> &amp; Ye, 2014</w:t>
+        <w:t xml:space="preserve"> measures and AMP effect sizes (e.g., Bar-Anan &amp; Nosek, 2012; </w:t>
+      </w:r>
+      <w:r>
+        <w:rPr>
+          <w:rFonts w:ascii="Segoe UI" w:eastAsia="Times New Roman" w:hAnsi="Segoe UI" w:cs="Segoe UI"/>
+          <w:color w:val="212121"/>
+          <w:sz w:val="23"/>
+          <w:szCs w:val="23"/>
+        </w:rPr>
+        <w:t>Gawronski &amp; Ye, 2014</w:t>
       </w:r>
       <w:r>
         <w:rPr>
@@ -1070,27 +926,7 @@
           <w:sz w:val="23"/>
           <w:szCs w:val="23"/>
         </w:rPr>
-        <w:t xml:space="preserve"> measures and AMP effect sizes (e.g., Bar-Anan &amp; </w:t>
-      </w:r>
-      <w:proofErr w:type="spellStart"/>
-      <w:r>
-        <w:rPr>
-          <w:rFonts w:ascii="Segoe UI" w:eastAsia="Times New Roman" w:hAnsi="Segoe UI" w:cs="Segoe UI"/>
-          <w:color w:val="212121"/>
-          <w:sz w:val="23"/>
-          <w:szCs w:val="23"/>
-        </w:rPr>
-        <w:t>Nosek</w:t>
-      </w:r>
-      <w:proofErr w:type="spellEnd"/>
-      <w:r>
-        <w:rPr>
-          <w:rFonts w:ascii="Segoe UI" w:eastAsia="Times New Roman" w:hAnsi="Segoe UI" w:cs="Segoe UI"/>
-          <w:color w:val="212121"/>
-          <w:sz w:val="23"/>
-          <w:szCs w:val="23"/>
-        </w:rPr>
-        <w:t xml:space="preserve">, 2012; Payne et al., 2013). We have included additional material in this version of the manuscript acknowledging this </w:t>
+        <w:t xml:space="preserve"> measures and AMP effect sizes (e.g., Bar-Anan &amp; Nosek, 2012; Payne et al., 2013). We have included additional material in this version of the manuscript acknowledging this </w:t>
       </w:r>
       <w:r>
         <w:rPr>
@@ -2268,6 +2104,7 @@
         <w:t xml:space="preserve"> </w:t>
       </w:r>
       <w:commentRangeStart w:id="0"/>
+      <w:commentRangeStart w:id="1"/>
       <w:r>
         <w:rPr>
           <w:rFonts w:ascii="Segoe UI" w:eastAsia="Times New Roman" w:hAnsi="Segoe UI" w:cs="Segoe UI"/>
@@ -2283,6 +2120,13 @@
           <w:rStyle w:val="CommentReference"/>
         </w:rPr>
         <w:commentReference w:id="0"/>
+      </w:r>
+      <w:commentRangeEnd w:id="1"/>
+      <w:r>
+        <w:rPr>
+          <w:rStyle w:val="CommentReference"/>
+        </w:rPr>
+        <w:commentReference w:id="1"/>
       </w:r>
       <w:r>
         <w:rPr>
@@ -2505,7 +2349,8 @@
           <w:szCs w:val="23"/>
         </w:rPr>
       </w:pPr>
-      <w:commentRangeStart w:id="1"/>
+      <w:commentRangeStart w:id="2"/>
+      <w:commentRangeStart w:id="3"/>
       <w:r>
         <w:rPr>
           <w:rFonts w:ascii="Segoe UI" w:eastAsia="Times New Roman" w:hAnsi="Segoe UI" w:cs="Segoe UI"/>
@@ -2515,12 +2360,19 @@
         </w:rPr>
         <w:t>To</w:t>
       </w:r>
-      <w:commentRangeEnd w:id="1"/>
+      <w:commentRangeEnd w:id="2"/>
       <w:r>
         <w:rPr>
           <w:rStyle w:val="CommentReference"/>
         </w:rPr>
-        <w:commentReference w:id="1"/>
+        <w:commentReference w:id="2"/>
+      </w:r>
+      <w:commentRangeEnd w:id="3"/>
+      <w:r>
+        <w:rPr>
+          <w:rStyle w:val="CommentReference"/>
+        </w:rPr>
+        <w:commentReference w:id="3"/>
       </w:r>
       <w:r>
         <w:rPr>
@@ -2632,7 +2484,33 @@
           <w:sz w:val="23"/>
           <w:szCs w:val="23"/>
         </w:rPr>
-        <w:t xml:space="preserve">Nevertheless, we have added new material in the General Discussion acknowledging the inferential account forwarded by Reviewer 1 as one possible explanation for our findings (see </w:t>
+        <w:t xml:space="preserve">Nevertheless, we </w:t>
+      </w:r>
+      <w:commentRangeStart w:id="4"/>
+      <w:r>
+        <w:rPr>
+          <w:rFonts w:ascii="Segoe UI" w:eastAsia="Times New Roman" w:hAnsi="Segoe UI" w:cs="Segoe UI"/>
+          <w:color w:val="212121"/>
+          <w:sz w:val="23"/>
+          <w:szCs w:val="23"/>
+        </w:rPr>
+        <w:t xml:space="preserve">have added new material in the General Discussion acknowledging the inferential account forwarded by Reviewer 1 </w:t>
+      </w:r>
+      <w:commentRangeEnd w:id="4"/>
+      <w:r>
+        <w:rPr>
+          <w:rStyle w:val="CommentReference"/>
+        </w:rPr>
+        <w:commentReference w:id="4"/>
+      </w:r>
+      <w:r>
+        <w:rPr>
+          <w:rFonts w:ascii="Segoe UI" w:eastAsia="Times New Roman" w:hAnsi="Segoe UI" w:cs="Segoe UI"/>
+          <w:color w:val="212121"/>
+          <w:sz w:val="23"/>
+          <w:szCs w:val="23"/>
+        </w:rPr>
+        <w:t xml:space="preserve">as one possible explanation for our findings (see </w:t>
       </w:r>
       <w:proofErr w:type="spellStart"/>
       <w:r>
@@ -2743,7 +2621,8 @@
         </w:rPr>
         <w:t xml:space="preserve">I have not seen clear and coherent explanation why the authors think that this is the </w:t>
       </w:r>
-      <w:commentRangeStart w:id="2"/>
+      <w:commentRangeStart w:id="5"/>
+      <w:commentRangeStart w:id="6"/>
       <w:r>
         <w:rPr>
           <w:rFonts w:ascii="Segoe UI" w:eastAsia="Times New Roman" w:hAnsi="Segoe UI" w:cs="Segoe UI"/>
@@ -2754,12 +2633,19 @@
         </w:rPr>
         <w:t>case</w:t>
       </w:r>
-      <w:commentRangeEnd w:id="2"/>
+      <w:commentRangeEnd w:id="5"/>
       <w:r>
         <w:rPr>
           <w:rStyle w:val="CommentReference"/>
         </w:rPr>
-        <w:commentReference w:id="2"/>
+        <w:commentReference w:id="5"/>
+      </w:r>
+      <w:commentRangeEnd w:id="6"/>
+      <w:r>
+        <w:rPr>
+          <w:rStyle w:val="CommentReference"/>
+        </w:rPr>
+        <w:commentReference w:id="6"/>
       </w:r>
       <w:r>
         <w:rPr>
@@ -2902,7 +2788,17 @@
           <w:sz w:val="23"/>
           <w:szCs w:val="23"/>
         </w:rPr>
-        <w:t xml:space="preserve">”. With this in mind, we now mention the reviewer’s idea in the General Discussion as one possible explanation for our findings (see </w:t>
+        <w:t xml:space="preserve">”. </w:t>
+      </w:r>
+      <w:commentRangeStart w:id="7"/>
+      <w:r>
+        <w:rPr>
+          <w:rFonts w:ascii="Segoe UI" w:eastAsia="Times New Roman" w:hAnsi="Segoe UI" w:cs="Segoe UI"/>
+          <w:color w:val="212121"/>
+          <w:sz w:val="23"/>
+          <w:szCs w:val="23"/>
+        </w:rPr>
+        <w:t xml:space="preserve">With this in mind, we now mention the reviewer’s idea in the General Discussion as one possible explanation for our findings (see </w:t>
       </w:r>
       <w:proofErr w:type="spellStart"/>
       <w:r>
@@ -2933,6 +2829,13 @@
           <w:szCs w:val="23"/>
         </w:rPr>
         <w:t>).</w:t>
+      </w:r>
+      <w:commentRangeEnd w:id="7"/>
+      <w:r>
+        <w:rPr>
+          <w:rStyle w:val="CommentReference"/>
+        </w:rPr>
+        <w:commentReference w:id="7"/>
       </w:r>
     </w:p>
     <w:p>
@@ -3051,7 +2954,8 @@
         </w:rPr>
         <w:t xml:space="preserve">o that of influence aware </w:t>
       </w:r>
-      <w:commentRangeStart w:id="3"/>
+      <w:commentRangeStart w:id="8"/>
+      <w:commentRangeStart w:id="9"/>
       <w:r>
         <w:rPr>
           <w:rFonts w:ascii="Segoe UI" w:eastAsia="Times New Roman" w:hAnsi="Segoe UI" w:cs="Segoe UI"/>
@@ -3061,12 +2965,19 @@
         </w:rPr>
         <w:t>trials</w:t>
       </w:r>
-      <w:commentRangeEnd w:id="3"/>
+      <w:commentRangeEnd w:id="8"/>
       <w:r>
         <w:rPr>
           <w:rStyle w:val="CommentReference"/>
         </w:rPr>
-        <w:commentReference w:id="3"/>
+        <w:commentReference w:id="8"/>
+      </w:r>
+      <w:commentRangeEnd w:id="9"/>
+      <w:r>
+        <w:rPr>
+          <w:rStyle w:val="CommentReference"/>
+        </w:rPr>
+        <w:commentReference w:id="9"/>
       </w:r>
       <w:r>
         <w:rPr>
@@ -3384,6 +3295,7 @@
         </w:rPr>
         <w:t xml:space="preserve">. For example, in Experiment 5 (pp. 35-36), the authors reported that the priming effect in IA-AMP trials that were flagged by the participants as sensitive to priming was superior in discriminating between Democrats and Republicans (d = 2.08) than the priming effect computed from the rest of the trials (d = 0.62). </w:t>
       </w:r>
+      <w:proofErr w:type="gramStart"/>
       <w:r>
         <w:rPr>
           <w:rFonts w:ascii="Segoe UI" w:eastAsia="Times New Roman" w:hAnsi="Segoe UI" w:cs="Segoe UI"/>
@@ -3392,8 +3304,20 @@
           <w:szCs w:val="23"/>
           <w:highlight w:val="yellow"/>
         </w:rPr>
-        <w:t xml:space="preserve">But, 0.62 is not a small effect, and the authors did not include a </w:t>
-      </w:r>
+        <w:t>But,</w:t>
+      </w:r>
+      <w:proofErr w:type="gramEnd"/>
+      <w:r>
+        <w:rPr>
+          <w:rFonts w:ascii="Segoe UI" w:eastAsia="Times New Roman" w:hAnsi="Segoe UI" w:cs="Segoe UI"/>
+          <w:color w:val="212121"/>
+          <w:sz w:val="23"/>
+          <w:szCs w:val="23"/>
+          <w:highlight w:val="yellow"/>
+        </w:rPr>
+        <w:t xml:space="preserve"> 0.62 is not a small effect, and the authors did not include a </w:t>
+      </w:r>
+      <w:commentRangeStart w:id="10"/>
       <w:r>
         <w:rPr>
           <w:rFonts w:ascii="Segoe UI" w:eastAsia="Times New Roman" w:hAnsi="Segoe UI" w:cs="Segoe UI"/>
@@ -3405,6 +3329,13 @@
         <w:lastRenderedPageBreak/>
         <w:t>control group with a standard AMP that could provide an estimate for the overall effect in the AMP</w:t>
       </w:r>
+      <w:commentRangeEnd w:id="10"/>
+      <w:r>
+        <w:rPr>
+          <w:rStyle w:val="CommentReference"/>
+        </w:rPr>
+        <w:commentReference w:id="10"/>
+      </w:r>
       <w:r>
         <w:rPr>
           <w:rFonts w:ascii="Segoe UI" w:eastAsia="Times New Roman" w:hAnsi="Segoe UI" w:cs="Segoe UI"/>
@@ -3433,6 +3364,7 @@
         </w:rPr>
         <w:t xml:space="preserve">. For example, if the overall effect, when including all trials, was d = 0.92, </w:t>
       </w:r>
+      <w:commentRangeStart w:id="11"/>
       <w:r>
         <w:rPr>
           <w:rFonts w:ascii="Segoe UI" w:eastAsia="Times New Roman" w:hAnsi="Segoe UI" w:cs="Segoe UI"/>
@@ -3451,6 +3383,13 @@
           <w:szCs w:val="23"/>
         </w:rPr>
         <w:t>.</w:t>
+      </w:r>
+      <w:commentRangeEnd w:id="11"/>
+      <w:r>
+        <w:rPr>
+          <w:rStyle w:val="CommentReference"/>
+        </w:rPr>
+        <w:commentReference w:id="11"/>
       </w:r>
     </w:p>
     <w:p>
@@ -3464,7 +3403,8 @@
           <w:szCs w:val="23"/>
         </w:rPr>
       </w:pPr>
-      <w:commentRangeStart w:id="4"/>
+      <w:commentRangeStart w:id="12"/>
+      <w:commentRangeStart w:id="13"/>
       <w:r>
         <w:rPr>
           <w:rFonts w:ascii="Segoe UI" w:eastAsia="Times New Roman" w:hAnsi="Segoe UI" w:cs="Segoe UI"/>
@@ -3475,12 +3415,19 @@
         </w:rPr>
         <w:t>Authors</w:t>
       </w:r>
-      <w:commentRangeEnd w:id="4"/>
+      <w:commentRangeEnd w:id="12"/>
       <w:r>
         <w:rPr>
           <w:rStyle w:val="CommentReference"/>
         </w:rPr>
-        <w:commentReference w:id="4"/>
+        <w:commentReference w:id="12"/>
+      </w:r>
+      <w:commentRangeEnd w:id="13"/>
+      <w:r>
+        <w:rPr>
+          <w:rStyle w:val="CommentReference"/>
+        </w:rPr>
+        <w:commentReference w:id="13"/>
       </w:r>
       <w:r>
         <w:rPr>
@@ -3529,7 +3476,33 @@
           <w:sz w:val="23"/>
           <w:szCs w:val="23"/>
         </w:rPr>
-        <w:t>It also would have been helpful to know more about the distribution of the frequency of the "awareness" trials. How many participants hardly reported about a priming effect? What was the typical report? Figure 1 of the supplementary materials is a good start but it aggregates across many experiments, and it does not provide clear information about the frequencies (notice also that, at least in my computer, the legend of that figure was unclear, and I did not understand how to distinguish between the two distributions displayed in that future).</w:t>
+        <w:t xml:space="preserve">It also would have been helpful to know more about the distribution of the frequency of the "awareness" trials. </w:t>
+      </w:r>
+      <w:commentRangeStart w:id="14"/>
+      <w:r>
+        <w:rPr>
+          <w:rFonts w:ascii="Segoe UI" w:eastAsia="Times New Roman" w:hAnsi="Segoe UI" w:cs="Segoe UI"/>
+          <w:color w:val="212121"/>
+          <w:sz w:val="23"/>
+          <w:szCs w:val="23"/>
+        </w:rPr>
+        <w:t>How many participants hardly reported about a priming effect?</w:t>
+      </w:r>
+      <w:commentRangeEnd w:id="14"/>
+      <w:r>
+        <w:rPr>
+          <w:rStyle w:val="CommentReference"/>
+        </w:rPr>
+        <w:commentReference w:id="14"/>
+      </w:r>
+      <w:r>
+        <w:rPr>
+          <w:rFonts w:ascii="Segoe UI" w:eastAsia="Times New Roman" w:hAnsi="Segoe UI" w:cs="Segoe UI"/>
+          <w:color w:val="212121"/>
+          <w:sz w:val="23"/>
+          <w:szCs w:val="23"/>
+        </w:rPr>
+        <w:t xml:space="preserve"> What was the typical report? Figure 1 of the supplementary materials is a good start but it aggregates across many experiments, and it does not provide clear information about the frequencies (notice also that, at least in my computer, the legend of that figure was unclear, and I did not understand how to distinguish between the two distributions displayed in that future).</w:t>
       </w:r>
     </w:p>
     <w:p>
@@ -3543,7 +3516,8 @@
           <w:szCs w:val="23"/>
         </w:rPr>
       </w:pPr>
-      <w:commentRangeStart w:id="5"/>
+      <w:commentRangeStart w:id="15"/>
+      <w:commentRangeStart w:id="16"/>
       <w:r>
         <w:rPr>
           <w:rFonts w:ascii="Segoe UI" w:eastAsia="Times New Roman" w:hAnsi="Segoe UI" w:cs="Segoe UI"/>
@@ -3554,12 +3528,19 @@
         </w:rPr>
         <w:t>Authors</w:t>
       </w:r>
-      <w:commentRangeEnd w:id="5"/>
+      <w:commentRangeEnd w:id="15"/>
       <w:r>
         <w:rPr>
           <w:rStyle w:val="CommentReference"/>
         </w:rPr>
-        <w:commentReference w:id="5"/>
+        <w:commentReference w:id="15"/>
+      </w:r>
+      <w:commentRangeEnd w:id="16"/>
+      <w:r>
+        <w:rPr>
+          <w:rStyle w:val="CommentReference"/>
+        </w:rPr>
+        <w:commentReference w:id="16"/>
       </w:r>
       <w:r>
         <w:rPr>
@@ -3618,7 +3599,18 @@
           <w:szCs w:val="23"/>
           <w:highlight w:val="yellow"/>
         </w:rPr>
-        <w:t>can we tell how valid that finding was, when using a similar logic to the logic that the authors used to question the validity of the priming effect itself? I hope the authors would be able to provide a better depiction of their findings that goes beyond the result in the statistical tests, by using more graphs, tables, and other reporting methods</w:t>
+        <w:t xml:space="preserve">can we tell how valid that finding was, when using a similar logic to the logic that the authors used to question the validity of the priming effect itself? </w:t>
+      </w:r>
+      <w:commentRangeStart w:id="17"/>
+      <w:r>
+        <w:rPr>
+          <w:rFonts w:ascii="Segoe UI" w:eastAsia="Times New Roman" w:hAnsi="Segoe UI" w:cs="Segoe UI"/>
+          <w:color w:val="212121"/>
+          <w:sz w:val="23"/>
+          <w:szCs w:val="23"/>
+          <w:highlight w:val="yellow"/>
+        </w:rPr>
+        <w:t>I hope the authors would be able to provide a better depiction of their findings that goes beyond the result in the statistical tests, by using more graphs, tables, and other reporting methods</w:t>
       </w:r>
       <w:r>
         <w:rPr>
@@ -3628,6 +3620,13 @@
           <w:szCs w:val="23"/>
         </w:rPr>
         <w:t>.</w:t>
+      </w:r>
+      <w:commentRangeEnd w:id="17"/>
+      <w:r>
+        <w:rPr>
+          <w:rStyle w:val="CommentReference"/>
+        </w:rPr>
+        <w:commentReference w:id="17"/>
       </w:r>
     </w:p>
     <w:p>
@@ -3648,7 +3647,17 @@
           <w:sz w:val="23"/>
           <w:szCs w:val="23"/>
         </w:rPr>
-        <w:t xml:space="preserve">All that information becomes quite important for evaluating the authors' arguments about the practical implications from their results regarding the validity of the AMP. </w:t>
+        <w:t>All that information becomes quite important for evaluating the authors' arguments about the practical implications from their results regarding the validity of the AMP.</w:t>
+      </w:r>
+      <w:commentRangeStart w:id="18"/>
+      <w:r>
+        <w:rPr>
+          <w:rFonts w:ascii="Segoe UI" w:eastAsia="Times New Roman" w:hAnsi="Segoe UI" w:cs="Segoe UI"/>
+          <w:color w:val="212121"/>
+          <w:sz w:val="23"/>
+          <w:szCs w:val="23"/>
+        </w:rPr>
+        <w:t xml:space="preserve"> </w:t>
       </w:r>
       <w:r>
         <w:rPr>
@@ -3667,59 +3676,25 @@
           <w:sz w:val="23"/>
           <w:szCs w:val="23"/>
         </w:rPr>
-        <w:t xml:space="preserve"> To be clear, I believe that the authors' argument is valid, but not because of the (insufficient) information they provided about the present findings. Rather, I base my belief on the results reported in Bar-Anan &amp; </w:t>
-      </w:r>
-      <w:proofErr w:type="spellStart"/>
-      <w:r>
-        <w:rPr>
-          <w:rFonts w:ascii="Segoe UI" w:eastAsia="Times New Roman" w:hAnsi="Segoe UI" w:cs="Segoe UI"/>
-          <w:color w:val="212121"/>
-          <w:sz w:val="23"/>
-          <w:szCs w:val="23"/>
-        </w:rPr>
-        <w:t>Nosek</w:t>
-      </w:r>
-      <w:proofErr w:type="spellEnd"/>
-      <w:r>
-        <w:rPr>
-          <w:rFonts w:ascii="Segoe UI" w:eastAsia="Times New Roman" w:hAnsi="Segoe UI" w:cs="Segoe UI"/>
-          <w:color w:val="212121"/>
-          <w:sz w:val="23"/>
-          <w:szCs w:val="23"/>
-        </w:rPr>
-        <w:t xml:space="preserve"> (2012) and our comparison between the AMP and other indirect </w:t>
-      </w:r>
-      <w:proofErr w:type="gramStart"/>
-      <w:r>
-        <w:rPr>
-          <w:rFonts w:ascii="Segoe UI" w:eastAsia="Times New Roman" w:hAnsi="Segoe UI" w:cs="Segoe UI"/>
-          <w:color w:val="212121"/>
-          <w:sz w:val="23"/>
-          <w:szCs w:val="23"/>
-        </w:rPr>
-        <w:t xml:space="preserve">measures, that I mentioned in my previous review (Appendix D of Bar-Anan &amp; </w:t>
-      </w:r>
-      <w:proofErr w:type="spellStart"/>
-      <w:r>
-        <w:rPr>
-          <w:rFonts w:ascii="Segoe UI" w:eastAsia="Times New Roman" w:hAnsi="Segoe UI" w:cs="Segoe UI"/>
-          <w:color w:val="212121"/>
-          <w:sz w:val="23"/>
-          <w:szCs w:val="23"/>
-        </w:rPr>
-        <w:t>Nosek</w:t>
-      </w:r>
-      <w:proofErr w:type="spellEnd"/>
-      <w:r>
-        <w:rPr>
-          <w:rFonts w:ascii="Segoe UI" w:eastAsia="Times New Roman" w:hAnsi="Segoe UI" w:cs="Segoe UI"/>
-          <w:color w:val="212121"/>
-          <w:sz w:val="23"/>
-          <w:szCs w:val="23"/>
-        </w:rPr>
-        <w:t xml:space="preserve">, 2014, at </w:t>
-      </w:r>
-      <w:hyperlink r:id="rId8" w:history="1">
+        <w:t xml:space="preserve"> </w:t>
+      </w:r>
+      <w:commentRangeEnd w:id="18"/>
+      <w:r>
+        <w:rPr>
+          <w:rStyle w:val="CommentReference"/>
+        </w:rPr>
+        <w:commentReference w:id="18"/>
+      </w:r>
+      <w:r>
+        <w:rPr>
+          <w:rFonts w:ascii="Segoe UI" w:eastAsia="Times New Roman" w:hAnsi="Segoe UI" w:cs="Segoe UI"/>
+          <w:color w:val="212121"/>
+          <w:sz w:val="23"/>
+          <w:szCs w:val="23"/>
+        </w:rPr>
+        <w:t xml:space="preserve">To be clear, I believe that the authors' argument is valid, but not because of the (insufficient) information they provided about the present findings. Rather, I base my belief on the results reported in Bar-Anan &amp; Nosek (2012) and our comparison between the AMP and other indirect measures, that I mentioned in my previous review (Appendix D of Bar-Anan &amp; Nosek, 2014, at </w:t>
+      </w:r>
+      <w:hyperlink r:id="rId10" w:history="1">
         <w:r>
           <w:rPr>
             <w:rStyle w:val="Hyperlink"/>
@@ -3730,7 +3705,6 @@
           <w:t>https://static-content.springer.com/esm/art%3A10.3758%2Fs13428-013-0410-6/MediaObjects/13428_2013_410_MOESM1_ESM.pdf</w:t>
         </w:r>
       </w:hyperlink>
-      <w:proofErr w:type="gramEnd"/>
       <w:r>
         <w:rPr>
           <w:rFonts w:ascii="Segoe UI" w:eastAsia="Times New Roman" w:hAnsi="Segoe UI" w:cs="Segoe UI"/>
@@ -3752,7 +3726,7 @@
           <w:szCs w:val="23"/>
         </w:rPr>
       </w:pPr>
-      <w:commentRangeStart w:id="6"/>
+      <w:commentRangeStart w:id="19"/>
       <w:r>
         <w:rPr>
           <w:rFonts w:ascii="Segoe UI" w:eastAsia="Times New Roman" w:hAnsi="Segoe UI" w:cs="Segoe UI"/>
@@ -3763,12 +3737,12 @@
         </w:rPr>
         <w:t>Authors</w:t>
       </w:r>
-      <w:commentRangeEnd w:id="6"/>
+      <w:commentRangeEnd w:id="19"/>
       <w:r>
         <w:rPr>
           <w:rStyle w:val="CommentReference"/>
         </w:rPr>
-        <w:commentReference w:id="6"/>
+        <w:commentReference w:id="19"/>
       </w:r>
       <w:r>
         <w:rPr>
@@ -3818,27 +3792,7 @@
           <w:sz w:val="23"/>
           <w:szCs w:val="23"/>
         </w:rPr>
-        <w:t xml:space="preserve">6. It would help the readers if the authors explicitly mention and discuss the fact that in Experiment 1, unlike in the experiment it attempted to replicate, participants completed an AMP before completing the AMP that allowed skipping. In other words, unlike the original experiment, in the present replication, there was </w:t>
-      </w:r>
-      <w:proofErr w:type="gramStart"/>
-      <w:r>
-        <w:rPr>
-          <w:rFonts w:ascii="Segoe UI" w:eastAsia="Times New Roman" w:hAnsi="Segoe UI" w:cs="Segoe UI"/>
-          <w:color w:val="212121"/>
-          <w:sz w:val="23"/>
-          <w:szCs w:val="23"/>
-        </w:rPr>
-        <w:t>a confound</w:t>
-      </w:r>
-      <w:proofErr w:type="gramEnd"/>
-      <w:r>
-        <w:rPr>
-          <w:rFonts w:ascii="Segoe UI" w:eastAsia="Times New Roman" w:hAnsi="Segoe UI" w:cs="Segoe UI"/>
-          <w:color w:val="212121"/>
-          <w:sz w:val="23"/>
-          <w:szCs w:val="23"/>
-        </w:rPr>
-        <w:t xml:space="preserve"> between the AMP's type (skip or standard) and whether participants have previously completed an AMP.</w:t>
+        <w:t>6. It would help the readers if the authors explicitly mention and discuss the fact that in Experiment 1, unlike in the experiment it attempted to replicate, participants completed an AMP before completing the AMP that allowed skipping. In other words, unlike the original experiment, in the present replication, there was a confound between the AMP's type (skip or standard) and whether participants have previously completed an AMP.</w:t>
       </w:r>
     </w:p>
     <w:p>
@@ -3987,27 +3941,7 @@
           <w:sz w:val="23"/>
           <w:szCs w:val="23"/>
         </w:rPr>
-        <w:t xml:space="preserve">I should note that despite this confound, I do believe that the replication's results might generalize beyond the particular setup of their experiment. In 2008, together with Keith Payne (who originally collaborated with </w:t>
-      </w:r>
-      <w:proofErr w:type="spellStart"/>
-      <w:r>
-        <w:rPr>
-          <w:rFonts w:ascii="Segoe UI" w:eastAsia="Times New Roman" w:hAnsi="Segoe UI" w:cs="Segoe UI"/>
-          <w:color w:val="212121"/>
-          <w:sz w:val="23"/>
-          <w:szCs w:val="23"/>
-        </w:rPr>
-        <w:t>Nosek</w:t>
-      </w:r>
-      <w:proofErr w:type="spellEnd"/>
-      <w:r>
-        <w:rPr>
-          <w:rFonts w:ascii="Segoe UI" w:eastAsia="Times New Roman" w:hAnsi="Segoe UI" w:cs="Segoe UI"/>
-          <w:color w:val="212121"/>
-          <w:sz w:val="23"/>
-          <w:szCs w:val="23"/>
-        </w:rPr>
-        <w:t xml:space="preserve"> and me), we have conducted a replication of the skip-AMP that was never published. Like the authors of this manuscript, we found that participants in the no-skipping group showed slightly more extreme AMP attitude (M = .17, SD = .16) than participants in the skip-option group (M = .15, SD = .12), </w:t>
+        <w:t xml:space="preserve">I should note that despite this confound, I do believe that the replication's results might generalize beyond the particular setup of their experiment. In 2008, together with Keith Payne (who originally collaborated with Nosek and me), we have conducted a replication of the skip-AMP that was never published. Like the authors of this manuscript, we found that participants in the no-skipping group showed slightly more extreme AMP attitude (M = .17, SD = .16) than participants in the skip-option group (M = .15, SD = .12), </w:t>
       </w:r>
       <w:proofErr w:type="gramStart"/>
       <w:r>
@@ -4230,27 +4164,7 @@
           <w:sz w:val="23"/>
           <w:szCs w:val="23"/>
         </w:rPr>
-        <w:t xml:space="preserve">: we have revised our treatment of Bar-Anan and </w:t>
-      </w:r>
-      <w:proofErr w:type="spellStart"/>
-      <w:r>
-        <w:rPr>
-          <w:rFonts w:ascii="Segoe UI" w:eastAsia="Times New Roman" w:hAnsi="Segoe UI" w:cs="Segoe UI"/>
-          <w:color w:val="212121"/>
-          <w:sz w:val="23"/>
-          <w:szCs w:val="23"/>
-        </w:rPr>
-        <w:t>Nosek</w:t>
-      </w:r>
-      <w:proofErr w:type="spellEnd"/>
-      <w:r>
-        <w:rPr>
-          <w:rFonts w:ascii="Segoe UI" w:eastAsia="Times New Roman" w:hAnsi="Segoe UI" w:cs="Segoe UI"/>
-          <w:color w:val="212121"/>
-          <w:sz w:val="23"/>
-          <w:szCs w:val="23"/>
-        </w:rPr>
-        <w:t xml:space="preserve"> (2012) based on the reviewer’s comments (see </w:t>
+        <w:t xml:space="preserve">: we have revised our treatment of Bar-Anan and Nosek (2012) based on the reviewer’s comments (see </w:t>
       </w:r>
       <w:proofErr w:type="spellStart"/>
       <w:r>
@@ -4311,27 +4225,7 @@
           <w:sz w:val="23"/>
           <w:szCs w:val="23"/>
         </w:rPr>
-        <w:t xml:space="preserve">For instance, Bar-Anan and </w:t>
-      </w:r>
-      <w:proofErr w:type="spellStart"/>
-      <w:r>
-        <w:rPr>
-          <w:rFonts w:ascii="Segoe UI" w:eastAsia="Times New Roman" w:hAnsi="Segoe UI" w:cs="Segoe UI"/>
-          <w:color w:val="212121"/>
-          <w:sz w:val="23"/>
-          <w:szCs w:val="23"/>
-        </w:rPr>
-        <w:t>Nosek</w:t>
-      </w:r>
-      <w:proofErr w:type="spellEnd"/>
-      <w:r>
-        <w:rPr>
-          <w:rFonts w:ascii="Segoe UI" w:eastAsia="Times New Roman" w:hAnsi="Segoe UI" w:cs="Segoe UI"/>
-          <w:color w:val="212121"/>
-          <w:sz w:val="23"/>
-          <w:szCs w:val="23"/>
-        </w:rPr>
-        <w:t xml:space="preserve"> (2012) asked participants to first complete an AMP and then retrospectively indicate if they had intentionally based their evaluations on the prime rather the target. They found that AMP effects were </w:t>
+        <w:t xml:space="preserve">For instance, Bar-Anan and Nosek (2012) asked participants to first complete an AMP and then retrospectively indicate if they had intentionally based their evaluations on the prime rather the target. They found that AMP effects were </w:t>
       </w:r>
       <w:r>
         <w:rPr>
@@ -4628,7 +4522,8 @@
           <w:szCs w:val="23"/>
         </w:rPr>
       </w:pPr>
-      <w:commentRangeStart w:id="7"/>
+      <w:commentRangeStart w:id="20"/>
+      <w:commentRangeStart w:id="21"/>
       <w:r>
         <w:rPr>
           <w:rFonts w:ascii="Segoe UI" w:eastAsia="Times New Roman" w:hAnsi="Segoe UI" w:cs="Segoe UI"/>
@@ -4639,14 +4534,20 @@
         </w:rPr>
         <w:t>Authors</w:t>
       </w:r>
-      <w:commentRangeEnd w:id="7"/>
+      <w:commentRangeEnd w:id="20"/>
       <w:r>
         <w:rPr>
           <w:rStyle w:val="CommentReference"/>
         </w:rPr>
-        <w:commentReference w:id="7"/>
-      </w:r>
-      <w:proofErr w:type="gramStart"/>
+        <w:commentReference w:id="20"/>
+      </w:r>
+      <w:commentRangeEnd w:id="21"/>
+      <w:r>
+        <w:rPr>
+          <w:rStyle w:val="CommentReference"/>
+        </w:rPr>
+        <w:commentReference w:id="21"/>
+      </w:r>
       <w:r>
         <w:rPr>
           <w:rFonts w:ascii="Segoe UI" w:eastAsia="Times New Roman" w:hAnsi="Segoe UI" w:cs="Segoe UI"/>
@@ -4656,7 +4557,6 @@
         </w:rPr>
         <w:t>:</w:t>
       </w:r>
-      <w:proofErr w:type="gramEnd"/>
       <w:r>
         <w:rPr>
           <w:rFonts w:ascii="Segoe UI" w:eastAsia="Times New Roman" w:hAnsi="Segoe UI" w:cs="Segoe UI"/>
@@ -4701,27 +4601,7 @@
           <w:sz w:val="23"/>
           <w:szCs w:val="23"/>
         </w:rPr>
-        <w:t xml:space="preserve">11. </w:t>
-      </w:r>
-      <w:proofErr w:type="gramStart"/>
-      <w:r>
-        <w:rPr>
-          <w:rFonts w:ascii="Segoe UI" w:eastAsia="Times New Roman" w:hAnsi="Segoe UI" w:cs="Segoe UI"/>
-          <w:color w:val="212121"/>
-          <w:sz w:val="23"/>
-          <w:szCs w:val="23"/>
-        </w:rPr>
-        <w:t>Throughout</w:t>
-      </w:r>
-      <w:proofErr w:type="gramEnd"/>
-      <w:r>
-        <w:rPr>
-          <w:rFonts w:ascii="Segoe UI" w:eastAsia="Times New Roman" w:hAnsi="Segoe UI" w:cs="Segoe UI"/>
-          <w:color w:val="212121"/>
-          <w:sz w:val="23"/>
-          <w:szCs w:val="23"/>
-        </w:rPr>
-        <w:t xml:space="preserve"> the article, the authors often use the term "influence awareness" when they refer to participants' reports that priming has occurred. </w:t>
+        <w:t xml:space="preserve">11. Throughout the article, the authors often use the term "influence awareness" when they refer to participants' reports that priming has occurred. </w:t>
       </w:r>
       <w:r>
         <w:rPr>
@@ -4783,7 +4663,8 @@
           <w:szCs w:val="23"/>
         </w:rPr>
       </w:pPr>
-      <w:commentRangeStart w:id="8"/>
+      <w:commentRangeStart w:id="22"/>
+      <w:commentRangeStart w:id="23"/>
       <w:r>
         <w:rPr>
           <w:rFonts w:ascii="Segoe UI" w:eastAsia="Times New Roman" w:hAnsi="Segoe UI" w:cs="Segoe UI"/>
@@ -4794,12 +4675,19 @@
         </w:rPr>
         <w:t>Authors</w:t>
       </w:r>
-      <w:commentRangeEnd w:id="8"/>
+      <w:commentRangeEnd w:id="22"/>
       <w:r>
         <w:rPr>
           <w:rStyle w:val="CommentReference"/>
         </w:rPr>
-        <w:commentReference w:id="8"/>
+        <w:commentReference w:id="22"/>
+      </w:r>
+      <w:commentRangeEnd w:id="23"/>
+      <w:r>
+        <w:rPr>
+          <w:rStyle w:val="CommentReference"/>
+        </w:rPr>
+        <w:commentReference w:id="23"/>
       </w:r>
       <w:r>
         <w:rPr>
@@ -4897,27 +4785,7 @@
           <w:sz w:val="23"/>
           <w:szCs w:val="23"/>
         </w:rPr>
-        <w:t xml:space="preserve"> et al., </w:t>
-      </w:r>
-      <w:proofErr w:type="gramStart"/>
-      <w:r>
-        <w:rPr>
-          <w:rFonts w:ascii="Segoe UI" w:eastAsia="Times New Roman" w:hAnsi="Segoe UI" w:cs="Segoe UI"/>
-          <w:color w:val="212121"/>
-          <w:sz w:val="23"/>
-          <w:szCs w:val="23"/>
-        </w:rPr>
-        <w:t>2003</w:t>
-      </w:r>
-      <w:proofErr w:type="gramEnd"/>
-      <w:r>
-        <w:rPr>
-          <w:rFonts w:ascii="Segoe UI" w:eastAsia="Times New Roman" w:hAnsi="Segoe UI" w:cs="Segoe UI"/>
-          <w:color w:val="212121"/>
-          <w:sz w:val="23"/>
-          <w:szCs w:val="23"/>
-        </w:rPr>
-        <w:t>) draw on misattribution to explain its findings.</w:t>
+        <w:t xml:space="preserve"> et al., 2003) draw on misattribution to explain its findings.</w:t>
       </w:r>
     </w:p>
     <w:p>
@@ -5117,7 +4985,8 @@
           <w:szCs w:val="23"/>
         </w:rPr>
       </w:pPr>
-      <w:commentRangeStart w:id="9"/>
+      <w:commentRangeStart w:id="24"/>
+      <w:commentRangeStart w:id="25"/>
       <w:r>
         <w:rPr>
           <w:rFonts w:ascii="Segoe UI" w:eastAsia="Times New Roman" w:hAnsi="Segoe UI" w:cs="Segoe UI"/>
@@ -5128,14 +4997,20 @@
         </w:rPr>
         <w:t>Authors</w:t>
       </w:r>
-      <w:commentRangeEnd w:id="9"/>
+      <w:commentRangeEnd w:id="24"/>
       <w:r>
         <w:rPr>
           <w:rStyle w:val="CommentReference"/>
         </w:rPr>
-        <w:commentReference w:id="9"/>
-      </w:r>
-      <w:proofErr w:type="gramStart"/>
+        <w:commentReference w:id="24"/>
+      </w:r>
+      <w:commentRangeEnd w:id="25"/>
+      <w:r>
+        <w:rPr>
+          <w:rStyle w:val="CommentReference"/>
+        </w:rPr>
+        <w:commentReference w:id="25"/>
+      </w:r>
       <w:r>
         <w:rPr>
           <w:rFonts w:ascii="Segoe UI" w:eastAsia="Times New Roman" w:hAnsi="Segoe UI" w:cs="Segoe UI"/>
@@ -5145,7 +5020,6 @@
         </w:rPr>
         <w:t>:</w:t>
       </w:r>
-      <w:proofErr w:type="gramEnd"/>
       <w:r>
         <w:rPr>
           <w:rFonts w:ascii="Segoe UI" w:eastAsia="Times New Roman" w:hAnsi="Segoe UI" w:cs="Segoe UI"/>
@@ -5190,47 +5064,7 @@
           <w:sz w:val="23"/>
           <w:szCs w:val="23"/>
         </w:rPr>
-        <w:t xml:space="preserve">2. The authors refer to Bar-Anan and </w:t>
-      </w:r>
-      <w:proofErr w:type="spellStart"/>
-      <w:r>
-        <w:rPr>
-          <w:rFonts w:ascii="Segoe UI" w:eastAsia="Times New Roman" w:hAnsi="Segoe UI" w:cs="Segoe UI"/>
-          <w:color w:val="212121"/>
-          <w:sz w:val="23"/>
-          <w:szCs w:val="23"/>
-        </w:rPr>
-        <w:t>Nosek</w:t>
-      </w:r>
-      <w:proofErr w:type="spellEnd"/>
-      <w:r>
-        <w:rPr>
-          <w:rFonts w:ascii="Segoe UI" w:eastAsia="Times New Roman" w:hAnsi="Segoe UI" w:cs="Segoe UI"/>
-          <w:color w:val="212121"/>
-          <w:sz w:val="23"/>
-          <w:szCs w:val="23"/>
-        </w:rPr>
-        <w:t xml:space="preserve"> (2016) as important research showing that awareness plays a role in the AMP; however, it is not entirely clear in what aspects the present work differs from Bar-Anan &amp; </w:t>
-      </w:r>
-      <w:proofErr w:type="spellStart"/>
-      <w:r>
-        <w:rPr>
-          <w:rFonts w:ascii="Segoe UI" w:eastAsia="Times New Roman" w:hAnsi="Segoe UI" w:cs="Segoe UI"/>
-          <w:color w:val="212121"/>
-          <w:sz w:val="23"/>
-          <w:szCs w:val="23"/>
-        </w:rPr>
-        <w:t>Nosek</w:t>
-      </w:r>
-      <w:proofErr w:type="spellEnd"/>
-      <w:r>
-        <w:rPr>
-          <w:rFonts w:ascii="Segoe UI" w:eastAsia="Times New Roman" w:hAnsi="Segoe UI" w:cs="Segoe UI"/>
-          <w:color w:val="212121"/>
-          <w:sz w:val="23"/>
-          <w:szCs w:val="23"/>
-        </w:rPr>
-        <w:t>.</w:t>
+        <w:t>2. The authors refer to Bar-Anan and Nosek (2016) as important research showing that awareness plays a role in the AMP; however, it is not entirely clear in what aspects the present work differs from Bar-Anan &amp; Nosek.</w:t>
       </w:r>
     </w:p>
     <w:p>
@@ -5502,7 +5336,8 @@
           <w:szCs w:val="23"/>
         </w:rPr>
       </w:pPr>
-      <w:commentRangeStart w:id="10"/>
+      <w:commentRangeStart w:id="26"/>
+      <w:commentRangeStart w:id="27"/>
       <w:r>
         <w:rPr>
           <w:rFonts w:ascii="Segoe UI" w:eastAsia="Times New Roman" w:hAnsi="Segoe UI" w:cs="Segoe UI"/>
@@ -5513,12 +5348,19 @@
         </w:rPr>
         <w:t>Authors</w:t>
       </w:r>
-      <w:commentRangeEnd w:id="10"/>
+      <w:commentRangeEnd w:id="26"/>
       <w:r>
         <w:rPr>
           <w:rStyle w:val="CommentReference"/>
         </w:rPr>
-        <w:commentReference w:id="10"/>
+        <w:commentReference w:id="26"/>
+      </w:r>
+      <w:commentRangeEnd w:id="27"/>
+      <w:r>
+        <w:rPr>
+          <w:rStyle w:val="CommentReference"/>
+        </w:rPr>
+        <w:commentReference w:id="27"/>
       </w:r>
       <w:r>
         <w:rPr>
@@ -5573,27 +5415,7 @@
           <w:sz w:val="23"/>
           <w:szCs w:val="23"/>
         </w:rPr>
-        <w:t xml:space="preserve">5. </w:t>
-      </w:r>
-      <w:proofErr w:type="gramStart"/>
-      <w:r>
-        <w:rPr>
-          <w:rFonts w:ascii="Segoe UI" w:eastAsia="Times New Roman" w:hAnsi="Segoe UI" w:cs="Segoe UI"/>
-          <w:color w:val="212121"/>
-          <w:sz w:val="23"/>
-          <w:szCs w:val="23"/>
-        </w:rPr>
-        <w:t>What</w:t>
-      </w:r>
-      <w:proofErr w:type="gramEnd"/>
-      <w:r>
-        <w:rPr>
-          <w:rFonts w:ascii="Segoe UI" w:eastAsia="Times New Roman" w:hAnsi="Segoe UI" w:cs="Segoe UI"/>
-          <w:color w:val="212121"/>
-          <w:sz w:val="23"/>
-          <w:szCs w:val="23"/>
-        </w:rPr>
-        <w:t xml:space="preserve"> were the primes employed in the political AMPs used in experiments 4 and 5? IAPS pictures?</w:t>
+        <w:t>5. What were the primes employed in the political AMPs used in experiments 4 and 5? IAPS pictures?</w:t>
       </w:r>
     </w:p>
     <w:p>
@@ -5720,7 +5542,8 @@
           <w:szCs w:val="23"/>
         </w:rPr>
       </w:pPr>
-      <w:commentRangeStart w:id="11"/>
+      <w:commentRangeStart w:id="28"/>
+      <w:commentRangeStart w:id="29"/>
       <w:r>
         <w:rPr>
           <w:rFonts w:ascii="Segoe UI" w:eastAsia="Times New Roman" w:hAnsi="Segoe UI" w:cs="Segoe UI"/>
@@ -5731,14 +5554,20 @@
         </w:rPr>
         <w:t>Authors</w:t>
       </w:r>
-      <w:commentRangeEnd w:id="11"/>
+      <w:commentRangeEnd w:id="28"/>
       <w:r>
         <w:rPr>
           <w:rStyle w:val="CommentReference"/>
         </w:rPr>
-        <w:commentReference w:id="11"/>
-      </w:r>
-      <w:proofErr w:type="gramStart"/>
+        <w:commentReference w:id="28"/>
+      </w:r>
+      <w:commentRangeEnd w:id="29"/>
+      <w:r>
+        <w:rPr>
+          <w:rStyle w:val="CommentReference"/>
+        </w:rPr>
+        <w:commentReference w:id="29"/>
+      </w:r>
       <w:r>
         <w:rPr>
           <w:rFonts w:ascii="Segoe UI" w:eastAsia="Times New Roman" w:hAnsi="Segoe UI" w:cs="Segoe UI"/>
@@ -5748,7 +5577,6 @@
         </w:rPr>
         <w:t>:</w:t>
       </w:r>
-      <w:proofErr w:type="gramEnd"/>
       <w:r>
         <w:rPr>
           <w:rFonts w:ascii="Segoe UI" w:eastAsia="Times New Roman" w:hAnsi="Segoe UI" w:cs="Segoe UI"/>
@@ -5793,27 +5621,7 @@
           <w:sz w:val="23"/>
           <w:szCs w:val="23"/>
         </w:rPr>
-        <w:t xml:space="preserve">7. In the GD, the authors propose that future research should try to understand what makes a person influence aware. I agree that this is an interesting future avenue for research, but I also wonder why some primes are more influence-aware than </w:t>
-      </w:r>
-      <w:proofErr w:type="gramStart"/>
-      <w:r>
-        <w:rPr>
-          <w:rFonts w:ascii="Segoe UI" w:eastAsia="Times New Roman" w:hAnsi="Segoe UI" w:cs="Segoe UI"/>
-          <w:color w:val="212121"/>
-          <w:sz w:val="23"/>
-          <w:szCs w:val="23"/>
-        </w:rPr>
-        <w:t>others?</w:t>
-      </w:r>
-      <w:proofErr w:type="gramEnd"/>
-      <w:r>
-        <w:rPr>
-          <w:rFonts w:ascii="Segoe UI" w:eastAsia="Times New Roman" w:hAnsi="Segoe UI" w:cs="Segoe UI"/>
-          <w:color w:val="212121"/>
-          <w:sz w:val="23"/>
-          <w:szCs w:val="23"/>
-        </w:rPr>
-        <w:t xml:space="preserve"> Are </w:t>
+        <w:t xml:space="preserve">7. In the GD, the authors propose that future research should try to understand what makes a person influence aware. I agree that this is an interesting future avenue for research, but I also wonder why some primes are more influence-aware than others? Are </w:t>
       </w:r>
       <w:r>
         <w:rPr>
@@ -6139,7 +5947,8 @@
           <w:szCs w:val="23"/>
         </w:rPr>
       </w:pPr>
-      <w:commentRangeStart w:id="12"/>
+      <w:commentRangeStart w:id="30"/>
+      <w:commentRangeStart w:id="31"/>
       <w:r>
         <w:rPr>
           <w:rFonts w:ascii="Segoe UI" w:eastAsia="Times New Roman" w:hAnsi="Segoe UI" w:cs="Segoe UI"/>
@@ -6150,12 +5959,19 @@
         </w:rPr>
         <w:t>Authors</w:t>
       </w:r>
-      <w:commentRangeEnd w:id="12"/>
+      <w:commentRangeEnd w:id="30"/>
       <w:r>
         <w:rPr>
           <w:rStyle w:val="CommentReference"/>
         </w:rPr>
-        <w:commentReference w:id="12"/>
+        <w:commentReference w:id="30"/>
+      </w:r>
+      <w:commentRangeEnd w:id="31"/>
+      <w:r>
+        <w:rPr>
+          <w:rStyle w:val="CommentReference"/>
+        </w:rPr>
+        <w:commentReference w:id="31"/>
       </w:r>
       <w:r>
         <w:rPr>
@@ -6372,7 +6188,41 @@
           <w:sz w:val="23"/>
           <w:szCs w:val="23"/>
         </w:rPr>
-        <w:t xml:space="preserve"> There was apparently significant priming in both conditions. But the data are not reported in a way that shows the priming effect in each condition. The priming effect should be shown in each condition. </w:t>
+        <w:t xml:space="preserve"> </w:t>
+      </w:r>
+      <w:commentRangeStart w:id="32"/>
+      <w:commentRangeStart w:id="33"/>
+      <w:r>
+        <w:rPr>
+          <w:rFonts w:ascii="Segoe UI" w:eastAsia="Times New Roman" w:hAnsi="Segoe UI" w:cs="Segoe UI"/>
+          <w:color w:val="212121"/>
+          <w:sz w:val="23"/>
+          <w:szCs w:val="23"/>
+        </w:rPr>
+        <w:t>There was apparently significant priming in both conditions</w:t>
+      </w:r>
+      <w:commentRangeEnd w:id="32"/>
+      <w:r>
+        <w:rPr>
+          <w:rStyle w:val="CommentReference"/>
+        </w:rPr>
+        <w:commentReference w:id="32"/>
+      </w:r>
+      <w:commentRangeEnd w:id="33"/>
+      <w:r>
+        <w:rPr>
+          <w:rStyle w:val="CommentReference"/>
+        </w:rPr>
+        <w:commentReference w:id="33"/>
+      </w:r>
+      <w:r>
+        <w:rPr>
+          <w:rFonts w:ascii="Segoe UI" w:eastAsia="Times New Roman" w:hAnsi="Segoe UI" w:cs="Segoe UI"/>
+          <w:color w:val="212121"/>
+          <w:sz w:val="23"/>
+          <w:szCs w:val="23"/>
+        </w:rPr>
+        <w:t xml:space="preserve">. But the data are not reported in a way that shows the priming effect in each condition. The priming effect should be shown in each condition. </w:t>
       </w:r>
       <w:r>
         <w:rPr>
@@ -6575,6 +6425,7 @@
         <w:t xml:space="preserve">(see </w:t>
       </w:r>
       <w:proofErr w:type="spellStart"/>
+      <w:proofErr w:type="gramStart"/>
       <w:r>
         <w:rPr>
           <w:rFonts w:ascii="Segoe UI" w:eastAsia="Times New Roman" w:hAnsi="Segoe UI" w:cs="Segoe UI"/>
@@ -6584,7 +6435,8 @@
         </w:rPr>
         <w:t>p.</w:t>
       </w:r>
-      <w:commentRangeStart w:id="13"/>
+      <w:commentRangeStart w:id="34"/>
+      <w:commentRangeStart w:id="35"/>
       <w:r>
         <w:rPr>
           <w:rFonts w:ascii="Segoe UI" w:eastAsia="Times New Roman" w:hAnsi="Segoe UI" w:cs="Segoe UI"/>
@@ -6595,13 +6447,21 @@
         </w:rPr>
         <w:t>XX</w:t>
       </w:r>
-      <w:commentRangeEnd w:id="13"/>
+      <w:commentRangeEnd w:id="34"/>
       <w:proofErr w:type="spellEnd"/>
+      <w:proofErr w:type="gramEnd"/>
       <w:r>
         <w:rPr>
           <w:rStyle w:val="CommentReference"/>
         </w:rPr>
-        <w:commentReference w:id="13"/>
+        <w:commentReference w:id="34"/>
+      </w:r>
+      <w:commentRangeEnd w:id="35"/>
+      <w:r>
+        <w:rPr>
+          <w:rStyle w:val="CommentReference"/>
+        </w:rPr>
+        <w:commentReference w:id="35"/>
       </w:r>
       <w:r>
         <w:rPr>
@@ -6624,16 +6484,28 @@
           <w:szCs w:val="23"/>
         </w:rPr>
       </w:pPr>
-      <w:r>
-        <w:rPr>
-          <w:rFonts w:ascii="Segoe UI" w:eastAsia="Times New Roman" w:hAnsi="Segoe UI" w:cs="Segoe UI"/>
-          <w:color w:val="212121"/>
-          <w:sz w:val="23"/>
-          <w:szCs w:val="23"/>
-        </w:rPr>
-        <w:t xml:space="preserve">With regard to the significant effect on the skip </w:t>
-      </w:r>
-      <w:commentRangeStart w:id="14"/>
+      <w:proofErr w:type="gramStart"/>
+      <w:r>
+        <w:rPr>
+          <w:rFonts w:ascii="Segoe UI" w:eastAsia="Times New Roman" w:hAnsi="Segoe UI" w:cs="Segoe UI"/>
+          <w:color w:val="212121"/>
+          <w:sz w:val="23"/>
+          <w:szCs w:val="23"/>
+        </w:rPr>
+        <w:t>With regard to</w:t>
+      </w:r>
+      <w:proofErr w:type="gramEnd"/>
+      <w:r>
+        <w:rPr>
+          <w:rFonts w:ascii="Segoe UI" w:eastAsia="Times New Roman" w:hAnsi="Segoe UI" w:cs="Segoe UI"/>
+          <w:color w:val="212121"/>
+          <w:sz w:val="23"/>
+          <w:szCs w:val="23"/>
+        </w:rPr>
+        <w:t xml:space="preserve"> the significant effect on the skip </w:t>
+      </w:r>
+      <w:commentRangeStart w:id="36"/>
+      <w:commentRangeStart w:id="37"/>
       <w:r>
         <w:rPr>
           <w:rFonts w:ascii="Segoe UI" w:eastAsia="Times New Roman" w:hAnsi="Segoe UI" w:cs="Segoe UI"/>
@@ -6643,12 +6515,19 @@
         </w:rPr>
         <w:t>AMP</w:t>
       </w:r>
-      <w:commentRangeEnd w:id="14"/>
+      <w:commentRangeEnd w:id="36"/>
       <w:r>
         <w:rPr>
           <w:rStyle w:val="CommentReference"/>
         </w:rPr>
-        <w:commentReference w:id="14"/>
+        <w:commentReference w:id="36"/>
+      </w:r>
+      <w:commentRangeEnd w:id="37"/>
+      <w:r>
+        <w:rPr>
+          <w:rStyle w:val="CommentReference"/>
+        </w:rPr>
+        <w:commentReference w:id="37"/>
       </w:r>
       <w:r>
         <w:rPr>
@@ -6793,26 +6672,7 @@
           <w:szCs w:val="23"/>
         </w:rPr>
         <w:br/>
-      </w:r>
-      <w:proofErr w:type="gramStart"/>
-      <w:r>
-        <w:rPr>
-          <w:rFonts w:ascii="Segoe UI" w:eastAsia="Times New Roman" w:hAnsi="Segoe UI" w:cs="Segoe UI"/>
-          <w:color w:val="212121"/>
-          <w:sz w:val="23"/>
-          <w:szCs w:val="23"/>
-        </w:rPr>
-        <w:t>Although</w:t>
-      </w:r>
-      <w:proofErr w:type="gramEnd"/>
-      <w:r>
-        <w:rPr>
-          <w:rFonts w:ascii="Segoe UI" w:eastAsia="Times New Roman" w:hAnsi="Segoe UI" w:cs="Segoe UI"/>
-          <w:color w:val="212121"/>
-          <w:sz w:val="23"/>
-          <w:szCs w:val="23"/>
-        </w:rPr>
-        <w:t xml:space="preserve"> the authors have scrubbed some of the causal language from the paper, replacing "driven by" with "attributable to," "explained by," and so on, </w:t>
+        <w:t xml:space="preserve">Although the authors have scrubbed some of the causal language from the paper, replacing "driven by" with "attributable to," "explained by," and so on, </w:t>
       </w:r>
       <w:r>
         <w:rPr>
@@ -6841,7 +6701,63 @@
           <w:szCs w:val="23"/>
           <w:highlight w:val="yellow"/>
         </w:rPr>
-        <w:t>An analysis following this temporal order would use the prime congruence of target ratings as the independent variable, and rated influence as the dependent variable. An accurate and unbiased interpretation of that effect would be "when subjects responded to the target in a prime-congruent way, they were subsequently more likely to claim that they were influenced by the prime. We cannot say based on these correlational data whether prime-consistent responses caused higher ratings of influence, or whether the perception that they were influenced caused more prime-congruent target ratings. Or it might be that a third variable, such as the intensity of emotional reactions to the primes might explain both prime-congruent responses and ratings of influence."</w:t>
+        <w:t xml:space="preserve">An analysis following this temporal order would use the prime congruence of target ratings as the independent variable, and rated influence as the dependent variable. An accurate and unbiased interpretation of that effect would be "when subjects responded to the target in a prime-congruent way, they were subsequently more likely to claim that they were influenced by the prime. </w:t>
+      </w:r>
+      <w:commentRangeStart w:id="38"/>
+      <w:r>
+        <w:rPr>
+          <w:rFonts w:ascii="Segoe UI" w:eastAsia="Times New Roman" w:hAnsi="Segoe UI" w:cs="Segoe UI"/>
+          <w:color w:val="212121"/>
+          <w:sz w:val="23"/>
+          <w:szCs w:val="23"/>
+          <w:highlight w:val="yellow"/>
+        </w:rPr>
+        <w:t xml:space="preserve">We cannot say based on these correlational data whether prime-consistent responses caused higher ratings of influence, </w:t>
+      </w:r>
+      <w:commentRangeEnd w:id="38"/>
+      <w:r>
+        <w:rPr>
+          <w:rStyle w:val="CommentReference"/>
+        </w:rPr>
+        <w:commentReference w:id="38"/>
+      </w:r>
+      <w:r>
+        <w:rPr>
+          <w:rFonts w:ascii="Segoe UI" w:eastAsia="Times New Roman" w:hAnsi="Segoe UI" w:cs="Segoe UI"/>
+          <w:color w:val="212121"/>
+          <w:sz w:val="23"/>
+          <w:szCs w:val="23"/>
+          <w:highlight w:val="yellow"/>
+        </w:rPr>
+        <w:t xml:space="preserve">or whether the perception that they were influenced caused more prime-congruent target ratings. Or it might be that a third variable, such as </w:t>
+      </w:r>
+      <w:commentRangeStart w:id="39"/>
+      <w:r>
+        <w:rPr>
+          <w:rFonts w:ascii="Segoe UI" w:eastAsia="Times New Roman" w:hAnsi="Segoe UI" w:cs="Segoe UI"/>
+          <w:color w:val="212121"/>
+          <w:sz w:val="23"/>
+          <w:szCs w:val="23"/>
+          <w:highlight w:val="yellow"/>
+        </w:rPr>
+        <w:t>the intensity of emotional reaction</w:t>
+      </w:r>
+      <w:commentRangeEnd w:id="39"/>
+      <w:r>
+        <w:rPr>
+          <w:rStyle w:val="CommentReference"/>
+        </w:rPr>
+        <w:commentReference w:id="39"/>
+      </w:r>
+      <w:r>
+        <w:rPr>
+          <w:rFonts w:ascii="Segoe UI" w:eastAsia="Times New Roman" w:hAnsi="Segoe UI" w:cs="Segoe UI"/>
+          <w:color w:val="212121"/>
+          <w:sz w:val="23"/>
+          <w:szCs w:val="23"/>
+          <w:highlight w:val="yellow"/>
+        </w:rPr>
+        <w:t>s to the primes might explain both prime-congruent responses and ratings of influence."</w:t>
       </w:r>
       <w:r>
         <w:rPr>
@@ -6911,7 +6827,8 @@
         </w:rPr>
         <w:t xml:space="preserve">"when subjects responded to the target in a prime-congruent way, they were subsequently more likely to claim that they were influenced by the </w:t>
       </w:r>
-      <w:commentRangeStart w:id="15"/>
+      <w:commentRangeStart w:id="40"/>
+      <w:commentRangeStart w:id="41"/>
       <w:r>
         <w:rPr>
           <w:rFonts w:ascii="Segoe UI" w:eastAsia="Times New Roman" w:hAnsi="Segoe UI" w:cs="Segoe UI"/>
@@ -6921,12 +6838,19 @@
         </w:rPr>
         <w:t>prime</w:t>
       </w:r>
-      <w:commentRangeEnd w:id="15"/>
+      <w:commentRangeEnd w:id="40"/>
       <w:r>
         <w:rPr>
           <w:rStyle w:val="CommentReference"/>
         </w:rPr>
-        <w:commentReference w:id="15"/>
+        <w:commentReference w:id="40"/>
+      </w:r>
+      <w:commentRangeEnd w:id="41"/>
+      <w:r>
+        <w:rPr>
+          <w:rStyle w:val="CommentReference"/>
+        </w:rPr>
+        <w:commentReference w:id="41"/>
       </w:r>
       <w:r>
         <w:rPr>
@@ -7027,6 +6951,7 @@
         <w:br/>
         <w:t xml:space="preserve">These studies measure perceived prime influence before subjects express their target rating (study 7) or before they see the target (study 8). These studies show, even more clearly than studies 2-6 that </w:t>
       </w:r>
+      <w:commentRangeStart w:id="42"/>
       <w:r>
         <w:rPr>
           <w:rFonts w:ascii="Segoe UI" w:eastAsia="Times New Roman" w:hAnsi="Segoe UI" w:cs="Segoe UI"/>
@@ -7044,8 +6969,25 @@
           <w:sz w:val="23"/>
           <w:szCs w:val="23"/>
         </w:rPr>
-        <w:t xml:space="preserve">. In these designs, they must be doing so because there's no actual target judgment yet to have insight about. So in these designs, any confabulation is not "post-hoc" about the target rating, but </w:t>
-      </w:r>
+        <w:t xml:space="preserve">. </w:t>
+      </w:r>
+      <w:commentRangeEnd w:id="42"/>
+      <w:r>
+        <w:rPr>
+          <w:rStyle w:val="CommentReference"/>
+        </w:rPr>
+        <w:commentReference w:id="42"/>
+      </w:r>
+      <w:r>
+        <w:rPr>
+          <w:rFonts w:ascii="Segoe UI" w:eastAsia="Times New Roman" w:hAnsi="Segoe UI" w:cs="Segoe UI"/>
+          <w:color w:val="212121"/>
+          <w:sz w:val="23"/>
+          <w:szCs w:val="23"/>
+        </w:rPr>
+        <w:t xml:space="preserve">In these designs, they must be doing so because there's no actual target judgment yet to have insight about. So in these designs, any confabulation is not "post-hoc" about the target rating, but </w:t>
+      </w:r>
+      <w:commentRangeStart w:id="43"/>
       <w:r>
         <w:rPr>
           <w:rFonts w:ascii="Segoe UI" w:eastAsia="Times New Roman" w:hAnsi="Segoe UI" w:cs="Segoe UI"/>
@@ -7063,7 +7005,23 @@
           <w:sz w:val="23"/>
           <w:szCs w:val="23"/>
         </w:rPr>
-        <w:t>. So, if the claim is simply that people can accurately guess how much primes influence them in the AMP, this conclusion is supported by the data, but it has no bearing on the question of how the AMP works or its validity, as I expand on next.</w:t>
+        <w:t xml:space="preserve">. </w:t>
+      </w:r>
+      <w:commentRangeEnd w:id="43"/>
+      <w:r>
+        <w:rPr>
+          <w:rStyle w:val="CommentReference"/>
+        </w:rPr>
+        <w:commentReference w:id="43"/>
+      </w:r>
+      <w:r>
+        <w:rPr>
+          <w:rFonts w:ascii="Segoe UI" w:eastAsia="Times New Roman" w:hAnsi="Segoe UI" w:cs="Segoe UI"/>
+          <w:color w:val="212121"/>
+          <w:sz w:val="23"/>
+          <w:szCs w:val="23"/>
+        </w:rPr>
+        <w:t>So, if the claim is simply that people can accurately guess how much primes influence them in the AMP, this conclusion is supported by the data, but it has no bearing on the question of how the AMP works or its validity, as I expand on next.</w:t>
       </w:r>
     </w:p>
     <w:p>
@@ -7077,7 +7035,7 @@
           <w:szCs w:val="23"/>
         </w:rPr>
       </w:pPr>
-      <w:commentRangeStart w:id="16"/>
+      <w:commentRangeStart w:id="44"/>
       <w:r>
         <w:rPr>
           <w:rFonts w:ascii="Segoe UI" w:eastAsia="Times New Roman" w:hAnsi="Segoe UI" w:cs="Segoe UI"/>
@@ -7088,12 +7046,12 @@
         </w:rPr>
         <w:t>Authors</w:t>
       </w:r>
-      <w:commentRangeEnd w:id="16"/>
+      <w:commentRangeEnd w:id="44"/>
       <w:r>
         <w:rPr>
           <w:rStyle w:val="CommentReference"/>
         </w:rPr>
-        <w:commentReference w:id="16"/>
+        <w:commentReference w:id="44"/>
       </w:r>
       <w:r>
         <w:rPr>
@@ -7167,6 +7125,100 @@
           <w:szCs w:val="23"/>
         </w:rPr>
         <w:br/>
+        <w:t xml:space="preserve">Regarding the putative misattribution mechanism, the paper says that if subjects know that the prime is influencing their target ratings, it can't be a misattribution, </w:t>
+      </w:r>
+      <w:commentRangeStart w:id="45"/>
+      <w:r>
+        <w:rPr>
+          <w:rFonts w:ascii="Segoe UI" w:eastAsia="Times New Roman" w:hAnsi="Segoe UI" w:cs="Segoe UI"/>
+          <w:color w:val="212121"/>
+          <w:sz w:val="23"/>
+          <w:szCs w:val="23"/>
+        </w:rPr>
+        <w:t>but I don't agree</w:t>
+      </w:r>
+      <w:commentRangeEnd w:id="45"/>
+      <w:r>
+        <w:rPr>
+          <w:rStyle w:val="CommentReference"/>
+        </w:rPr>
+        <w:commentReference w:id="45"/>
+      </w:r>
+      <w:r>
+        <w:rPr>
+          <w:rFonts w:ascii="Segoe UI" w:eastAsia="Times New Roman" w:hAnsi="Segoe UI" w:cs="Segoe UI"/>
+          <w:color w:val="212121"/>
+          <w:sz w:val="23"/>
+          <w:szCs w:val="23"/>
+        </w:rPr>
+        <w:t xml:space="preserve">. </w:t>
+      </w:r>
+      <w:r>
+        <w:rPr>
+          <w:rFonts w:ascii="Segoe UI" w:eastAsia="Times New Roman" w:hAnsi="Segoe UI" w:cs="Segoe UI"/>
+          <w:color w:val="212121"/>
+          <w:sz w:val="23"/>
+          <w:szCs w:val="23"/>
+          <w:highlight w:val="yellow"/>
+        </w:rPr>
+        <w:t>A misattribution, by its nature of being a mistake, can't be entirely understood by the person making the misattribution, otherwise they would presumably not make that error. But there are many ways to have mistaken or incomplete knowledge about the sources of one's thoughts and behavior.</w:t>
+      </w:r>
+      <w:r>
+        <w:rPr>
+          <w:rFonts w:ascii="Segoe UI" w:eastAsia="Times New Roman" w:hAnsi="Segoe UI" w:cs="Segoe UI"/>
+          <w:color w:val="212121"/>
+          <w:sz w:val="23"/>
+          <w:szCs w:val="23"/>
+        </w:rPr>
+        <w:t xml:space="preserve"> For example, I might be aware that standing on a suspension bridge is making me nervous, which might influence my attraction to another person standing on the bridge. And yet, I might still think the person is attractive. If the bridge caused that perception, then it is still a misattribution. </w:t>
+      </w:r>
+      <w:r>
+        <w:rPr>
+          <w:rFonts w:ascii="Segoe UI" w:eastAsia="Times New Roman" w:hAnsi="Segoe UI" w:cs="Segoe UI"/>
+          <w:color w:val="212121"/>
+          <w:sz w:val="23"/>
+          <w:szCs w:val="23"/>
+          <w:highlight w:val="yellow"/>
+        </w:rPr>
+        <w:t xml:space="preserve">In the AMP, subjects might accurately guess that their evaluations of targets are influenced by primes (especially when they feel strongly about the primes) but also believe that the target pictograph really is a very pleasant </w:t>
+      </w:r>
+      <w:commentRangeStart w:id="46"/>
+      <w:r>
+        <w:rPr>
+          <w:rFonts w:ascii="Segoe UI" w:eastAsia="Times New Roman" w:hAnsi="Segoe UI" w:cs="Segoe UI"/>
+          <w:color w:val="212121"/>
+          <w:sz w:val="23"/>
+          <w:szCs w:val="23"/>
+          <w:highlight w:val="yellow"/>
+        </w:rPr>
+        <w:t>pictograph.</w:t>
+      </w:r>
+      <w:r>
+        <w:rPr>
+          <w:rFonts w:ascii="Segoe UI" w:eastAsia="Times New Roman" w:hAnsi="Segoe UI" w:cs="Segoe UI"/>
+          <w:color w:val="212121"/>
+          <w:sz w:val="23"/>
+          <w:szCs w:val="23"/>
+        </w:rPr>
+        <w:t xml:space="preserve"> That would s</w:t>
+      </w:r>
+      <w:r>
+        <w:rPr>
+          <w:rFonts w:ascii="Segoe UI" w:eastAsia="Times New Roman" w:hAnsi="Segoe UI" w:cs="Segoe UI"/>
+          <w:color w:val="212121"/>
+          <w:sz w:val="23"/>
+          <w:szCs w:val="23"/>
+        </w:rPr>
+        <w:t>t</w:t>
+      </w:r>
+      <w:r>
+        <w:rPr>
+          <w:rFonts w:ascii="Segoe UI" w:eastAsia="Times New Roman" w:hAnsi="Segoe UI" w:cs="Segoe UI"/>
+          <w:color w:val="212121"/>
+          <w:sz w:val="23"/>
+          <w:szCs w:val="23"/>
+        </w:rPr>
+        <w:t xml:space="preserve">ill be a </w:t>
       </w:r>
       <w:proofErr w:type="gramStart"/>
       <w:r>
@@ -7176,7 +7228,7 @@
           <w:sz w:val="23"/>
           <w:szCs w:val="23"/>
         </w:rPr>
-        <w:t>Regarding</w:t>
+        <w:t>misattribution, and</w:t>
       </w:r>
       <w:proofErr w:type="gramEnd"/>
       <w:r>
@@ -7186,63 +7238,14 @@
           <w:sz w:val="23"/>
           <w:szCs w:val="23"/>
         </w:rPr>
-        <w:t xml:space="preserve"> the putative misattribution mechanism, the paper says that if subjects know that the prime is influencing their target ratings, it can't be a misattribution, but I don't agree. </w:t>
-      </w:r>
-      <w:r>
-        <w:rPr>
-          <w:rFonts w:ascii="Segoe UI" w:eastAsia="Times New Roman" w:hAnsi="Segoe UI" w:cs="Segoe UI"/>
-          <w:color w:val="212121"/>
-          <w:sz w:val="23"/>
-          <w:szCs w:val="23"/>
-          <w:highlight w:val="yellow"/>
-        </w:rPr>
-        <w:t>A misattribution, by its nature of being a mistake, can't be entirely understood by the person making the misattribution, otherwise they would presumably not make that error. But there are many ways to have mistaken or incomplete knowledge about the sources of one's thoughts and behavior.</w:t>
-      </w:r>
-      <w:r>
-        <w:rPr>
-          <w:rFonts w:ascii="Segoe UI" w:eastAsia="Times New Roman" w:hAnsi="Segoe UI" w:cs="Segoe UI"/>
-          <w:color w:val="212121"/>
-          <w:sz w:val="23"/>
-          <w:szCs w:val="23"/>
-        </w:rPr>
-        <w:t xml:space="preserve"> For example, I might be aware that standing on a suspension bridge is making me nervous, which might influence my attraction to another person standing on the bridge. And yet, I might still think the person is attractive. If the bridge caused that perception, then it is still a misattribution. </w:t>
-      </w:r>
-      <w:r>
-        <w:rPr>
-          <w:rFonts w:ascii="Segoe UI" w:eastAsia="Times New Roman" w:hAnsi="Segoe UI" w:cs="Segoe UI"/>
-          <w:color w:val="212121"/>
-          <w:sz w:val="23"/>
-          <w:szCs w:val="23"/>
-          <w:highlight w:val="yellow"/>
-        </w:rPr>
-        <w:t>In the AMP, subjects might accurately guess that their evaluations of targets are influenced by primes (especially when they feel strongly about the primes) but also believe that the target pictograph really is a very pleasant pictograph.</w:t>
-      </w:r>
-      <w:r>
-        <w:rPr>
-          <w:rFonts w:ascii="Segoe UI" w:eastAsia="Times New Roman" w:hAnsi="Segoe UI" w:cs="Segoe UI"/>
-          <w:color w:val="212121"/>
-          <w:sz w:val="23"/>
-          <w:szCs w:val="23"/>
-        </w:rPr>
-        <w:t xml:space="preserve"> That would s</w:t>
-      </w:r>
-      <w:r>
-        <w:rPr>
-          <w:rFonts w:ascii="Segoe UI" w:eastAsia="Times New Roman" w:hAnsi="Segoe UI" w:cs="Segoe UI"/>
-          <w:color w:val="212121"/>
-          <w:sz w:val="23"/>
-          <w:szCs w:val="23"/>
-        </w:rPr>
-        <w:t>t</w:t>
-      </w:r>
-      <w:r>
-        <w:rPr>
-          <w:rFonts w:ascii="Segoe UI" w:eastAsia="Times New Roman" w:hAnsi="Segoe UI" w:cs="Segoe UI"/>
-          <w:color w:val="212121"/>
-          <w:sz w:val="23"/>
-          <w:szCs w:val="23"/>
-        </w:rPr>
-        <w:t>ill be a misattribution, and is entirely consistent with these studies.</w:t>
+        <w:t xml:space="preserve"> is entirely consistent with these studies.</w:t>
+      </w:r>
+      <w:commentRangeEnd w:id="46"/>
+      <w:r>
+        <w:rPr>
+          <w:rStyle w:val="CommentReference"/>
+        </w:rPr>
+        <w:commentReference w:id="46"/>
       </w:r>
       <w:r>
         <w:rPr>
@@ -7261,27 +7264,7 @@
           <w:szCs w:val="23"/>
         </w:rPr>
         <w:br/>
-        <w:t xml:space="preserve">There is a large literature about the ways that people use lay theories to predict or explain their own behavior, and why those inferences do not necessarily reveal insight into people's cognitive processes (see </w:t>
-      </w:r>
-      <w:proofErr w:type="spellStart"/>
-      <w:r>
-        <w:rPr>
-          <w:rFonts w:ascii="Segoe UI" w:eastAsia="Times New Roman" w:hAnsi="Segoe UI" w:cs="Segoe UI"/>
-          <w:color w:val="212121"/>
-          <w:sz w:val="23"/>
-          <w:szCs w:val="23"/>
-        </w:rPr>
-        <w:t>Nisbett</w:t>
-      </w:r>
-      <w:proofErr w:type="spellEnd"/>
-      <w:r>
-        <w:rPr>
-          <w:rFonts w:ascii="Segoe UI" w:eastAsia="Times New Roman" w:hAnsi="Segoe UI" w:cs="Segoe UI"/>
-          <w:color w:val="212121"/>
-          <w:sz w:val="23"/>
-          <w:szCs w:val="23"/>
-        </w:rPr>
-        <w:t xml:space="preserve"> &amp; Wilson, 1977; Wilson, Hull, &amp; Johnson, 1981; Wilson &amp; Dunn, 2004). And there is a related literature on authorship processing and the experience of conscious will showing that people draw inferences about the causes of mental processes that do not necessarily track true causes (</w:t>
+        <w:t>There is a large literature about the ways that people use lay theories to predict or explain their own behavior, and why those inferences do not necessarily reveal insight into people's cognitive processes (see Nisbett &amp; Wilson, 1977; Wilson, Hull, &amp; Johnson, 1981; Wilson &amp; Dunn, 2004). And there is a related literature on authorship processing and the experience of conscious will showing that people draw inferences about the causes of mental processes that do not necessarily track true causes (</w:t>
       </w:r>
       <w:proofErr w:type="spellStart"/>
       <w:r>
@@ -7379,7 +7362,7 @@
           <w:szCs w:val="23"/>
           <w:highlight w:val="yellow"/>
         </w:rPr>
-        <w:t>taking an outcome variable and using it as a predictor or a moderator, known as "post-treatment bias" or post-treatment conditioning (</w:t>
+        <w:t xml:space="preserve">taking an outcome variable and using it as a predictor or a moderator, known as "post-treatment bias" or post-treatment conditioning (Coppock, 2019; Montgomery, </w:t>
       </w:r>
       <w:proofErr w:type="spellStart"/>
       <w:r>
@@ -7390,7 +7373,7 @@
           <w:szCs w:val="23"/>
           <w:highlight w:val="yellow"/>
         </w:rPr>
-        <w:t>Coppock</w:t>
+        <w:t>Nyhan</w:t>
       </w:r>
       <w:proofErr w:type="spellEnd"/>
       <w:r>
@@ -7401,9 +7384,9 @@
           <w:szCs w:val="23"/>
           <w:highlight w:val="yellow"/>
         </w:rPr>
-        <w:t xml:space="preserve">, 2019; Montgomery, </w:t>
-      </w:r>
-      <w:proofErr w:type="spellStart"/>
+        <w:t xml:space="preserve">, &amp; Torres, 2018). It occurs when researchers use a variable that is affected by an experimental manipulation as a covariate or moderator to make inferences about the experimental effect. This creates a confound between the post-treatment variable and the experimental effect on any other </w:t>
+      </w:r>
+      <w:commentRangeStart w:id="47"/>
       <w:r>
         <w:rPr>
           <w:rFonts w:ascii="Segoe UI" w:eastAsia="Times New Roman" w:hAnsi="Segoe UI" w:cs="Segoe UI"/>
@@ -7412,58 +7395,14 @@
           <w:szCs w:val="23"/>
           <w:highlight w:val="yellow"/>
         </w:rPr>
-        <w:t>Nyhan</w:t>
-      </w:r>
-      <w:proofErr w:type="spellEnd"/>
-      <w:r>
-        <w:rPr>
-          <w:rFonts w:ascii="Segoe UI" w:eastAsia="Times New Roman" w:hAnsi="Segoe UI" w:cs="Segoe UI"/>
-          <w:color w:val="212121"/>
-          <w:sz w:val="23"/>
-          <w:szCs w:val="23"/>
-          <w:highlight w:val="yellow"/>
-        </w:rPr>
-        <w:t xml:space="preserve">, &amp; Torres, 2018). It occurs when researchers use a variable that is affected by an experimental manipulation as a covariate or moderator to make inferences about the experimental effect. This creates </w:t>
-      </w:r>
-      <w:proofErr w:type="gramStart"/>
-      <w:r>
-        <w:rPr>
-          <w:rFonts w:ascii="Segoe UI" w:eastAsia="Times New Roman" w:hAnsi="Segoe UI" w:cs="Segoe UI"/>
-          <w:color w:val="212121"/>
-          <w:sz w:val="23"/>
-          <w:szCs w:val="23"/>
-          <w:highlight w:val="yellow"/>
-        </w:rPr>
-        <w:t>a confound</w:t>
-      </w:r>
-      <w:proofErr w:type="gramEnd"/>
-      <w:r>
-        <w:rPr>
-          <w:rFonts w:ascii="Segoe UI" w:eastAsia="Times New Roman" w:hAnsi="Segoe UI" w:cs="Segoe UI"/>
-          <w:color w:val="212121"/>
-          <w:sz w:val="23"/>
-          <w:szCs w:val="23"/>
-          <w:highlight w:val="yellow"/>
-        </w:rPr>
-        <w:t xml:space="preserve"> between the post-treatment variable and the experimental effect on any other </w:t>
-      </w:r>
-      <w:commentRangeStart w:id="17"/>
-      <w:r>
-        <w:rPr>
-          <w:rFonts w:ascii="Segoe UI" w:eastAsia="Times New Roman" w:hAnsi="Segoe UI" w:cs="Segoe UI"/>
-          <w:color w:val="212121"/>
-          <w:sz w:val="23"/>
-          <w:szCs w:val="23"/>
-          <w:highlight w:val="yellow"/>
-        </w:rPr>
         <w:t>outcome</w:t>
       </w:r>
-      <w:commentRangeEnd w:id="17"/>
+      <w:commentRangeEnd w:id="47"/>
       <w:r>
         <w:rPr>
           <w:rStyle w:val="CommentReference"/>
         </w:rPr>
-        <w:commentReference w:id="17"/>
+        <w:commentReference w:id="47"/>
       </w:r>
       <w:r>
         <w:rPr>
@@ -7494,22 +7433,41 @@
         <w:br/>
         <w:t xml:space="preserve">Concretely, if the AMP is equally valid for all subjects and judgments of influence are caused by attitude strength (i.e., the strength of affective reactions to the primes) then dividing people into "more aware" and "less aware" based on the influence ratings is guaranteed to find the observed results. </w:t>
       </w:r>
-      <w:commentRangeStart w:id="18"/>
-      <w:r>
-        <w:rPr>
-          <w:rFonts w:ascii="Segoe UI" w:eastAsia="Times New Roman" w:hAnsi="Segoe UI" w:cs="Segoe UI"/>
-          <w:color w:val="212121"/>
-          <w:sz w:val="23"/>
-          <w:szCs w:val="23"/>
-        </w:rPr>
-        <w:t>That is because subjects with stronger attitudes will report more influence of the primes as a consequence</w:t>
-      </w:r>
-      <w:commentRangeEnd w:id="18"/>
+      <w:commentRangeStart w:id="48"/>
+      <w:commentRangeStart w:id="49"/>
+      <w:r>
+        <w:rPr>
+          <w:rFonts w:ascii="Segoe UI" w:eastAsia="Times New Roman" w:hAnsi="Segoe UI" w:cs="Segoe UI"/>
+          <w:color w:val="212121"/>
+          <w:sz w:val="23"/>
+          <w:szCs w:val="23"/>
+        </w:rPr>
+        <w:t xml:space="preserve">That is because subjects with stronger attitudes will report more influence of the primes </w:t>
+      </w:r>
+      <w:proofErr w:type="gramStart"/>
+      <w:r>
+        <w:rPr>
+          <w:rFonts w:ascii="Segoe UI" w:eastAsia="Times New Roman" w:hAnsi="Segoe UI" w:cs="Segoe UI"/>
+          <w:color w:val="212121"/>
+          <w:sz w:val="23"/>
+          <w:szCs w:val="23"/>
+        </w:rPr>
+        <w:t>as a consequence</w:t>
+      </w:r>
+      <w:commentRangeEnd w:id="48"/>
+      <w:proofErr w:type="gramEnd"/>
       <w:r>
         <w:rPr>
           <w:rStyle w:val="CommentReference"/>
         </w:rPr>
-        <w:commentReference w:id="18"/>
+        <w:commentReference w:id="48"/>
+      </w:r>
+      <w:commentRangeEnd w:id="49"/>
+      <w:r>
+        <w:rPr>
+          <w:rStyle w:val="CommentReference"/>
+        </w:rPr>
+        <w:commentReference w:id="49"/>
       </w:r>
       <w:r>
         <w:rPr>
@@ -7537,27 +7495,7 @@
           <w:szCs w:val="23"/>
         </w:rPr>
         <w:br/>
-        <w:t xml:space="preserve">The authors argue that the same logic about validity would apply to other tests such as the IAT. I agree that the issues are the same, but the authors' analysis is equally misleading for the IAT. Research suggests that people can indeed report with some accuracy about the size of their congruity effect on the IAT (See Adam Hahn and Bertram </w:t>
-      </w:r>
-      <w:proofErr w:type="spellStart"/>
-      <w:r>
-        <w:rPr>
-          <w:rFonts w:ascii="Segoe UI" w:eastAsia="Times New Roman" w:hAnsi="Segoe UI" w:cs="Segoe UI"/>
-          <w:color w:val="212121"/>
-          <w:sz w:val="23"/>
-          <w:szCs w:val="23"/>
-        </w:rPr>
-        <w:t>Gawronski's</w:t>
-      </w:r>
-      <w:proofErr w:type="spellEnd"/>
-      <w:r>
-        <w:rPr>
-          <w:rFonts w:ascii="Segoe UI" w:eastAsia="Times New Roman" w:hAnsi="Segoe UI" w:cs="Segoe UI"/>
-          <w:color w:val="212121"/>
-          <w:sz w:val="23"/>
-          <w:szCs w:val="23"/>
-        </w:rPr>
-        <w:t xml:space="preserve"> work). </w:t>
+        <w:t xml:space="preserve">The authors argue that the same logic about validity would apply to other tests such as the IAT. I agree that the issues are the same, but the authors' analysis is equally misleading for the IAT. Research suggests that people can indeed report with some accuracy about the size of their congruity effect on the IAT (See Adam Hahn and Bertram Gawronski's work). </w:t>
       </w:r>
       <w:r>
         <w:rPr>
@@ -7588,7 +7526,8 @@
         </w:rPr>
         <w:t xml:space="preserve">we have conditioned on a variable that is downstream from the congruity </w:t>
       </w:r>
-      <w:commentRangeStart w:id="19"/>
+      <w:commentRangeStart w:id="50"/>
+      <w:commentRangeStart w:id="51"/>
       <w:r>
         <w:rPr>
           <w:rFonts w:ascii="Segoe UI" w:eastAsia="Times New Roman" w:hAnsi="Segoe UI" w:cs="Segoe UI"/>
@@ -7599,12 +7538,19 @@
         </w:rPr>
         <w:t>effect</w:t>
       </w:r>
-      <w:commentRangeEnd w:id="19"/>
+      <w:commentRangeEnd w:id="50"/>
       <w:r>
         <w:rPr>
           <w:rStyle w:val="CommentReference"/>
         </w:rPr>
-        <w:commentReference w:id="19"/>
+        <w:commentReference w:id="50"/>
+      </w:r>
+      <w:commentRangeEnd w:id="51"/>
+      <w:r>
+        <w:rPr>
+          <w:rStyle w:val="CommentReference"/>
+        </w:rPr>
+        <w:commentReference w:id="51"/>
       </w:r>
       <w:r>
         <w:rPr>
@@ -7646,8 +7592,6 @@
         </w:rPr>
         <w:t xml:space="preserve">: </w:t>
       </w:r>
-      <w:bookmarkStart w:id="20" w:name="_GoBack"/>
-      <w:bookmarkEnd w:id="20"/>
       <w:r>
         <w:rPr>
           <w:rFonts w:ascii="Segoe UI" w:eastAsia="Times New Roman" w:hAnsi="Segoe UI" w:cs="Segoe UI"/>
@@ -7665,7 +7609,50 @@
           <w:szCs w:val="23"/>
         </w:rPr>
         <w:br/>
-        <w:t>To summarize, the present paper was not responsive to the previous reviews. With the exception of study 1, the present studies do not address the problems identified in the first submission, and they do not make a substantial advance beyond the Bar-Anan / Payne exchange in 2012/2013. Although the revision removed certain causal words, the causal assumptions, analyses, and interpretations remain, and the elementary confusion between correlation and causation remains.</w:t>
+        <w:t xml:space="preserve">To summarize, the present paper was not </w:t>
+      </w:r>
+      <w:commentRangeStart w:id="52"/>
+      <w:r>
+        <w:rPr>
+          <w:rFonts w:ascii="Segoe UI" w:eastAsia="Times New Roman" w:hAnsi="Segoe UI" w:cs="Segoe UI"/>
+          <w:color w:val="212121"/>
+          <w:sz w:val="23"/>
+          <w:szCs w:val="23"/>
+        </w:rPr>
+        <w:t>responsive to the previous reviews</w:t>
+      </w:r>
+      <w:commentRangeEnd w:id="52"/>
+      <w:r>
+        <w:rPr>
+          <w:rStyle w:val="CommentReference"/>
+        </w:rPr>
+        <w:commentReference w:id="52"/>
+      </w:r>
+      <w:r>
+        <w:rPr>
+          <w:rFonts w:ascii="Segoe UI" w:eastAsia="Times New Roman" w:hAnsi="Segoe UI" w:cs="Segoe UI"/>
+          <w:color w:val="212121"/>
+          <w:sz w:val="23"/>
+          <w:szCs w:val="23"/>
+        </w:rPr>
+        <w:t xml:space="preserve">. With the exception of study 1, the present studies do not address the problems identified in the first submission, and they do not make a substantial advance beyond the Bar-Anan / Payne exchange in 2012/2013. </w:t>
+      </w:r>
+      <w:commentRangeStart w:id="53"/>
+      <w:r>
+        <w:rPr>
+          <w:rFonts w:ascii="Segoe UI" w:eastAsia="Times New Roman" w:hAnsi="Segoe UI" w:cs="Segoe UI"/>
+          <w:color w:val="212121"/>
+          <w:sz w:val="23"/>
+          <w:szCs w:val="23"/>
+        </w:rPr>
+        <w:t>Although the revision removed certain causal words, the causal assumptions, analyses, and interpretations remain, and the elementary confusion between correlation and causation remains.</w:t>
+      </w:r>
+      <w:commentRangeEnd w:id="53"/>
+      <w:r>
+        <w:rPr>
+          <w:rStyle w:val="CommentReference"/>
+        </w:rPr>
+        <w:commentReference w:id="53"/>
       </w:r>
       <w:r>
         <w:rPr>
@@ -7684,19 +7671,8 @@
           <w:szCs w:val="23"/>
         </w:rPr>
         <w:br/>
-        <w:t>Signed</w:t>
-      </w:r>
-      <w:proofErr w:type="gramStart"/>
-      <w:r>
-        <w:rPr>
-          <w:rFonts w:ascii="Segoe UI" w:eastAsia="Times New Roman" w:hAnsi="Segoe UI" w:cs="Segoe UI"/>
-          <w:color w:val="212121"/>
-          <w:sz w:val="23"/>
-          <w:szCs w:val="23"/>
-        </w:rPr>
-        <w:t>,</w:t>
-      </w:r>
-      <w:proofErr w:type="gramEnd"/>
+        <w:t>Signed,</w:t>
+      </w:r>
       <w:r>
         <w:rPr>
           <w:rFonts w:ascii="Segoe UI" w:eastAsia="Times New Roman" w:hAnsi="Segoe UI" w:cs="Segoe UI"/>
@@ -7898,26 +7874,7 @@
           <w:szCs w:val="23"/>
         </w:rPr>
         <w:br/>
-      </w:r>
-      <w:proofErr w:type="spellStart"/>
-      <w:r>
-        <w:rPr>
-          <w:rFonts w:ascii="Segoe UI" w:eastAsia="Times New Roman" w:hAnsi="Segoe UI" w:cs="Segoe UI"/>
-          <w:color w:val="212121"/>
-          <w:sz w:val="23"/>
-          <w:szCs w:val="23"/>
-        </w:rPr>
-        <w:t>Nisbett</w:t>
-      </w:r>
-      <w:proofErr w:type="spellEnd"/>
-      <w:r>
-        <w:rPr>
-          <w:rFonts w:ascii="Segoe UI" w:eastAsia="Times New Roman" w:hAnsi="Segoe UI" w:cs="Segoe UI"/>
-          <w:color w:val="212121"/>
-          <w:sz w:val="23"/>
-          <w:szCs w:val="23"/>
-        </w:rPr>
-        <w:t>, R. E., &amp; Wilson, T. D. (1977). Telling more than we can know: verbal reports on mental processes. Psychological review, 84(3), 231.</w:t>
+        <w:t>Nisbett, R. E., &amp; Wilson, T. D. (1977). Telling more than we can know: verbal reports on mental processes. Psychological review, 84(3), 231.</w:t>
       </w:r>
       <w:r>
         <w:rPr>
@@ -7951,7 +7908,7 @@
 </file>
 
 <file path=word/comments.xml><?xml version="1.0" encoding="utf-8"?>
-<w:comments xmlns:wpc="http://schemas.microsoft.com/office/word/2010/wordprocessingCanvas" xmlns:cx="http://schemas.microsoft.com/office/drawing/2014/chartex" xmlns:cx1="http://schemas.microsoft.com/office/drawing/2015/9/8/chartex" xmlns:mc="http://schemas.openxmlformats.org/markup-compatibility/2006" xmlns:o="urn:schemas-microsoft-com:office:office" xmlns:r="http://schemas.openxmlformats.org/officeDocument/2006/relationships" xmlns:m="http://schemas.openxmlformats.org/officeDocument/2006/math" xmlns:v="urn:schemas-microsoft-com:vml" xmlns:wp14="http://schemas.microsoft.com/office/word/2010/wordprocessingDrawing" xmlns:wp="http://schemas.openxmlformats.org/drawingml/2006/wordprocessingDrawing" xmlns:w10="urn:schemas-microsoft-com:office:word" xmlns:w="http://schemas.openxmlformats.org/wordprocessingml/2006/main" xmlns:w14="http://schemas.microsoft.com/office/word/2010/wordml" xmlns:w15="http://schemas.microsoft.com/office/word/2012/wordml" xmlns:w16se="http://schemas.microsoft.com/office/word/2015/wordml/symex" xmlns:wpg="http://schemas.microsoft.com/office/word/2010/wordprocessingGroup" xmlns:wpi="http://schemas.microsoft.com/office/word/2010/wordprocessingInk" xmlns:wne="http://schemas.microsoft.com/office/word/2006/wordml" xmlns:wps="http://schemas.microsoft.com/office/word/2010/wordprocessingShape" mc:Ignorable="w14 w15 w16se wp14">
+<w:comments xmlns:wpc="http://schemas.microsoft.com/office/word/2010/wordprocessingCanvas" xmlns:cx="http://schemas.microsoft.com/office/drawing/2014/chartex" xmlns:cx1="http://schemas.microsoft.com/office/drawing/2015/9/8/chartex" xmlns:cx2="http://schemas.microsoft.com/office/drawing/2015/10/21/chartex" xmlns:cx3="http://schemas.microsoft.com/office/drawing/2016/5/9/chartex" xmlns:cx4="http://schemas.microsoft.com/office/drawing/2016/5/10/chartex" xmlns:cx5="http://schemas.microsoft.com/office/drawing/2016/5/11/chartex" xmlns:cx6="http://schemas.microsoft.com/office/drawing/2016/5/12/chartex" xmlns:cx7="http://schemas.microsoft.com/office/drawing/2016/5/13/chartex" xmlns:cx8="http://schemas.microsoft.com/office/drawing/2016/5/14/chartex" xmlns:mc="http://schemas.openxmlformats.org/markup-compatibility/2006" xmlns:aink="http://schemas.microsoft.com/office/drawing/2016/ink" xmlns:am3d="http://schemas.microsoft.com/office/drawing/2017/model3d" xmlns:o="urn:schemas-microsoft-com:office:office" xmlns:r="http://schemas.openxmlformats.org/officeDocument/2006/relationships" xmlns:m="http://schemas.openxmlformats.org/officeDocument/2006/math" xmlns:v="urn:schemas-microsoft-com:vml" xmlns:wp14="http://schemas.microsoft.com/office/word/2010/wordprocessingDrawing" xmlns:wp="http://schemas.openxmlformats.org/drawingml/2006/wordprocessingDrawing" xmlns:w10="urn:schemas-microsoft-com:office:word" xmlns:w="http://schemas.openxmlformats.org/wordprocessingml/2006/main" xmlns:w14="http://schemas.microsoft.com/office/word/2010/wordml" xmlns:w15="http://schemas.microsoft.com/office/word/2012/wordml" xmlns:w16cex="http://schemas.microsoft.com/office/word/2018/wordml/cex" xmlns:w16cid="http://schemas.microsoft.com/office/word/2016/wordml/cid" xmlns:w16="http://schemas.microsoft.com/office/word/2018/wordml" xmlns:w16se="http://schemas.microsoft.com/office/word/2015/wordml/symex" xmlns:wpg="http://schemas.microsoft.com/office/word/2010/wordprocessingGroup" xmlns:wpi="http://schemas.microsoft.com/office/word/2010/wordprocessingInk" xmlns:wne="http://schemas.microsoft.com/office/word/2006/wordml" xmlns:wps="http://schemas.microsoft.com/office/word/2010/wordprocessingShape" mc:Ignorable="w14 w15 w16se w16cid w16 w16cex wp14">
   <w:comment w:id="0" w:author="Sean" w:date="2021-07-06T15:11:00Z" w:initials="S">
     <w:p>
       <w:pPr>
@@ -7974,19 +7931,43 @@
         <w:annotationRef/>
       </w:r>
       <w:r>
-        <w:t xml:space="preserve">How else can we respond to </w:t>
+        <w:t xml:space="preserve">How else can we respond to Yoav’s comment here? </w:t>
+      </w:r>
+    </w:p>
+  </w:comment>
+  <w:comment w:id="1" w:author="Jamie Cummins" w:date="2021-07-12T13:36:00Z" w:initials="JC">
+    <w:p>
+      <w:pPr>
+        <w:pStyle w:val="CommentText"/>
+      </w:pPr>
+      <w:r>
+        <w:rPr>
+          <w:rStyle w:val="CommentReference"/>
+        </w:rPr>
+        <w:annotationRef/>
+      </w:r>
+      <w:r>
+        <w:t xml:space="preserve">Might be worth mentioning that all other aspects of performance in the IA-AMP were identical to the standard AMP (similar effect sizes, etc.). So that provides additional evidence to suggest are results can be applied to the standard AMP. </w:t>
+      </w:r>
+      <w:proofErr w:type="gramStart"/>
+      <w:r>
+        <w:t>Also</w:t>
+      </w:r>
+      <w:proofErr w:type="gramEnd"/>
+      <w:r>
+        <w:t xml:space="preserve"> that more influence-aware people in the IA-AMP had stronger standard AMP effects. </w:t>
       </w:r>
       <w:proofErr w:type="spellStart"/>
       <w:r>
-        <w:t>Yoav’s</w:t>
+        <w:t>Ultimtely</w:t>
       </w:r>
       <w:proofErr w:type="spellEnd"/>
       <w:r>
-        <w:t xml:space="preserve"> comment here? </w:t>
+        <w:t xml:space="preserve"> he’s right that we can’t fully rule out the possibility (and maybe we should acknowledge that in the discussion somewhere), but our evidence strongly suggests that this is the case in the standard AMP too.  </w:t>
       </w:r>
     </w:p>
   </w:comment>
-  <w:comment w:id="1" w:author="Sean" w:date="2021-07-06T15:28:00Z" w:initials="S">
+  <w:comment w:id="2" w:author="Sean" w:date="2021-07-06T15:28:00Z" w:initials="S">
     <w:p>
       <w:pPr>
         <w:pStyle w:val="CommentText"/>
@@ -8002,50 +7983,231 @@
         <w:pStyle w:val="CommentText"/>
       </w:pPr>
       <w:r>
-        <w:t xml:space="preserve">Likewise, in Experiments 7-8, has anyone ever argued what </w:t>
+        <w:t xml:space="preserve">Likewise, in Experiments 7-8, has anyone ever argued what Yoav is arguing here before (i.e., that people are already aware of how they are going to evaluate the target before they even see it, or before the prime is even presented)? </w:t>
+      </w:r>
+    </w:p>
+    <w:p>
+      <w:pPr>
+        <w:pStyle w:val="CommentText"/>
+      </w:pPr>
+    </w:p>
+    <w:p>
+      <w:pPr>
+        <w:pStyle w:val="CommentText"/>
+      </w:pPr>
+      <w:r>
+        <w:t>I wonder if there is any use in reaching out to him via email prior to resubmission and trying to clarify this with him privately rather than waiting for the next round of reviews.</w:t>
+      </w:r>
+    </w:p>
+    <w:p>
+      <w:pPr>
+        <w:pStyle w:val="CommentText"/>
+      </w:pPr>
+    </w:p>
+    <w:p>
+      <w:pPr>
+        <w:pStyle w:val="CommentText"/>
+      </w:pPr>
+      <w:r>
+        <w:t>the inferential account he proposes is a post-hoc account stimulated by our findings, rather than an a priori explanation of them. These are two very different things.</w:t>
+      </w:r>
+    </w:p>
+  </w:comment>
+  <w:comment w:id="3" w:author="Jamie Cummins" w:date="2021-07-12T13:41:00Z" w:initials="JC">
+    <w:p>
+      <w:pPr>
+        <w:pStyle w:val="CommentText"/>
+      </w:pPr>
+      <w:r>
+        <w:rPr>
+          <w:rStyle w:val="CommentReference"/>
+        </w:rPr>
+        <w:annotationRef/>
+      </w:r>
+      <w:r>
+        <w:t xml:space="preserve">From my view, your response gets at the key point here. There will </w:t>
+      </w:r>
+      <w:r>
+        <w:rPr>
+          <w:i/>
+          <w:iCs/>
+        </w:rPr>
+        <w:t xml:space="preserve">always </w:t>
+      </w:r>
+      <w:r>
+        <w:t xml:space="preserve">be explanations from both accounts. The difference is that the “unaware” explanation is purely </w:t>
       </w:r>
       <w:proofErr w:type="spellStart"/>
       <w:r>
-        <w:t>Yoav</w:t>
+        <w:t>assimilatative</w:t>
       </w:r>
       <w:proofErr w:type="spellEnd"/>
       <w:r>
-        <w:t xml:space="preserve"> is arguing here before (i.e., that people are already aware of how they are going to evaluate the target before they even see it, or before the prime is even presented)? </w:t>
-      </w:r>
-    </w:p>
+        <w:t xml:space="preserve">, whereas the “aware” explanation was generative. </w:t>
+      </w:r>
+      <w:proofErr w:type="gramStart"/>
+      <w:r>
+        <w:t>So</w:t>
+      </w:r>
+      <w:proofErr w:type="gramEnd"/>
+      <w:r>
+        <w:t xml:space="preserve"> I guess we just need to keep </w:t>
+      </w:r>
+      <w:proofErr w:type="spellStart"/>
+      <w:r>
+        <w:t>hammerirng</w:t>
+      </w:r>
+      <w:proofErr w:type="spellEnd"/>
+      <w:r>
+        <w:t xml:space="preserve"> that point home – a priori predictions are superior to post-hoc interpretations. </w:t>
+      </w:r>
+    </w:p>
+  </w:comment>
+  <w:comment w:id="4" w:author="Jamie Cummins" w:date="2021-07-12T13:42:00Z" w:initials="JC">
     <w:p>
       <w:pPr>
         <w:pStyle w:val="CommentText"/>
       </w:pPr>
-    </w:p>
+      <w:r>
+        <w:rPr>
+          <w:rStyle w:val="CommentReference"/>
+        </w:rPr>
+        <w:annotationRef/>
+      </w:r>
+      <w:r>
+        <w:t xml:space="preserve">Good to put this in to get Yoav </w:t>
+      </w:r>
+      <w:proofErr w:type="gramStart"/>
+      <w:r>
+        <w:t>on-board</w:t>
+      </w:r>
+      <w:proofErr w:type="gramEnd"/>
+      <w:r>
+        <w:t xml:space="preserve"> I think. u</w:t>
+      </w:r>
+    </w:p>
+  </w:comment>
+  <w:comment w:id="5" w:author="Sean" w:date="2021-07-05T17:18:00Z" w:initials="S">
     <w:p>
       <w:pPr>
         <w:pStyle w:val="CommentText"/>
       </w:pPr>
       <w:r>
-        <w:t>I wonder if there is any use in reaching out to him via email prior to resubmission and trying to clarify this with him privately rather than waiting for the next round of reviews.</w:t>
-      </w:r>
-    </w:p>
+        <w:rPr>
+          <w:rStyle w:val="CommentReference"/>
+        </w:rPr>
+        <w:annotationRef/>
+      </w:r>
+      <w:proofErr w:type="gramStart"/>
+      <w:r>
+        <w:t>Again</w:t>
+      </w:r>
+      <w:proofErr w:type="gramEnd"/>
+      <w:r>
+        <w:t xml:space="preserve"> he seems to think that we are arguing against a post hoc inferential account – or any post-hoc account of our findings. Instead we are testing an empirical question and examining how our findings relate to a priori models and ideas. </w:t>
+      </w:r>
+    </w:p>
+  </w:comment>
+  <w:comment w:id="6" w:author="Jamie Cummins" w:date="2021-07-12T13:43:00Z" w:initials="JC">
     <w:p>
       <w:pPr>
         <w:pStyle w:val="CommentText"/>
       </w:pPr>
-    </w:p>
+      <w:r>
+        <w:rPr>
+          <w:rStyle w:val="CommentReference"/>
+        </w:rPr>
+        <w:annotationRef/>
+      </w:r>
+      <w:r>
+        <w:t xml:space="preserve">Him taking this perspective tells me that we have failed a bit in being clear in what we’re arguing. Adding a new </w:t>
+      </w:r>
+      <w:proofErr w:type="spellStart"/>
+      <w:r>
+        <w:t>pargraph</w:t>
+      </w:r>
+      <w:proofErr w:type="spellEnd"/>
+      <w:r>
+        <w:t xml:space="preserve">/section to explicitly highlight this is a good </w:t>
+      </w:r>
+      <w:proofErr w:type="gramStart"/>
+      <w:r>
+        <w:t>idea</w:t>
+      </w:r>
+      <w:proofErr w:type="gramEnd"/>
+      <w:r>
+        <w:t xml:space="preserve"> I think. I think, even though it involves bending the knee a bit, we could satisfy a bunch of these comments if we create a new section in the paper called “Inferential explanation” or something like that and shove in a bunch of these comments there. It’s important we keep Yoav onside, because otherwise this will get rejected. We can also mention how this potential inferential explanation may be of interest to the increasingly large field of inferential theorizing that’s in social psychology </w:t>
+      </w:r>
+      <w:proofErr w:type="gramStart"/>
+      <w:r>
+        <w:t>at the moment</w:t>
+      </w:r>
+      <w:proofErr w:type="gramEnd"/>
+      <w:r>
+        <w:t xml:space="preserve">. </w:t>
+      </w:r>
+    </w:p>
+  </w:comment>
+  <w:comment w:id="7" w:author="Jamie Cummins" w:date="2021-07-12T13:46:00Z" w:initials="JC">
     <w:p>
       <w:pPr>
         <w:pStyle w:val="CommentText"/>
       </w:pPr>
+      <w:r>
+        <w:rPr>
+          <w:rStyle w:val="CommentReference"/>
+        </w:rPr>
+        <w:annotationRef/>
+      </w:r>
+      <w:r>
+        <w:t xml:space="preserve">And highlight how this potential alternative explanation may link in with other emerging propositional/inferential theories of evaluation.  </w:t>
+      </w:r>
+    </w:p>
+  </w:comment>
+  <w:comment w:id="8" w:author="Sean" w:date="2021-07-06T15:46:00Z" w:initials="S">
+    <w:p>
+      <w:pPr>
+        <w:pStyle w:val="CommentText"/>
+      </w:pPr>
+      <w:r>
+        <w:rPr>
+          <w:rStyle w:val="CommentReference"/>
+        </w:rPr>
+        <w:annotationRef/>
+      </w:r>
+      <w:r>
+        <w:rPr>
+          <w:rStyle w:val="CommentReference"/>
+        </w:rPr>
+        <w:t>W</w:t>
+      </w:r>
+      <w:r>
+        <w:t xml:space="preserve">e repeatedly state </w:t>
+      </w:r>
       <w:proofErr w:type="gramStart"/>
       <w:r>
-        <w:t>the</w:t>
+        <w:t>over and over again</w:t>
       </w:r>
       <w:proofErr w:type="gramEnd"/>
       <w:r>
-        <w:t xml:space="preserve"> inferential account he proposes is a post-hoc account stimulated by our findings, rather than an a priori explanation of them. These are two very different things.</w:t>
+        <w:t xml:space="preserve"> in the paper what we mean by “AMP effects are heavily reliant on awareness of prime influence”. I don’t know what to say here except to repeat what we said in the paper. </w:t>
+      </w:r>
+    </w:p>
+    <w:p>
+      <w:pPr>
+        <w:pStyle w:val="CommentText"/>
+      </w:pPr>
+    </w:p>
+    <w:p>
+      <w:pPr>
+        <w:pStyle w:val="CommentText"/>
+      </w:pPr>
+      <w:r>
+        <w:t>One option is to revise this sentence to avoid the issue Yoav raises.</w:t>
       </w:r>
     </w:p>
   </w:comment>
-  <w:comment w:id="2" w:author="Sean" w:date="2021-07-05T17:18:00Z" w:initials="S">
+  <w:comment w:id="9" w:author="Jamie Cummins" w:date="2021-07-12T13:47:00Z" w:initials="JC">
     <w:p>
       <w:pPr>
         <w:pStyle w:val="CommentText"/>
@@ -8057,11 +8219,11 @@
         <w:annotationRef/>
       </w:r>
       <w:r>
-        <w:t xml:space="preserve">Again he seems to think that we are arguing against a post hoc inferential account – or any post-hoc account of our findings. Instead we are testing an empirical question and examining how our findings relate to a priori models and ideas. </w:t>
+        <w:t xml:space="preserve">Easiest way to solve this is probably to just rephrase the sentence as “rely heavily on those participants who show awareness”. </w:t>
       </w:r>
     </w:p>
   </w:comment>
-  <w:comment w:id="3" w:author="Sean" w:date="2021-07-06T15:46:00Z" w:initials="S">
+  <w:comment w:id="10" w:author="Jamie Cummins" w:date="2021-07-12T13:50:00Z" w:initials="JC">
     <w:p>
       <w:pPr>
         <w:pStyle w:val="CommentText"/>
@@ -8073,38 +8235,263 @@
         <w:annotationRef/>
       </w:r>
       <w:r>
+        <w:t xml:space="preserve">If he wants, we could always include the overall IA-AMP effect (i.e., including both the aware and unaware trials). Though he’s missing the point here, because it was about the magnitude of </w:t>
+      </w:r>
+      <w:r>
+        <w:rPr>
+          <w:i/>
+          <w:iCs/>
+        </w:rPr>
+        <w:t xml:space="preserve">difference </w:t>
+      </w:r>
+      <w:r>
+        <w:t xml:space="preserve">between the two trial types. </w:t>
+      </w:r>
+    </w:p>
+  </w:comment>
+  <w:comment w:id="11" w:author="Jamie Cummins" w:date="2021-07-12T13:52:00Z" w:initials="JC">
+    <w:p>
+      <w:pPr>
+        <w:pStyle w:val="CommentText"/>
+      </w:pPr>
+      <w:r>
         <w:rPr>
           <w:rStyle w:val="CommentReference"/>
         </w:rPr>
-        <w:t>W</w:t>
-      </w:r>
-      <w:r>
-        <w:t xml:space="preserve">e repeatedly state over and over again in the paper what we mean by “AMP effects are heavily reliant on awareness of prime influence”. I don’t know what to say here except to repeat what we said in the paper. </w:t>
-      </w:r>
-    </w:p>
+        <w:annotationRef/>
+      </w:r>
+      <w:r>
+        <w:t xml:space="preserve">This is Yoav mostly being silly. I propose we just add in the overall IA-AMP effect (so including both the aware and unaware trials) and then reiterate that the magnitude of the effect was larger for aware than unaware trials (i.e., the main analysis of the experiment). </w:t>
+      </w:r>
+    </w:p>
+  </w:comment>
+  <w:comment w:id="12" w:author="Sean" w:date="2021-07-06T15:53:00Z" w:initials="S">
     <w:p>
       <w:pPr>
         <w:pStyle w:val="CommentText"/>
       </w:pPr>
-    </w:p>
+      <w:r>
+        <w:rPr>
+          <w:rStyle w:val="CommentReference"/>
+        </w:rPr>
+        <w:annotationRef/>
+      </w:r>
+      <w:r>
+        <w:rPr>
+          <w:b/>
+        </w:rPr>
+        <w:t>Jamie</w:t>
+      </w:r>
+      <w:r>
+        <w:rPr>
+          <w:b/>
+        </w:rPr>
+        <w:t>:</w:t>
+      </w:r>
+      <w:r>
+        <w:rPr>
+          <w:b/>
+        </w:rPr>
+        <w:t xml:space="preserve"> </w:t>
+      </w:r>
+      <w:r>
+        <w:t>This question</w:t>
+      </w:r>
+      <w:r>
+        <w:rPr>
+          <w:b/>
+        </w:rPr>
+        <w:t xml:space="preserve"> </w:t>
+      </w:r>
+      <w:r>
+        <w:t xml:space="preserve">relates to the statistical/analytic side of things. Can you weigh in here? If not, could </w:t>
+      </w:r>
+      <w:r>
+        <w:rPr>
+          <w:b/>
+        </w:rPr>
+        <w:t>Ian</w:t>
+      </w:r>
+      <w:r>
+        <w:t xml:space="preserve"> do so? </w:t>
+      </w:r>
+    </w:p>
+  </w:comment>
+  <w:comment w:id="13" w:author="Jamie Cummins" w:date="2021-07-12T13:53:00Z" w:initials="JC">
     <w:p>
       <w:pPr>
         <w:pStyle w:val="CommentText"/>
       </w:pPr>
       <w:r>
-        <w:t xml:space="preserve">One option is to revise this sentence to avoid the issue </w:t>
+        <w:rPr>
+          <w:rStyle w:val="CommentReference"/>
+        </w:rPr>
+        <w:annotationRef/>
+      </w:r>
+      <w:r>
+        <w:t xml:space="preserve">See above. </w:t>
+      </w:r>
+    </w:p>
+  </w:comment>
+  <w:comment w:id="14" w:author="Jamie Cummins" w:date="2021-07-12T13:54:00Z" w:initials="JC">
+    <w:p>
+      <w:pPr>
+        <w:pStyle w:val="CommentText"/>
+      </w:pPr>
+      <w:r>
+        <w:rPr>
+          <w:rStyle w:val="CommentReference"/>
+        </w:rPr>
+        <w:annotationRef/>
+      </w:r>
+      <w:r>
+        <w:t xml:space="preserve">Not clear what this means. </w:t>
+      </w:r>
+    </w:p>
+  </w:comment>
+  <w:comment w:id="15" w:author="Sean" w:date="2021-07-06T15:54:00Z" w:initials="S">
+    <w:p>
+      <w:pPr>
+        <w:pStyle w:val="CommentText"/>
+      </w:pPr>
+      <w:r>
+        <w:rPr>
+          <w:rStyle w:val="CommentReference"/>
+        </w:rPr>
+        <w:annotationRef/>
+      </w:r>
+      <w:r>
+        <w:rPr>
+          <w:b/>
+        </w:rPr>
+        <w:t>Jamie</w:t>
+      </w:r>
+      <w:r>
+        <w:rPr>
+          <w:b/>
+        </w:rPr>
+        <w:t>:</w:t>
+      </w:r>
+      <w:r>
+        <w:rPr>
+          <w:b/>
+        </w:rPr>
+        <w:t xml:space="preserve"> </w:t>
+      </w:r>
+      <w:r>
+        <w:t>This question</w:t>
+      </w:r>
+      <w:r>
+        <w:rPr>
+          <w:b/>
+        </w:rPr>
+        <w:t xml:space="preserve"> </w:t>
+      </w:r>
+      <w:r>
+        <w:t xml:space="preserve">relates to the statistical/analytic side of things. Can you weigh in here? If not, could </w:t>
+      </w:r>
+      <w:r>
+        <w:rPr>
+          <w:b/>
+        </w:rPr>
+        <w:t>Ian</w:t>
+      </w:r>
+      <w:r>
+        <w:t xml:space="preserve"> do so?</w:t>
+      </w:r>
+    </w:p>
+  </w:comment>
+  <w:comment w:id="16" w:author="Jamie Cummins" w:date="2021-07-12T13:55:00Z" w:initials="JC">
+    <w:p>
+      <w:pPr>
+        <w:pStyle w:val="CommentText"/>
+      </w:pPr>
+      <w:r>
+        <w:rPr>
+          <w:rStyle w:val="CommentReference"/>
+        </w:rPr>
+        <w:annotationRef/>
+      </w:r>
+      <w:r>
+        <w:t xml:space="preserve">I suggest </w:t>
+      </w:r>
+      <w:proofErr w:type="gramStart"/>
+      <w:r>
+        <w:t>to address</w:t>
+      </w:r>
+      <w:proofErr w:type="gramEnd"/>
+      <w:r>
+        <w:t xml:space="preserve"> this we add in density distribution plots of awareness rates for each experiment separately in the supplementary materials. </w:t>
+      </w:r>
+    </w:p>
+  </w:comment>
+  <w:comment w:id="17" w:author="Jamie Cummins" w:date="2021-07-12T13:56:00Z" w:initials="JC">
+    <w:p>
+      <w:pPr>
+        <w:pStyle w:val="CommentText"/>
+      </w:pPr>
+      <w:r>
+        <w:rPr>
+          <w:rStyle w:val="CommentReference"/>
+        </w:rPr>
+        <w:annotationRef/>
+      </w:r>
+      <w:r>
+        <w:t xml:space="preserve">Vacuous. </w:t>
+      </w:r>
+    </w:p>
+  </w:comment>
+  <w:comment w:id="18" w:author="Jamie Cummins" w:date="2021-07-12T13:57:00Z" w:initials="JC">
+    <w:p>
+      <w:pPr>
+        <w:pStyle w:val="CommentText"/>
+      </w:pPr>
+      <w:r>
+        <w:rPr>
+          <w:rStyle w:val="CommentReference"/>
+        </w:rPr>
+        <w:annotationRef/>
+      </w:r>
+      <w:r>
+        <w:t>Maybe Ian knows of a way, but I don’t think there is a way to test this statistically without choosing several arbitrary cut-offs (</w:t>
+      </w:r>
+      <w:proofErr w:type="gramStart"/>
+      <w:r>
+        <w:t>all of</w:t>
+      </w:r>
+      <w:proofErr w:type="gramEnd"/>
+      <w:r>
+        <w:t xml:space="preserve"> which Yoav would quibble with, and we would end up getting sucked into a game of “but what about </w:t>
+      </w:r>
+      <w:r>
+        <w:rPr>
+          <w:i/>
+          <w:iCs/>
+        </w:rPr>
+        <w:t xml:space="preserve">this </w:t>
+      </w:r>
+      <w:r>
+        <w:t xml:space="preserve">cut-off value?”). He has mistaken a general </w:t>
       </w:r>
       <w:proofErr w:type="spellStart"/>
       <w:r>
-        <w:t>Yoav</w:t>
+        <w:t>rheotorical</w:t>
       </w:r>
       <w:proofErr w:type="spellEnd"/>
       <w:r>
-        <w:t xml:space="preserve"> raises.</w:t>
+        <w:t xml:space="preserve"> argument for a precise statistical one. I suggest we make this clear by stating </w:t>
+      </w:r>
+      <w:proofErr w:type="spellStart"/>
+      <w:r>
+        <w:t>tht</w:t>
+      </w:r>
+      <w:proofErr w:type="spellEnd"/>
+      <w:r>
+        <w:t xml:space="preserve"> we do not have precise statistical estimates for exactly how small that minority is, and that the value of this minority will be conditional on the value that is chosen to constitute “an AMP effect”. However, our results do show the clear trend (which Yoav also acknowledges) and our discussion aims to highlight this general pattern, rather than specifying precisely how small this minority is. </w:t>
       </w:r>
     </w:p>
   </w:comment>
-  <w:comment w:id="4" w:author="Sean" w:date="2021-07-06T15:53:00Z" w:initials="S">
+  <w:comment w:id="19" w:author="Sean" w:date="2021-07-06T15:57:00Z" w:initials="S">
     <w:p>
       <w:pPr>
         <w:pStyle w:val="CommentText"/>
@@ -8152,11 +8539,11 @@
         <w:t>Ian</w:t>
       </w:r>
       <w:r>
-        <w:t xml:space="preserve"> do so? </w:t>
+        <w:t xml:space="preserve"> do so?</w:t>
       </w:r>
     </w:p>
   </w:comment>
-  <w:comment w:id="5" w:author="Sean" w:date="2021-07-06T15:54:00Z" w:initials="S">
+  <w:comment w:id="20" w:author="Sean" w:date="2021-07-07T10:38:00Z" w:initials="S">
     <w:p>
       <w:pPr>
         <w:pStyle w:val="CommentText"/>
@@ -8171,44 +8558,14 @@
         <w:rPr>
           <w:b/>
         </w:rPr>
-        <w:t>Jamie</w:t>
-      </w:r>
-      <w:r>
-        <w:rPr>
-          <w:b/>
-        </w:rPr>
-        <w:t>:</w:t>
-      </w:r>
-      <w:r>
-        <w:rPr>
-          <w:b/>
-        </w:rPr>
-        <w:t xml:space="preserve"> </w:t>
-      </w:r>
-      <w:r>
-        <w:t>This question</w:t>
-      </w:r>
-      <w:r>
-        <w:rPr>
-          <w:b/>
-        </w:rPr>
-        <w:t xml:space="preserve"> </w:t>
-      </w:r>
-      <w:r>
-        <w:t xml:space="preserve">relates to the statistical/analytic side of things. Can you weigh in here? If not, could </w:t>
-      </w:r>
-      <w:r>
-        <w:rPr>
-          <w:b/>
-        </w:rPr>
-        <w:t>Ian</w:t>
-      </w:r>
-      <w:r>
-        <w:t xml:space="preserve"> do so?</w:t>
+        <w:t>Jamie and Ian</w:t>
+      </w:r>
+      <w:r>
+        <w:t>: I’m happy to remove this section of the paper. But if you want to keep it, could you respond to this comment and convincingly argue against Yoav’s point here.</w:t>
       </w:r>
     </w:p>
   </w:comment>
-  <w:comment w:id="6" w:author="Sean" w:date="2021-07-06T15:57:00Z" w:initials="S">
+  <w:comment w:id="21" w:author="Jamie Cummins" w:date="2021-07-12T14:05:00Z" w:initials="JC">
     <w:p>
       <w:pPr>
         <w:pStyle w:val="CommentText"/>
@@ -8220,77 +8577,11 @@
         <w:annotationRef/>
       </w:r>
       <w:r>
-        <w:rPr>
-          <w:b/>
-        </w:rPr>
-        <w:t>Jamie</w:t>
-      </w:r>
-      <w:r>
-        <w:rPr>
-          <w:b/>
-        </w:rPr>
-        <w:t>:</w:t>
-      </w:r>
-      <w:r>
-        <w:rPr>
-          <w:b/>
-        </w:rPr>
-        <w:t xml:space="preserve"> </w:t>
-      </w:r>
-      <w:r>
-        <w:t>This question</w:t>
-      </w:r>
-      <w:r>
-        <w:rPr>
-          <w:b/>
-        </w:rPr>
-        <w:t xml:space="preserve"> </w:t>
-      </w:r>
-      <w:r>
-        <w:t xml:space="preserve">relates to the statistical/analytic side of things. Can you weigh in here? If not, could </w:t>
-      </w:r>
-      <w:r>
-        <w:rPr>
-          <w:b/>
-        </w:rPr>
-        <w:t>Ian</w:t>
-      </w:r>
-      <w:r>
-        <w:t xml:space="preserve"> do so?</w:t>
+        <w:t xml:space="preserve">Happy to remove it. </w:t>
       </w:r>
     </w:p>
   </w:comment>
-  <w:comment w:id="7" w:author="Sean" w:date="2021-07-07T10:38:00Z" w:initials="S">
-    <w:p>
-      <w:pPr>
-        <w:pStyle w:val="CommentText"/>
-      </w:pPr>
-      <w:r>
-        <w:rPr>
-          <w:rStyle w:val="CommentReference"/>
-        </w:rPr>
-        <w:annotationRef/>
-      </w:r>
-      <w:r>
-        <w:rPr>
-          <w:b/>
-        </w:rPr>
-        <w:t>Jamie and Ian</w:t>
-      </w:r>
-      <w:r>
-        <w:t xml:space="preserve">: I’m happy to remove this section of the paper. But if you want to keep it, could you respond to this comment and convincingly argue against </w:t>
-      </w:r>
-      <w:proofErr w:type="spellStart"/>
-      <w:r>
-        <w:t>Yoav’s</w:t>
-      </w:r>
-      <w:proofErr w:type="spellEnd"/>
-      <w:r>
-        <w:t xml:space="preserve"> point here.</w:t>
-      </w:r>
-    </w:p>
-  </w:comment>
-  <w:comment w:id="8" w:author="Sean" w:date="2021-07-07T10:43:00Z" w:initials="S">
+  <w:comment w:id="22" w:author="Sean" w:date="2021-07-07T10:43:00Z" w:initials="S">
     <w:p>
       <w:pPr>
         <w:shd w:val="clear" w:color="auto" w:fill="FFFFFF"/>
@@ -8324,43 +8615,7 @@
           <w:sz w:val="23"/>
           <w:szCs w:val="23"/>
         </w:rPr>
-        <w:t>W</w:t>
-      </w:r>
-      <w:r>
-        <w:rPr>
-          <w:rFonts w:ascii="Segoe UI" w:eastAsia="Times New Roman" w:hAnsi="Segoe UI" w:cs="Segoe UI"/>
-          <w:color w:val="212121"/>
-          <w:sz w:val="23"/>
-          <w:szCs w:val="23"/>
-        </w:rPr>
-        <w:t xml:space="preserve">hen no priming effect is present – if I say that X is present when X is absent then this is not </w:t>
-      </w:r>
-      <w:r>
-        <w:rPr>
-          <w:rFonts w:ascii="Segoe UI" w:eastAsia="Times New Roman" w:hAnsi="Segoe UI" w:cs="Segoe UI"/>
-          <w:color w:val="212121"/>
-          <w:sz w:val="23"/>
-          <w:szCs w:val="23"/>
-        </w:rPr>
-        <w:t xml:space="preserve">an accurate </w:t>
-      </w:r>
-      <w:r>
-        <w:rPr>
-          <w:rFonts w:ascii="Segoe UI" w:eastAsia="Times New Roman" w:hAnsi="Segoe UI" w:cs="Segoe UI"/>
-          <w:color w:val="212121"/>
-          <w:sz w:val="23"/>
-          <w:szCs w:val="23"/>
-        </w:rPr>
-        <w:t>awareness of X.</w:t>
-      </w:r>
-      <w:r>
-        <w:rPr>
-          <w:rFonts w:ascii="Segoe UI" w:eastAsia="Times New Roman" w:hAnsi="Segoe UI" w:cs="Segoe UI"/>
-          <w:color w:val="212121"/>
-          <w:sz w:val="23"/>
-          <w:szCs w:val="23"/>
-        </w:rPr>
-        <w:t xml:space="preserve"> It is a </w:t>
+        <w:t xml:space="preserve">When no priming effect is present – if I say that X is present when X is absent then this is not an accurate awareness of X. It is a </w:t>
       </w:r>
       <w:r>
         <w:rPr>
@@ -8594,25 +8849,7 @@
         <w:spacing w:line="240" w:lineRule="auto"/>
       </w:pPr>
       <w:r>
-        <w:t>Did we ever see what happens for the Yes/No people (i.e., report awareness but no priming effect [</w:t>
-      </w:r>
-      <w:r>
-        <w:t xml:space="preserve">i.e., they say that the target is positive after a </w:t>
-      </w:r>
-      <w:r>
-        <w:t xml:space="preserve">negative </w:t>
-      </w:r>
-      <w:r>
-        <w:t xml:space="preserve">prime or </w:t>
-      </w:r>
-      <w:r>
-        <w:t xml:space="preserve">positive </w:t>
-      </w:r>
-      <w:r>
-        <w:t>after a negative prime]</w:t>
-      </w:r>
-      <w:r>
-        <w:t xml:space="preserve">]? </w:t>
+        <w:t xml:space="preserve">Did we ever see what happens for the Yes/No people (i.e., report awareness but no priming effect [i.e., they say that the target is positive after a negative prime or positive after a negative prime]]? </w:t>
       </w:r>
       <w:r>
         <w:t xml:space="preserve">If we show that effects in this group do not correlate with AMP effects then this would strengthen the idea that the accurate awareness group do actually have some insight into their priming effects. </w:t>
@@ -8630,19 +8867,43 @@
         <w:spacing w:line="240" w:lineRule="auto"/>
       </w:pPr>
       <w:r>
-        <w:t xml:space="preserve">If you disagree, then feel free to respond to </w:t>
+        <w:t>If you disagree, then feel free to respond to Yoav here with your alternative idea.</w:t>
+      </w:r>
+    </w:p>
+  </w:comment>
+  <w:comment w:id="23" w:author="Jamie Cummins" w:date="2021-07-12T14:07:00Z" w:initials="JC">
+    <w:p>
+      <w:pPr>
+        <w:pStyle w:val="CommentText"/>
+      </w:pPr>
+      <w:r>
+        <w:rPr>
+          <w:rStyle w:val="CommentReference"/>
+        </w:rPr>
+        <w:annotationRef/>
+      </w:r>
+      <w:r>
+        <w:t xml:space="preserve">For the individual trials we basically tested whether registering a ‘1’ on awareness predicted more prime-consistent than prime-inconsistent responding compared to registering a ‘0’. We didn’t create this </w:t>
+      </w:r>
+      <w:proofErr w:type="gramStart"/>
+      <w:r>
+        <w:t>matrix, but</w:t>
+      </w:r>
+      <w:proofErr w:type="gramEnd"/>
+      <w:r>
+        <w:t xml:space="preserve"> could trivially do so. Ian, what do you think? I don’t think it’s redundant, but I just don’t </w:t>
       </w:r>
       <w:proofErr w:type="spellStart"/>
       <w:r>
-        <w:t>Yoav</w:t>
+        <w:t>wnt</w:t>
       </w:r>
       <w:proofErr w:type="spellEnd"/>
       <w:r>
-        <w:t xml:space="preserve"> here with your alternative idea.</w:t>
+        <w:t xml:space="preserve"> to get pulled down rabbit holes by Yoav. I guess simply presenting this table in the manuscript/supplement for each experiment, and briefly referring to them in the discussion, wouldn’t be much of a detraction?</w:t>
       </w:r>
     </w:p>
   </w:comment>
-  <w:comment w:id="9" w:author="Sean" w:date="2021-07-07T11:19:00Z" w:initials="S">
+  <w:comment w:id="24" w:author="Sean" w:date="2021-07-07T11:19:00Z" w:initials="S">
     <w:p>
       <w:pPr>
         <w:pStyle w:val="CommentText"/>
@@ -8707,7 +8968,7 @@
       </w:r>
     </w:p>
   </w:comment>
-  <w:comment w:id="10" w:author="Sean" w:date="2021-07-07T11:31:00Z" w:initials="S">
+  <w:comment w:id="25" w:author="Jamie Cummins" w:date="2021-07-12T14:11:00Z" w:initials="JC">
     <w:p>
       <w:pPr>
         <w:pStyle w:val="CommentText"/>
@@ -8718,6 +8979,27 @@
         </w:rPr>
         <w:annotationRef/>
       </w:r>
+      <w:proofErr w:type="gramStart"/>
+      <w:r>
+        <w:t>Yeah</w:t>
+      </w:r>
+      <w:proofErr w:type="gramEnd"/>
+      <w:r>
+        <w:t xml:space="preserve"> you’re right. Maybe this is further reason to include that matrix. </w:t>
+      </w:r>
+    </w:p>
+  </w:comment>
+  <w:comment w:id="26" w:author="Sean" w:date="2021-07-07T11:31:00Z" w:initials="S">
+    <w:p>
+      <w:pPr>
+        <w:pStyle w:val="CommentText"/>
+      </w:pPr>
+      <w:r>
+        <w:rPr>
+          <w:rStyle w:val="CommentReference"/>
+        </w:rPr>
+        <w:annotationRef/>
+      </w:r>
       <w:r>
         <w:rPr>
           <w:b/>
@@ -8759,7 +9041,7 @@
       </w:r>
     </w:p>
   </w:comment>
-  <w:comment w:id="11" w:author="Sean" w:date="2021-07-07T12:01:00Z" w:initials="S">
+  <w:comment w:id="27" w:author="Jamie Cummins" w:date="2021-07-12T14:14:00Z" w:initials="JC">
     <w:p>
       <w:pPr>
         <w:pStyle w:val="CommentText"/>
@@ -8771,6 +9053,30 @@
         <w:annotationRef/>
       </w:r>
       <w:r>
+        <w:t xml:space="preserve">The simple (not fully accurate but relatively satisfactory answer to a silly question) answer here is “potentially, and the same issue applies to the </w:t>
+      </w:r>
+      <w:proofErr w:type="spellStart"/>
+      <w:r>
+        <w:t>originl</w:t>
+      </w:r>
+      <w:proofErr w:type="spellEnd"/>
+      <w:r>
+        <w:t xml:space="preserve"> Payne et al. study. That’s one of the reasons why our further experiments ensured that all trials of the AMP were measured”. </w:t>
+      </w:r>
+    </w:p>
+  </w:comment>
+  <w:comment w:id="28" w:author="Sean" w:date="2021-07-07T12:01:00Z" w:initials="S">
+    <w:p>
+      <w:pPr>
+        <w:pStyle w:val="CommentText"/>
+      </w:pPr>
+      <w:r>
+        <w:rPr>
+          <w:rStyle w:val="CommentReference"/>
+        </w:rPr>
+        <w:annotationRef/>
+      </w:r>
+      <w:r>
         <w:rPr>
           <w:b/>
         </w:rPr>
@@ -8811,7 +9117,57 @@
       </w:r>
     </w:p>
   </w:comment>
-  <w:comment w:id="12" w:author="Sean" w:date="2021-07-07T13:18:00Z" w:initials="S">
+  <w:comment w:id="29" w:author="Jamie Cummins" w:date="2021-07-12T14:16:00Z" w:initials="JC">
+    <w:p>
+      <w:pPr>
+        <w:pStyle w:val="CommentText"/>
+      </w:pPr>
+      <w:r>
+        <w:rPr>
+          <w:rStyle w:val="CommentReference"/>
+        </w:rPr>
+        <w:annotationRef/>
+      </w:r>
+      <w:r>
+        <w:t>Not clear what the reviewer is even referring to (we report many between-subjects Cohen’s ds). Ask for clarification?</w:t>
+      </w:r>
+    </w:p>
+    <w:p>
+      <w:pPr>
+        <w:pStyle w:val="CommentText"/>
+      </w:pPr>
+    </w:p>
+    <w:p>
+      <w:pPr>
+        <w:pStyle w:val="CommentText"/>
+      </w:pPr>
+      <w:proofErr w:type="gramStart"/>
+      <w:r>
+        <w:t>Also</w:t>
+      </w:r>
+      <w:proofErr w:type="gramEnd"/>
+      <w:r>
+        <w:t xml:space="preserve"> all Cohen’s ds are between-subjects lol. If it’s within </w:t>
+      </w:r>
+      <w:proofErr w:type="gramStart"/>
+      <w:r>
+        <w:t>subjects</w:t>
+      </w:r>
+      <w:proofErr w:type="gramEnd"/>
+      <w:r>
+        <w:t xml:space="preserve"> it’s a Cohen’s dz. No idea what they’re on about </w:t>
+      </w:r>
+      <w:proofErr w:type="spellStart"/>
+      <w:r>
+        <w:t>tbh</w:t>
+      </w:r>
+      <w:proofErr w:type="spellEnd"/>
+      <w:r>
+        <w:t xml:space="preserve">. </w:t>
+      </w:r>
+    </w:p>
+  </w:comment>
+  <w:comment w:id="30" w:author="Sean" w:date="2021-07-07T13:18:00Z" w:initials="S">
     <w:p>
       <w:pPr>
         <w:pStyle w:val="CommentText"/>
@@ -8875,7 +9231,7 @@
       </w:r>
     </w:p>
   </w:comment>
-  <w:comment w:id="13" w:author="Sean" w:date="2021-07-07T16:05:00Z" w:initials="S">
+  <w:comment w:id="31" w:author="Jamie Cummins" w:date="2021-07-12T14:19:00Z" w:initials="JC">
     <w:p>
       <w:pPr>
         <w:pStyle w:val="CommentText"/>
@@ -8887,11 +9243,117 @@
         <w:annotationRef/>
       </w:r>
       <w:r>
+        <w:t xml:space="preserve">Calling it conceptual is fine by me. Keith’s not </w:t>
+      </w:r>
+      <w:proofErr w:type="spellStart"/>
+      <w:r>
+        <w:t>gonna</w:t>
+      </w:r>
+      <w:proofErr w:type="spellEnd"/>
+      <w:r>
+        <w:t xml:space="preserve"> budge here on a bunch of stuff, so our best bet is to satisfy reviewers 1 and </w:t>
+      </w:r>
+      <w:proofErr w:type="gramStart"/>
+      <w:r>
+        <w:t>2, and</w:t>
+      </w:r>
+      <w:proofErr w:type="gramEnd"/>
+      <w:r>
+        <w:t xml:space="preserve"> be seen to be accommodating to some of Keith’s comments. We can also explicitly state in our letter to the editor that we recognize that Keith will disagree with us, but that we see this as part of the scholarly debate (rather than as a failing of our work</w:t>
+      </w:r>
+      <w:proofErr w:type="gramStart"/>
+      <w:r>
+        <w:t>), and</w:t>
+      </w:r>
+      <w:proofErr w:type="gramEnd"/>
+      <w:r>
+        <w:t xml:space="preserve"> highlight the positive comments from the other two reviewers as further proof of this. </w:t>
+      </w:r>
+    </w:p>
+  </w:comment>
+  <w:comment w:id="32" w:author="Jamie Cummins" w:date="2021-07-12T14:32:00Z" w:initials="JC">
+    <w:p>
+      <w:pPr>
+        <w:pStyle w:val="CommentText"/>
+      </w:pPr>
+      <w:r>
+        <w:rPr>
+          <w:rStyle w:val="CommentReference"/>
+        </w:rPr>
+        <w:annotationRef/>
+      </w:r>
+      <w:r>
+        <w:t xml:space="preserve">I don’t know where he’s getting this </w:t>
+      </w:r>
+      <w:proofErr w:type="gramStart"/>
+      <w:r>
+        <w:t>from?</w:t>
+      </w:r>
+      <w:proofErr w:type="gramEnd"/>
+      <w:r>
+        <w:t xml:space="preserve"> We didn’t calculate this. In any case, the mean on the skip-AMP was </w:t>
+      </w:r>
+      <w:r>
+        <w:rPr>
+          <w:i/>
+          <w:iCs/>
+        </w:rPr>
+        <w:t xml:space="preserve">opposite </w:t>
+      </w:r>
+      <w:r>
+        <w:t xml:space="preserve">to the direction that would be expected…so if anything, this is even greater evidence in </w:t>
+      </w:r>
+      <w:proofErr w:type="spellStart"/>
+      <w:r>
+        <w:t>favour</w:t>
+      </w:r>
+      <w:proofErr w:type="spellEnd"/>
+      <w:r>
+        <w:t xml:space="preserve"> of effects being driven exclusively by awareness (by Keith’s own logic). </w:t>
+      </w:r>
+    </w:p>
+  </w:comment>
+  <w:comment w:id="33" w:author="Jamie Cummins" w:date="2021-07-12T14:34:00Z" w:initials="JC">
+    <w:p>
+      <w:pPr>
+        <w:pStyle w:val="CommentText"/>
+      </w:pPr>
+      <w:r>
+        <w:rPr>
+          <w:rStyle w:val="CommentReference"/>
+        </w:rPr>
+        <w:annotationRef/>
+      </w:r>
+      <w:r>
+        <w:t xml:space="preserve">It’s </w:t>
+      </w:r>
+      <w:proofErr w:type="gramStart"/>
+      <w:r>
+        <w:t>actually great</w:t>
+      </w:r>
+      <w:proofErr w:type="gramEnd"/>
+      <w:r>
+        <w:t xml:space="preserve"> that he has misunderstood this, because now we can nail him to the post on this. </w:t>
+      </w:r>
+    </w:p>
+  </w:comment>
+  <w:comment w:id="34" w:author="Sean" w:date="2021-07-07T16:05:00Z" w:initials="S">
+    <w:p>
+      <w:pPr>
+        <w:pStyle w:val="CommentText"/>
+      </w:pPr>
+      <w:r>
+        <w:rPr>
+          <w:rStyle w:val="CommentReference"/>
+        </w:rPr>
+        <w:annotationRef/>
+      </w:r>
+      <w:r>
         <w:t>Can one of you boys add this info in?</w:t>
       </w:r>
     </w:p>
   </w:comment>
-  <w:comment w:id="14" w:author="Sean" w:date="2021-07-07T16:15:00Z" w:initials="S">
+  <w:comment w:id="35" w:author="Jamie Cummins" w:date="2021-07-12T14:27:00Z" w:initials="JC">
     <w:p>
       <w:pPr>
         <w:pStyle w:val="CommentText"/>
@@ -8903,23 +9365,33 @@
         <w:annotationRef/>
       </w:r>
       <w:r>
+        <w:t>In the experiment 0 analysis file there is already code that computes the means and SDs for these values (around line 91), so you should be able to get them from there.</w:t>
+      </w:r>
+    </w:p>
+  </w:comment>
+  <w:comment w:id="36" w:author="Sean" w:date="2021-07-07T16:15:00Z" w:initials="S">
+    <w:p>
+      <w:pPr>
+        <w:pStyle w:val="CommentText"/>
+      </w:pPr>
+      <w:r>
         <w:rPr>
           <w:rStyle w:val="CommentReference"/>
         </w:rPr>
+        <w:annotationRef/>
+      </w:r>
+      <w:r>
+        <w:rPr>
+          <w:rStyle w:val="CommentReference"/>
+        </w:rPr>
         <w:t xml:space="preserve">The third point he makes is about </w:t>
       </w:r>
       <w:r>
-        <w:t xml:space="preserve">the </w:t>
-      </w:r>
-      <w:r>
-        <w:t xml:space="preserve">significant </w:t>
-      </w:r>
-      <w:r>
-        <w:t>skip AMP effect in Study 1. If there is a significant effect on the skip AMP how do we deal with this?</w:t>
+        <w:t>the significant skip AMP effect in Study 1. If there is a significant effect on the skip AMP how do we deal with this?</w:t>
       </w:r>
     </w:p>
   </w:comment>
-  <w:comment w:id="15" w:author="Sean" w:date="2021-07-07T16:28:00Z" w:initials="S">
+  <w:comment w:id="37" w:author="Jamie Cummins" w:date="2021-07-12T14:22:00Z" w:initials="JC">
     <w:p>
       <w:pPr>
         <w:pStyle w:val="CommentText"/>
@@ -8931,6 +9403,72 @@
         <w:annotationRef/>
       </w:r>
       <w:r>
+        <w:t xml:space="preserve">In that case we just restate that the magnitude is larger in the standard vs. skip AMP, which goes against the claims made in the original </w:t>
+      </w:r>
+      <w:proofErr w:type="gramStart"/>
+      <w:r>
+        <w:t>paper, and</w:t>
+      </w:r>
+      <w:proofErr w:type="gramEnd"/>
+      <w:r>
+        <w:t xml:space="preserve"> represents a failure to (conceptually) replicate the original effect. </w:t>
+      </w:r>
+    </w:p>
+  </w:comment>
+  <w:comment w:id="38" w:author="Jamie Cummins" w:date="2021-07-12T14:36:00Z" w:initials="JC">
+    <w:p>
+      <w:pPr>
+        <w:pStyle w:val="CommentText"/>
+      </w:pPr>
+      <w:r>
+        <w:rPr>
+          <w:rStyle w:val="CommentReference"/>
+        </w:rPr>
+        <w:annotationRef/>
+      </w:r>
+      <w:r>
+        <w:t xml:space="preserve">We can point to evidence for this given that higher influence-awareness rates predicted higher scores on a previously-completely standard AMP. </w:t>
+      </w:r>
+    </w:p>
+  </w:comment>
+  <w:comment w:id="39" w:author="Jamie Cummins" w:date="2021-07-12T14:37:00Z" w:initials="JC">
+    <w:p>
+      <w:pPr>
+        <w:pStyle w:val="CommentText"/>
+      </w:pPr>
+      <w:r>
+        <w:rPr>
+          <w:rStyle w:val="CommentReference"/>
+        </w:rPr>
+        <w:annotationRef/>
+      </w:r>
+      <w:r>
+        <w:t xml:space="preserve">Has he </w:t>
+      </w:r>
+      <w:r>
+        <w:rPr>
+          <w:i/>
+          <w:iCs/>
+        </w:rPr>
+        <w:t xml:space="preserve">seen </w:t>
+      </w:r>
+      <w:r>
+        <w:t xml:space="preserve">the IAPS pictures? Christ, they’re not exactly riveting. </w:t>
+      </w:r>
+    </w:p>
+  </w:comment>
+  <w:comment w:id="40" w:author="Sean" w:date="2021-07-07T16:28:00Z" w:initials="S">
+    <w:p>
+      <w:pPr>
+        <w:pStyle w:val="CommentText"/>
+      </w:pPr>
+      <w:r>
+        <w:rPr>
+          <w:rStyle w:val="CommentReference"/>
+        </w:rPr>
+        <w:annotationRef/>
+      </w:r>
+      <w:r>
         <w:t xml:space="preserve">Ok so we need a response here. </w:t>
       </w:r>
     </w:p>
@@ -8980,7 +9518,7 @@
       </w:r>
     </w:p>
   </w:comment>
-  <w:comment w:id="16" w:author="Sean" w:date="2021-07-07T16:35:00Z" w:initials="S">
+  <w:comment w:id="41" w:author="Jamie Cummins" w:date="2021-07-12T14:42:00Z" w:initials="JC">
     <w:p>
       <w:pPr>
         <w:pStyle w:val="CommentText"/>
@@ -8992,11 +9530,59 @@
         <w:annotationRef/>
       </w:r>
       <w:r>
+        <w:t xml:space="preserve">We can also refer to the later experiments that change the order of where the skip option is provided, as well as the failed replication. </w:t>
+      </w:r>
+    </w:p>
+  </w:comment>
+  <w:comment w:id="42" w:author="Jamie Cummins" w:date="2021-07-12T14:43:00Z" w:initials="JC">
+    <w:p>
+      <w:pPr>
+        <w:pStyle w:val="CommentText"/>
+      </w:pPr>
+      <w:r>
+        <w:rPr>
+          <w:rStyle w:val="CommentReference"/>
+        </w:rPr>
+        <w:annotationRef/>
+      </w:r>
+      <w:r>
+        <w:t xml:space="preserve">Keith here is committing the same issue he accuses us of – drawing a causal inference from correlational data. By his own logic: it might be that participants make an inference about their affective reactions, and this is what causes them to respond in the way that they do. However, it might also be that participants have insight into the extent they are aware of the influence of the primes over their responses, and this in turn impacts how they respond. If we aren’t allowed to draw firm conclusions, then he can’t either. It is probably worth pointing this out to him – he is just as convinced of his explanation as we are of ours, so if we are to be more open-minded then so should he. </w:t>
+      </w:r>
+    </w:p>
+  </w:comment>
+  <w:comment w:id="43" w:author="Jamie Cummins" w:date="2021-07-12T14:45:00Z" w:initials="JC">
+    <w:p>
+      <w:pPr>
+        <w:pStyle w:val="CommentText"/>
+      </w:pPr>
+      <w:r>
+        <w:rPr>
+          <w:rStyle w:val="CommentReference"/>
+        </w:rPr>
+        <w:annotationRef/>
+      </w:r>
+      <w:r>
+        <w:t>That is an assumption based on his explanation, not a matter of fact. If he wants us to be more equivocal, he needs to be too.</w:t>
+      </w:r>
+    </w:p>
+  </w:comment>
+  <w:comment w:id="44" w:author="Sean" w:date="2021-07-07T16:35:00Z" w:initials="S">
+    <w:p>
+      <w:pPr>
+        <w:pStyle w:val="CommentText"/>
+      </w:pPr>
+      <w:r>
+        <w:rPr>
+          <w:rStyle w:val="CommentReference"/>
+        </w:rPr>
+        <w:annotationRef/>
+      </w:r>
+      <w:r>
         <w:t xml:space="preserve">Shoot me. </w:t>
       </w:r>
     </w:p>
   </w:comment>
-  <w:comment w:id="17" w:author="Sean" w:date="2021-07-07T16:38:00Z" w:initials="S">
+  <w:comment w:id="45" w:author="Jamie Cummins" w:date="2021-07-12T14:47:00Z" w:initials="JC">
     <w:p>
       <w:pPr>
         <w:pStyle w:val="CommentText"/>
@@ -9008,6 +9594,43 @@
         <w:annotationRef/>
       </w:r>
       <w:r>
+        <w:t xml:space="preserve">OK, but that claim isn’t ours, it’s from previous work on misattribution. </w:t>
+      </w:r>
+    </w:p>
+  </w:comment>
+  <w:comment w:id="46" w:author="Jamie Cummins" w:date="2021-07-12T14:48:00Z" w:initials="JC">
+    <w:p>
+      <w:pPr>
+        <w:pStyle w:val="CommentText"/>
+      </w:pPr>
+      <w:r>
+        <w:rPr>
+          <w:rStyle w:val="CommentReference"/>
+        </w:rPr>
+        <w:annotationRef/>
+      </w:r>
+      <w:proofErr w:type="gramStart"/>
+      <w:r>
+        <w:t>Personally</w:t>
+      </w:r>
+      <w:proofErr w:type="gramEnd"/>
+      <w:r>
+        <w:t xml:space="preserve"> I don’t care much about misattribution, and I am fine with giving him this and carving out that section. I don’t feel motivated to argue against him, particularly given that it is a dumb language-game confusion anyway. </w:t>
+      </w:r>
+    </w:p>
+  </w:comment>
+  <w:comment w:id="47" w:author="Sean" w:date="2021-07-07T16:38:00Z" w:initials="S">
+    <w:p>
+      <w:pPr>
+        <w:pStyle w:val="CommentText"/>
+      </w:pPr>
+      <w:r>
+        <w:rPr>
+          <w:rStyle w:val="CommentReference"/>
+        </w:rPr>
+        <w:annotationRef/>
+      </w:r>
+      <w:r>
         <w:t xml:space="preserve">The strongest response to this claim would be to run a new study where we experimentally manipulate influence awareness and demonstrate that </w:t>
       </w:r>
       <w:r>
@@ -9053,7 +9676,7 @@
       </w:pPr>
     </w:p>
   </w:comment>
-  <w:comment w:id="18" w:author="Sean" w:date="2021-07-07T16:46:00Z" w:initials="S">
+  <w:comment w:id="48" w:author="Sean" w:date="2021-07-07T16:46:00Z" w:initials="S">
     <w:p>
       <w:pPr>
         <w:pStyle w:val="CommentText"/>
@@ -9069,7 +9692,7 @@
       </w:r>
     </w:p>
   </w:comment>
-  <w:comment w:id="19" w:author="Sean" w:date="2021-07-07T16:52:00Z" w:initials="S">
+  <w:comment w:id="49" w:author="Jamie Cummins" w:date="2021-07-12T14:50:00Z" w:initials="JC">
     <w:p>
       <w:pPr>
         <w:pStyle w:val="CommentText"/>
@@ -9081,7 +9704,176 @@
         <w:annotationRef/>
       </w:r>
       <w:r>
-        <w:t>This is the core of his entire argument and the idea that we need to deal with – he views influence awareness as a consequence (and correlated variable) rather than a cause of AMP effects.  If we can critique this claim then we are basically OK here.</w:t>
+        <w:t xml:space="preserve">I think the point here is that post-treatment bias is </w:t>
+      </w:r>
+      <w:r>
+        <w:rPr>
+          <w:i/>
+          <w:iCs/>
+        </w:rPr>
+        <w:t xml:space="preserve">a potential explanation </w:t>
+      </w:r>
+      <w:r>
+        <w:t xml:space="preserve">for the observed pattern of results here (i.e., if the explanation that intensity of affective response causes the effects is accurate, then post-treatment bias would be how these results are explained). However, if the intensity is not the cause of these effects, then post-treatment bias is not a satisfactory explanation. We have a few reasons to suspect that our results are not purely based on intensity (e.g., the post-diction of </w:t>
+      </w:r>
+      <w:proofErr w:type="gramStart"/>
+      <w:r>
+        <w:t>previously-completed</w:t>
+      </w:r>
+      <w:proofErr w:type="gramEnd"/>
+      <w:r>
+        <w:t xml:space="preserve"> standard AMP effects; experiments 7 and 8 moving the awareness measure).  </w:t>
+      </w:r>
+    </w:p>
+    <w:p>
+      <w:pPr>
+        <w:pStyle w:val="CommentText"/>
+      </w:pPr>
+    </w:p>
+    <w:p>
+      <w:pPr>
+        <w:pStyle w:val="CommentText"/>
+      </w:pPr>
+      <w:proofErr w:type="gramStart"/>
+      <w:r>
+        <w:t>So</w:t>
+      </w:r>
+      <w:proofErr w:type="gramEnd"/>
+      <w:r>
+        <w:t xml:space="preserve"> we need to just reiterate that Payne again commits the same error that we (arguably) commit – namely, he assumes his explanation (intensity) is valid, and then uses extensions of this to explain our patterns of results (i.e., post-treatment bias). However, intensity is one potential explanation. Ours is another. </w:t>
+      </w:r>
+      <w:proofErr w:type="gramStart"/>
+      <w:r>
+        <w:t>So</w:t>
+      </w:r>
+      <w:proofErr w:type="gramEnd"/>
+      <w:r>
+        <w:t xml:space="preserve"> it is inaccurate to say that our results are the product of post-treatment bias; rather, it is accurate to suggest that one </w:t>
+      </w:r>
+      <w:r>
+        <w:rPr>
+          <w:i/>
+          <w:iCs/>
+        </w:rPr>
+        <w:t xml:space="preserve">potential </w:t>
+      </w:r>
+      <w:r>
+        <w:t xml:space="preserve">explanation for our results is post-treatment bias. In short, we need to </w:t>
+      </w:r>
+      <w:proofErr w:type="spellStart"/>
+      <w:r>
+        <w:t>emphasise</w:t>
+      </w:r>
+      <w:proofErr w:type="spellEnd"/>
+      <w:r>
+        <w:t xml:space="preserve"> that Keith, like us, needs to be more equivocal.  </w:t>
+      </w:r>
+    </w:p>
+  </w:comment>
+  <w:comment w:id="50" w:author="Sean" w:date="2021-07-07T16:52:00Z" w:initials="S">
+    <w:p>
+      <w:pPr>
+        <w:pStyle w:val="CommentText"/>
+      </w:pPr>
+      <w:r>
+        <w:rPr>
+          <w:rStyle w:val="CommentReference"/>
+        </w:rPr>
+        <w:annotationRef/>
+      </w:r>
+      <w:r>
+        <w:t xml:space="preserve">This is the core of his entire argument and the idea that we need to deal with – he views influence awareness </w:t>
+      </w:r>
+      <w:proofErr w:type="gramStart"/>
+      <w:r>
+        <w:t>as a consequence</w:t>
+      </w:r>
+      <w:proofErr w:type="gramEnd"/>
+      <w:r>
+        <w:t xml:space="preserve"> (and correlated variable) rather than a cause of AMP effects.  If we can critique this claim then we are basically OK here.</w:t>
+      </w:r>
+    </w:p>
+  </w:comment>
+  <w:comment w:id="51" w:author="Jamie Cummins" w:date="2021-07-12T14:55:00Z" w:initials="JC">
+    <w:p>
+      <w:pPr>
+        <w:pStyle w:val="CommentText"/>
+      </w:pPr>
+      <w:r>
+        <w:rPr>
+          <w:rStyle w:val="CommentReference"/>
+        </w:rPr>
+        <w:annotationRef/>
+      </w:r>
+      <w:r>
+        <w:t xml:space="preserve">I think my argument about (that this is an assumption based on a potential explanation, but not </w:t>
+      </w:r>
+      <w:proofErr w:type="gramStart"/>
+      <w:r>
+        <w:t>necessarily  certainty</w:t>
+      </w:r>
+      <w:proofErr w:type="gramEnd"/>
+      <w:r>
+        <w:t xml:space="preserve">) is probably the best way to get around this. </w:t>
+      </w:r>
+    </w:p>
+  </w:comment>
+  <w:comment w:id="52" w:author="Jamie Cummins" w:date="2021-07-12T14:56:00Z" w:initials="JC">
+    <w:p>
+      <w:pPr>
+        <w:pStyle w:val="CommentText"/>
+      </w:pPr>
+      <w:r>
+        <w:rPr>
+          <w:rStyle w:val="CommentReference"/>
+        </w:rPr>
+        <w:annotationRef/>
+      </w:r>
+      <w:r>
+        <w:t>Bullshit</w:t>
+      </w:r>
+    </w:p>
+  </w:comment>
+  <w:comment w:id="53" w:author="Jamie Cummins" w:date="2021-07-12T14:56:00Z" w:initials="JC">
+    <w:p>
+      <w:pPr>
+        <w:pStyle w:val="CommentText"/>
+      </w:pPr>
+      <w:r>
+        <w:rPr>
+          <w:rStyle w:val="CommentReference"/>
+        </w:rPr>
+        <w:annotationRef/>
+      </w:r>
+      <w:r>
+        <w:t xml:space="preserve">OK, I think we solve most of these issues by providing a new section in the GD that deals with this inferential/intensity perspective, and states clearly that this is in principle is a viable alternative explanation. We then also need to elaborate on how our results would be interpreted if this perspective were correct (i.e., as an artefact post-treatment bias). We then </w:t>
+      </w:r>
+      <w:proofErr w:type="spellStart"/>
+      <w:r>
+        <w:t>reemphasise</w:t>
+      </w:r>
+      <w:proofErr w:type="spellEnd"/>
+      <w:r>
+        <w:t xml:space="preserve"> that this represents an open question, but that (</w:t>
+      </w:r>
+      <w:proofErr w:type="spellStart"/>
+      <w:r>
+        <w:t>i</w:t>
+      </w:r>
+      <w:proofErr w:type="spellEnd"/>
+      <w:r>
+        <w:t xml:space="preserve">) we believe our work is better characterized by the awareness explanation, (ii) that our work has served to clarify, narrow, and provide greater specificity to existing accounts of AMP effects, </w:t>
+      </w:r>
+      <w:r>
+        <w:t>(iii) that the awareness account has proven more generative in this case, and (iv) that future research on the AMP should pressingly address the issue of whether intensity vs. awareness represents a better explanation of this robust pattern of effects. In any case, our results show that AMP effects almost certainly have elements of awareness to them (e.g., post-</w:t>
+      </w:r>
+      <w:proofErr w:type="spellStart"/>
+      <w:r>
+        <w:t>dicting</w:t>
+      </w:r>
+      <w:proofErr w:type="spellEnd"/>
+      <w:r>
+        <w:t xml:space="preserve"> standard AMP effects, failure to conceptually replicate original Payne et al. study, experiments 7 and 8). </w:t>
       </w:r>
     </w:p>
   </w:comment>
@@ -9089,32 +9881,164 @@
 </file>
 
 <file path=word/commentsExtended.xml><?xml version="1.0" encoding="utf-8"?>
-<w15:commentsEx xmlns:wpc="http://schemas.microsoft.com/office/word/2010/wordprocessingCanvas" xmlns:cx="http://schemas.microsoft.com/office/drawing/2014/chartex" xmlns:cx1="http://schemas.microsoft.com/office/drawing/2015/9/8/chartex" xmlns:mc="http://schemas.openxmlformats.org/markup-compatibility/2006" xmlns:o="urn:schemas-microsoft-com:office:office" xmlns:r="http://schemas.openxmlformats.org/officeDocument/2006/relationships" xmlns:m="http://schemas.openxmlformats.org/officeDocument/2006/math" xmlns:v="urn:schemas-microsoft-com:vml" xmlns:wp14="http://schemas.microsoft.com/office/word/2010/wordprocessingDrawing" xmlns:wp="http://schemas.openxmlformats.org/drawingml/2006/wordprocessingDrawing" xmlns:w10="urn:schemas-microsoft-com:office:word" xmlns:w="http://schemas.openxmlformats.org/wordprocessingml/2006/main" xmlns:w14="http://schemas.microsoft.com/office/word/2010/wordml" xmlns:w15="http://schemas.microsoft.com/office/word/2012/wordml" xmlns:w16se="http://schemas.microsoft.com/office/word/2015/wordml/symex" xmlns:wpg="http://schemas.microsoft.com/office/word/2010/wordprocessingGroup" xmlns:wpi="http://schemas.microsoft.com/office/word/2010/wordprocessingInk" xmlns:wne="http://schemas.microsoft.com/office/word/2006/wordml" xmlns:wps="http://schemas.microsoft.com/office/word/2010/wordprocessingShape" mc:Ignorable="w14 w15 w16se wp14">
+<w15:commentsEx xmlns:wpc="http://schemas.microsoft.com/office/word/2010/wordprocessingCanvas" xmlns:cx="http://schemas.microsoft.com/office/drawing/2014/chartex" xmlns:cx1="http://schemas.microsoft.com/office/drawing/2015/9/8/chartex" xmlns:cx2="http://schemas.microsoft.com/office/drawing/2015/10/21/chartex" xmlns:cx3="http://schemas.microsoft.com/office/drawing/2016/5/9/chartex" xmlns:cx4="http://schemas.microsoft.com/office/drawing/2016/5/10/chartex" xmlns:cx5="http://schemas.microsoft.com/office/drawing/2016/5/11/chartex" xmlns:cx6="http://schemas.microsoft.com/office/drawing/2016/5/12/chartex" xmlns:cx7="http://schemas.microsoft.com/office/drawing/2016/5/13/chartex" xmlns:cx8="http://schemas.microsoft.com/office/drawing/2016/5/14/chartex" xmlns:mc="http://schemas.openxmlformats.org/markup-compatibility/2006" xmlns:aink="http://schemas.microsoft.com/office/drawing/2016/ink" xmlns:am3d="http://schemas.microsoft.com/office/drawing/2017/model3d" xmlns:o="urn:schemas-microsoft-com:office:office" xmlns:r="http://schemas.openxmlformats.org/officeDocument/2006/relationships" xmlns:m="http://schemas.openxmlformats.org/officeDocument/2006/math" xmlns:v="urn:schemas-microsoft-com:vml" xmlns:wp14="http://schemas.microsoft.com/office/word/2010/wordprocessingDrawing" xmlns:wp="http://schemas.openxmlformats.org/drawingml/2006/wordprocessingDrawing" xmlns:w10="urn:schemas-microsoft-com:office:word" xmlns:w="http://schemas.openxmlformats.org/wordprocessingml/2006/main" xmlns:w14="http://schemas.microsoft.com/office/word/2010/wordml" xmlns:w15="http://schemas.microsoft.com/office/word/2012/wordml" xmlns:w16cex="http://schemas.microsoft.com/office/word/2018/wordml/cex" xmlns:w16cid="http://schemas.microsoft.com/office/word/2016/wordml/cid" xmlns:w16="http://schemas.microsoft.com/office/word/2018/wordml" xmlns:w16se="http://schemas.microsoft.com/office/word/2015/wordml/symex" xmlns:wpg="http://schemas.microsoft.com/office/word/2010/wordprocessingGroup" xmlns:wpi="http://schemas.microsoft.com/office/word/2010/wordprocessingInk" xmlns:wne="http://schemas.microsoft.com/office/word/2006/wordml" xmlns:wps="http://schemas.microsoft.com/office/word/2010/wordprocessingShape" mc:Ignorable="w14 w15 w16se w16cid w16 w16cex wp14">
   <w15:commentEx w15:paraId="09BF1628" w15:done="0"/>
+  <w15:commentEx w15:paraId="460BE7AE" w15:paraIdParent="09BF1628" w15:done="0"/>
   <w15:commentEx w15:paraId="59782418" w15:done="0"/>
+  <w15:commentEx w15:paraId="6B43422C" w15:paraIdParent="59782418" w15:done="0"/>
+  <w15:commentEx w15:paraId="12231B15" w15:done="0"/>
   <w15:commentEx w15:paraId="6A4502D8" w15:done="0"/>
+  <w15:commentEx w15:paraId="39DB5F55" w15:paraIdParent="6A4502D8" w15:done="0"/>
+  <w15:commentEx w15:paraId="5B3150AE" w15:done="0"/>
   <w15:commentEx w15:paraId="7CD45140" w15:done="0"/>
+  <w15:commentEx w15:paraId="77E07892" w15:paraIdParent="7CD45140" w15:done="0"/>
+  <w15:commentEx w15:paraId="0360434B" w15:done="0"/>
+  <w15:commentEx w15:paraId="52053FDF" w15:done="0"/>
   <w15:commentEx w15:paraId="13FBD749" w15:done="0"/>
+  <w15:commentEx w15:paraId="1305E6AF" w15:paraIdParent="13FBD749" w15:done="0"/>
+  <w15:commentEx w15:paraId="7966A2F1" w15:done="0"/>
   <w15:commentEx w15:paraId="7469420C" w15:done="0"/>
+  <w15:commentEx w15:paraId="57ED5A44" w15:paraIdParent="7469420C" w15:done="0"/>
+  <w15:commentEx w15:paraId="06CDCFDA" w15:done="0"/>
+  <w15:commentEx w15:paraId="1DAFA355" w15:done="0"/>
   <w15:commentEx w15:paraId="56125146" w15:done="0"/>
   <w15:commentEx w15:paraId="07FBF8B6" w15:done="0"/>
+  <w15:commentEx w15:paraId="62C357F0" w15:paraIdParent="07FBF8B6" w15:done="0"/>
   <w15:commentEx w15:paraId="1DDFE89A" w15:done="0"/>
+  <w15:commentEx w15:paraId="34D1434E" w15:paraIdParent="1DDFE89A" w15:done="0"/>
   <w15:commentEx w15:paraId="3CE90BA7" w15:done="0"/>
+  <w15:commentEx w15:paraId="435058BB" w15:paraIdParent="3CE90BA7" w15:done="0"/>
   <w15:commentEx w15:paraId="11C62980" w15:done="0"/>
+  <w15:commentEx w15:paraId="0066AE75" w15:paraIdParent="11C62980" w15:done="0"/>
   <w15:commentEx w15:paraId="3934B81A" w15:done="0"/>
+  <w15:commentEx w15:paraId="3D61527C" w15:paraIdParent="3934B81A" w15:done="0"/>
   <w15:commentEx w15:paraId="45A4FB5E" w15:done="0"/>
+  <w15:commentEx w15:paraId="59C1AB05" w15:paraIdParent="45A4FB5E" w15:done="0"/>
+  <w15:commentEx w15:paraId="5517FF00" w15:done="0"/>
+  <w15:commentEx w15:paraId="49EDDD5A" w15:paraIdParent="5517FF00" w15:done="0"/>
   <w15:commentEx w15:paraId="7CB5A3B2" w15:done="0"/>
+  <w15:commentEx w15:paraId="75AC397B" w15:paraIdParent="7CB5A3B2" w15:done="0"/>
   <w15:commentEx w15:paraId="1B944BC2" w15:done="0"/>
+  <w15:commentEx w15:paraId="7FFB11A7" w15:paraIdParent="1B944BC2" w15:done="0"/>
+  <w15:commentEx w15:paraId="6B52B8B8" w15:done="0"/>
+  <w15:commentEx w15:paraId="58C94E37" w15:done="0"/>
   <w15:commentEx w15:paraId="7A98323D" w15:done="0"/>
+  <w15:commentEx w15:paraId="5AA76413" w15:paraIdParent="7A98323D" w15:done="0"/>
+  <w15:commentEx w15:paraId="37248E72" w15:done="0"/>
+  <w15:commentEx w15:paraId="14630343" w15:done="0"/>
   <w15:commentEx w15:paraId="247C2584" w15:done="0"/>
+  <w15:commentEx w15:paraId="59F4B8A7" w15:done="0"/>
+  <w15:commentEx w15:paraId="06F76215" w15:done="0"/>
   <w15:commentEx w15:paraId="029A93FA" w15:done="0"/>
   <w15:commentEx w15:paraId="054B5319" w15:done="0"/>
+  <w15:commentEx w15:paraId="40E09E20" w15:paraIdParent="054B5319" w15:done="0"/>
   <w15:commentEx w15:paraId="55B2D902" w15:done="0"/>
+  <w15:commentEx w15:paraId="5A67D620" w15:paraIdParent="55B2D902" w15:done="0"/>
+  <w15:commentEx w15:paraId="3A997C63" w15:done="0"/>
+  <w15:commentEx w15:paraId="310733AE" w15:done="0"/>
 </w15:commentsEx>
 </file>
 
+<file path=word/commentsExtensible.xml><?xml version="1.0" encoding="utf-8"?>
+<w16cex:commentsExtensible xmlns:wpc="http://schemas.microsoft.com/office/word/2010/wordprocessingCanvas" xmlns:cx="http://schemas.microsoft.com/office/drawing/2014/chartex" xmlns:cx1="http://schemas.microsoft.com/office/drawing/2015/9/8/chartex" xmlns:cx2="http://schemas.microsoft.com/office/drawing/2015/10/21/chartex" xmlns:cx3="http://schemas.microsoft.com/office/drawing/2016/5/9/chartex" xmlns:cx4="http://schemas.microsoft.com/office/drawing/2016/5/10/chartex" xmlns:cx5="http://schemas.microsoft.com/office/drawing/2016/5/11/chartex" xmlns:cx6="http://schemas.microsoft.com/office/drawing/2016/5/12/chartex" xmlns:cx7="http://schemas.microsoft.com/office/drawing/2016/5/13/chartex" xmlns:cx8="http://schemas.microsoft.com/office/drawing/2016/5/14/chartex" xmlns:mc="http://schemas.openxmlformats.org/markup-compatibility/2006" xmlns:aink="http://schemas.microsoft.com/office/drawing/2016/ink" xmlns:am3d="http://schemas.microsoft.com/office/drawing/2017/model3d" xmlns:o="urn:schemas-microsoft-com:office:office" xmlns:r="http://schemas.openxmlformats.org/officeDocument/2006/relationships" xmlns:m="http://schemas.openxmlformats.org/officeDocument/2006/math" xmlns:v="urn:schemas-microsoft-com:vml" xmlns:wp14="http://schemas.microsoft.com/office/word/2010/wordprocessingDrawing" xmlns:wp="http://schemas.openxmlformats.org/drawingml/2006/wordprocessingDrawing" xmlns:w10="urn:schemas-microsoft-com:office:word" xmlns:w="http://schemas.openxmlformats.org/wordprocessingml/2006/main" xmlns:w14="http://schemas.microsoft.com/office/word/2010/wordml" xmlns:w15="http://schemas.microsoft.com/office/word/2012/wordml" xmlns:w16cex="http://schemas.microsoft.com/office/word/2018/wordml/cex" xmlns:w16cid="http://schemas.microsoft.com/office/word/2016/wordml/cid" xmlns:w16="http://schemas.microsoft.com/office/word/2018/wordml" xmlns:w16se="http://schemas.microsoft.com/office/word/2015/wordml/symex" xmlns:wpg="http://schemas.microsoft.com/office/word/2010/wordprocessingGroup" xmlns:wpi="http://schemas.microsoft.com/office/word/2010/wordprocessingInk" xmlns:wne="http://schemas.microsoft.com/office/word/2006/wordml" xmlns:wps="http://schemas.microsoft.com/office/word/2010/wordprocessingShape" mc:Ignorable="w14 w15 w16se w16cid w16 w16cex wp14">
+  <w16cex:commentExtensible w16cex:durableId="2496C3DD" w16cex:dateUtc="2021-07-12T11:36:00Z"/>
+  <w16cex:commentExtensible w16cex:durableId="2496C4ED" w16cex:dateUtc="2021-07-12T11:41:00Z"/>
+  <w16cex:commentExtensible w16cex:durableId="2496C55E" w16cex:dateUtc="2021-07-12T11:42:00Z"/>
+  <w16cex:commentExtensible w16cex:durableId="2496C57E" w16cex:dateUtc="2021-07-12T11:43:00Z"/>
+  <w16cex:commentExtensible w16cex:durableId="2496C648" w16cex:dateUtc="2021-07-12T11:46:00Z"/>
+  <w16cex:commentExtensible w16cex:durableId="2496C68F" w16cex:dateUtc="2021-07-12T11:47:00Z"/>
+  <w16cex:commentExtensible w16cex:durableId="2496C73E" w16cex:dateUtc="2021-07-12T11:50:00Z"/>
+  <w16cex:commentExtensible w16cex:durableId="2496C79A" w16cex:dateUtc="2021-07-12T11:52:00Z"/>
+  <w16cex:commentExtensible w16cex:durableId="2496C7DE" w16cex:dateUtc="2021-07-12T11:53:00Z"/>
+  <w16cex:commentExtensible w16cex:durableId="2496C82C" w16cex:dateUtc="2021-07-12T11:54:00Z"/>
+  <w16cex:commentExtensible w16cex:durableId="2496C84F" w16cex:dateUtc="2021-07-12T11:55:00Z"/>
+  <w16cex:commentExtensible w16cex:durableId="2496C896" w16cex:dateUtc="2021-07-12T11:56:00Z"/>
+  <w16cex:commentExtensible w16cex:durableId="2496C8BC" w16cex:dateUtc="2021-07-12T11:57:00Z"/>
+  <w16cex:commentExtensible w16cex:durableId="2496CA8E" w16cex:dateUtc="2021-07-12T12:05:00Z"/>
+  <w16cex:commentExtensible w16cex:durableId="2496CB0E" w16cex:dateUtc="2021-07-12T12:07:00Z"/>
+  <w16cex:commentExtensible w16cex:durableId="2496CC1F" w16cex:dateUtc="2021-07-12T12:11:00Z"/>
+  <w16cex:commentExtensible w16cex:durableId="2496CCB3" w16cex:dateUtc="2021-07-12T12:14:00Z"/>
+  <w16cex:commentExtensible w16cex:durableId="2496CD4F" w16cex:dateUtc="2021-07-12T12:16:00Z"/>
+  <w16cex:commentExtensible w16cex:durableId="2496CDF3" w16cex:dateUtc="2021-07-12T12:19:00Z"/>
+  <w16cex:commentExtensible w16cex:durableId="2496D119" w16cex:dateUtc="2021-07-12T12:32:00Z"/>
+  <w16cex:commentExtensible w16cex:durableId="2496D178" w16cex:dateUtc="2021-07-12T12:34:00Z"/>
+  <w16cex:commentExtensible w16cex:durableId="2496CFC2" w16cex:dateUtc="2021-07-12T12:27:00Z"/>
+  <w16cex:commentExtensible w16cex:durableId="2496CE94" w16cex:dateUtc="2021-07-12T12:22:00Z"/>
+  <w16cex:commentExtensible w16cex:durableId="2496D1EF" w16cex:dateUtc="2021-07-12T12:36:00Z"/>
+  <w16cex:commentExtensible w16cex:durableId="2496D231" w16cex:dateUtc="2021-07-12T12:37:00Z"/>
+  <w16cex:commentExtensible w16cex:durableId="2496D353" w16cex:dateUtc="2021-07-12T12:42:00Z"/>
+  <w16cex:commentExtensible w16cex:durableId="2496D38A" w16cex:dateUtc="2021-07-12T12:43:00Z"/>
+  <w16cex:commentExtensible w16cex:durableId="2496D418" w16cex:dateUtc="2021-07-12T12:45:00Z"/>
+  <w16cex:commentExtensible w16cex:durableId="2496D47D" w16cex:dateUtc="2021-07-12T12:47:00Z"/>
+  <w16cex:commentExtensible w16cex:durableId="2496D4A3" w16cex:dateUtc="2021-07-12T12:48:00Z"/>
+  <w16cex:commentExtensible w16cex:durableId="2496D522" w16cex:dateUtc="2021-07-12T12:50:00Z"/>
+  <w16cex:commentExtensible w16cex:durableId="2496D664" w16cex:dateUtc="2021-07-12T12:55:00Z"/>
+  <w16cex:commentExtensible w16cex:durableId="2496D694" w16cex:dateUtc="2021-07-12T12:56:00Z"/>
+  <w16cex:commentExtensible w16cex:durableId="2496D69D" w16cex:dateUtc="2021-07-12T12:56:00Z"/>
+</w16cex:commentsExtensible>
+</file>
+
+<file path=word/commentsIds.xml><?xml version="1.0" encoding="utf-8"?>
+<w16cid:commentsIds xmlns:wpc="http://schemas.microsoft.com/office/word/2010/wordprocessingCanvas" xmlns:cx="http://schemas.microsoft.com/office/drawing/2014/chartex" xmlns:cx1="http://schemas.microsoft.com/office/drawing/2015/9/8/chartex" xmlns:cx2="http://schemas.microsoft.com/office/drawing/2015/10/21/chartex" xmlns:cx3="http://schemas.microsoft.com/office/drawing/2016/5/9/chartex" xmlns:cx4="http://schemas.microsoft.com/office/drawing/2016/5/10/chartex" xmlns:cx5="http://schemas.microsoft.com/office/drawing/2016/5/11/chartex" xmlns:cx6="http://schemas.microsoft.com/office/drawing/2016/5/12/chartex" xmlns:cx7="http://schemas.microsoft.com/office/drawing/2016/5/13/chartex" xmlns:cx8="http://schemas.microsoft.com/office/drawing/2016/5/14/chartex" xmlns:mc="http://schemas.openxmlformats.org/markup-compatibility/2006" xmlns:aink="http://schemas.microsoft.com/office/drawing/2016/ink" xmlns:am3d="http://schemas.microsoft.com/office/drawing/2017/model3d" xmlns:o="urn:schemas-microsoft-com:office:office" xmlns:r="http://schemas.openxmlformats.org/officeDocument/2006/relationships" xmlns:m="http://schemas.openxmlformats.org/officeDocument/2006/math" xmlns:v="urn:schemas-microsoft-com:vml" xmlns:wp14="http://schemas.microsoft.com/office/word/2010/wordprocessingDrawing" xmlns:wp="http://schemas.openxmlformats.org/drawingml/2006/wordprocessingDrawing" xmlns:w10="urn:schemas-microsoft-com:office:word" xmlns:w="http://schemas.openxmlformats.org/wordprocessingml/2006/main" xmlns:w14="http://schemas.microsoft.com/office/word/2010/wordml" xmlns:w15="http://schemas.microsoft.com/office/word/2012/wordml" xmlns:w16cex="http://schemas.microsoft.com/office/word/2018/wordml/cex" xmlns:w16cid="http://schemas.microsoft.com/office/word/2016/wordml/cid" xmlns:w16="http://schemas.microsoft.com/office/word/2018/wordml" xmlns:w16se="http://schemas.microsoft.com/office/word/2015/wordml/symex" xmlns:wpg="http://schemas.microsoft.com/office/word/2010/wordprocessingGroup" xmlns:wpi="http://schemas.microsoft.com/office/word/2010/wordprocessingInk" xmlns:wne="http://schemas.microsoft.com/office/word/2006/wordml" xmlns:wps="http://schemas.microsoft.com/office/word/2010/wordprocessingShape" mc:Ignorable="w14 w15 w16se w16cid w16 w16cex wp14">
+  <w16cid:commentId w16cid:paraId="09BF1628" w16cid:durableId="2496C328"/>
+  <w16cid:commentId w16cid:paraId="460BE7AE" w16cid:durableId="2496C3DD"/>
+  <w16cid:commentId w16cid:paraId="59782418" w16cid:durableId="2496C329"/>
+  <w16cid:commentId w16cid:paraId="6B43422C" w16cid:durableId="2496C4ED"/>
+  <w16cid:commentId w16cid:paraId="12231B15" w16cid:durableId="2496C55E"/>
+  <w16cid:commentId w16cid:paraId="6A4502D8" w16cid:durableId="2496C32A"/>
+  <w16cid:commentId w16cid:paraId="39DB5F55" w16cid:durableId="2496C57E"/>
+  <w16cid:commentId w16cid:paraId="5B3150AE" w16cid:durableId="2496C648"/>
+  <w16cid:commentId w16cid:paraId="7CD45140" w16cid:durableId="2496C32B"/>
+  <w16cid:commentId w16cid:paraId="77E07892" w16cid:durableId="2496C68F"/>
+  <w16cid:commentId w16cid:paraId="0360434B" w16cid:durableId="2496C73E"/>
+  <w16cid:commentId w16cid:paraId="52053FDF" w16cid:durableId="2496C79A"/>
+  <w16cid:commentId w16cid:paraId="13FBD749" w16cid:durableId="2496C32C"/>
+  <w16cid:commentId w16cid:paraId="1305E6AF" w16cid:durableId="2496C7DE"/>
+  <w16cid:commentId w16cid:paraId="7966A2F1" w16cid:durableId="2496C82C"/>
+  <w16cid:commentId w16cid:paraId="7469420C" w16cid:durableId="2496C32D"/>
+  <w16cid:commentId w16cid:paraId="57ED5A44" w16cid:durableId="2496C84F"/>
+  <w16cid:commentId w16cid:paraId="06CDCFDA" w16cid:durableId="2496C896"/>
+  <w16cid:commentId w16cid:paraId="1DAFA355" w16cid:durableId="2496C8BC"/>
+  <w16cid:commentId w16cid:paraId="56125146" w16cid:durableId="2496C32E"/>
+  <w16cid:commentId w16cid:paraId="07FBF8B6" w16cid:durableId="2496C32F"/>
+  <w16cid:commentId w16cid:paraId="62C357F0" w16cid:durableId="2496CA8E"/>
+  <w16cid:commentId w16cid:paraId="1DDFE89A" w16cid:durableId="2496C330"/>
+  <w16cid:commentId w16cid:paraId="34D1434E" w16cid:durableId="2496CB0E"/>
+  <w16cid:commentId w16cid:paraId="3CE90BA7" w16cid:durableId="2496C331"/>
+  <w16cid:commentId w16cid:paraId="435058BB" w16cid:durableId="2496CC1F"/>
+  <w16cid:commentId w16cid:paraId="11C62980" w16cid:durableId="2496C332"/>
+  <w16cid:commentId w16cid:paraId="0066AE75" w16cid:durableId="2496CCB3"/>
+  <w16cid:commentId w16cid:paraId="3934B81A" w16cid:durableId="2496C333"/>
+  <w16cid:commentId w16cid:paraId="3D61527C" w16cid:durableId="2496CD4F"/>
+  <w16cid:commentId w16cid:paraId="45A4FB5E" w16cid:durableId="2496C334"/>
+  <w16cid:commentId w16cid:paraId="59C1AB05" w16cid:durableId="2496CDF3"/>
+  <w16cid:commentId w16cid:paraId="5517FF00" w16cid:durableId="2496D119"/>
+  <w16cid:commentId w16cid:paraId="49EDDD5A" w16cid:durableId="2496D178"/>
+  <w16cid:commentId w16cid:paraId="7CB5A3B2" w16cid:durableId="2496C335"/>
+  <w16cid:commentId w16cid:paraId="75AC397B" w16cid:durableId="2496CFC2"/>
+  <w16cid:commentId w16cid:paraId="1B944BC2" w16cid:durableId="2496C336"/>
+  <w16cid:commentId w16cid:paraId="7FFB11A7" w16cid:durableId="2496CE94"/>
+  <w16cid:commentId w16cid:paraId="6B52B8B8" w16cid:durableId="2496D1EF"/>
+  <w16cid:commentId w16cid:paraId="58C94E37" w16cid:durableId="2496D231"/>
+  <w16cid:commentId w16cid:paraId="7A98323D" w16cid:durableId="2496C337"/>
+  <w16cid:commentId w16cid:paraId="5AA76413" w16cid:durableId="2496D353"/>
+  <w16cid:commentId w16cid:paraId="37248E72" w16cid:durableId="2496D38A"/>
+  <w16cid:commentId w16cid:paraId="14630343" w16cid:durableId="2496D418"/>
+  <w16cid:commentId w16cid:paraId="247C2584" w16cid:durableId="2496C338"/>
+  <w16cid:commentId w16cid:paraId="59F4B8A7" w16cid:durableId="2496D47D"/>
+  <w16cid:commentId w16cid:paraId="06F76215" w16cid:durableId="2496D4A3"/>
+  <w16cid:commentId w16cid:paraId="029A93FA" w16cid:durableId="2496C339"/>
+  <w16cid:commentId w16cid:paraId="054B5319" w16cid:durableId="2496C33A"/>
+  <w16cid:commentId w16cid:paraId="40E09E20" w16cid:durableId="2496D522"/>
+  <w16cid:commentId w16cid:paraId="55B2D902" w16cid:durableId="2496C33B"/>
+  <w16cid:commentId w16cid:paraId="5A67D620" w16cid:durableId="2496D664"/>
+  <w16cid:commentId w16cid:paraId="3A997C63" w16cid:durableId="2496D694"/>
+  <w16cid:commentId w16cid:paraId="310733AE" w16cid:durableId="2496D69D"/>
+</w16cid:commentsIds>
+</file>
+
 <file path=word/numbering.xml><?xml version="1.0" encoding="utf-8"?>
-<w:numbering xmlns:wpc="http://schemas.microsoft.com/office/word/2010/wordprocessingCanvas" xmlns:cx="http://schemas.microsoft.com/office/drawing/2014/chartex" xmlns:cx1="http://schemas.microsoft.com/office/drawing/2015/9/8/chartex" xmlns:mc="http://schemas.openxmlformats.org/markup-compatibility/2006" xmlns:o="urn:schemas-microsoft-com:office:office" xmlns:r="http://schemas.openxmlformats.org/officeDocument/2006/relationships" xmlns:m="http://schemas.openxmlformats.org/officeDocument/2006/math" xmlns:v="urn:schemas-microsoft-com:vml" xmlns:wp14="http://schemas.microsoft.com/office/word/2010/wordprocessingDrawing" xmlns:wp="http://schemas.openxmlformats.org/drawingml/2006/wordprocessingDrawing" xmlns:w10="urn:schemas-microsoft-com:office:word" xmlns:w="http://schemas.openxmlformats.org/wordprocessingml/2006/main" xmlns:w14="http://schemas.microsoft.com/office/word/2010/wordml" xmlns:w15="http://schemas.microsoft.com/office/word/2012/wordml" xmlns:w16se="http://schemas.microsoft.com/office/word/2015/wordml/symex" xmlns:wpg="http://schemas.microsoft.com/office/word/2010/wordprocessingGroup" xmlns:wpi="http://schemas.microsoft.com/office/word/2010/wordprocessingInk" xmlns:wne="http://schemas.microsoft.com/office/word/2006/wordml" xmlns:wps="http://schemas.microsoft.com/office/word/2010/wordprocessingShape" mc:Ignorable="w14 w15 w16se wp14">
+<w:numbering xmlns:wpc="http://schemas.microsoft.com/office/word/2010/wordprocessingCanvas" xmlns:cx="http://schemas.microsoft.com/office/drawing/2014/chartex" xmlns:cx1="http://schemas.microsoft.com/office/drawing/2015/9/8/chartex" xmlns:cx2="http://schemas.microsoft.com/office/drawing/2015/10/21/chartex" xmlns:cx3="http://schemas.microsoft.com/office/drawing/2016/5/9/chartex" xmlns:cx4="http://schemas.microsoft.com/office/drawing/2016/5/10/chartex" xmlns:cx5="http://schemas.microsoft.com/office/drawing/2016/5/11/chartex" xmlns:cx6="http://schemas.microsoft.com/office/drawing/2016/5/12/chartex" xmlns:cx7="http://schemas.microsoft.com/office/drawing/2016/5/13/chartex" xmlns:cx8="http://schemas.microsoft.com/office/drawing/2016/5/14/chartex" xmlns:mc="http://schemas.openxmlformats.org/markup-compatibility/2006" xmlns:aink="http://schemas.microsoft.com/office/drawing/2016/ink" xmlns:am3d="http://schemas.microsoft.com/office/drawing/2017/model3d" xmlns:o="urn:schemas-microsoft-com:office:office" xmlns:r="http://schemas.openxmlformats.org/officeDocument/2006/relationships" xmlns:m="http://schemas.openxmlformats.org/officeDocument/2006/math" xmlns:v="urn:schemas-microsoft-com:vml" xmlns:wp14="http://schemas.microsoft.com/office/word/2010/wordprocessingDrawing" xmlns:wp="http://schemas.openxmlformats.org/drawingml/2006/wordprocessingDrawing" xmlns:w10="urn:schemas-microsoft-com:office:word" xmlns:w="http://schemas.openxmlformats.org/wordprocessingml/2006/main" xmlns:w14="http://schemas.microsoft.com/office/word/2010/wordml" xmlns:w15="http://schemas.microsoft.com/office/word/2012/wordml" xmlns:w16cex="http://schemas.microsoft.com/office/word/2018/wordml/cex" xmlns:w16cid="http://schemas.microsoft.com/office/word/2016/wordml/cid" xmlns:w16="http://schemas.microsoft.com/office/word/2018/wordml" xmlns:w16se="http://schemas.microsoft.com/office/word/2015/wordml/symex" xmlns:wpg="http://schemas.microsoft.com/office/word/2010/wordprocessingGroup" xmlns:wpi="http://schemas.microsoft.com/office/word/2010/wordprocessingInk" xmlns:wne="http://schemas.microsoft.com/office/word/2006/wordml" xmlns:wps="http://schemas.microsoft.com/office/word/2010/wordprocessingShape" mc:Ignorable="w14 w15 w16se w16cid w16 w16cex wp14">
   <w:abstractNum w:abstractNumId="0" w15:restartNumberingAfterBreak="0">
     <w:nsid w:val="68A431CA"/>
     <w:multiLevelType w:val="hybridMultilevel"/>
@@ -9211,15 +10135,18 @@
 </file>
 
 <file path=word/people.xml><?xml version="1.0" encoding="utf-8"?>
-<w15:people xmlns:wpc="http://schemas.microsoft.com/office/word/2010/wordprocessingCanvas" xmlns:cx="http://schemas.microsoft.com/office/drawing/2014/chartex" xmlns:cx1="http://schemas.microsoft.com/office/drawing/2015/9/8/chartex" xmlns:mc="http://schemas.openxmlformats.org/markup-compatibility/2006" xmlns:o="urn:schemas-microsoft-com:office:office" xmlns:r="http://schemas.openxmlformats.org/officeDocument/2006/relationships" xmlns:m="http://schemas.openxmlformats.org/officeDocument/2006/math" xmlns:v="urn:schemas-microsoft-com:vml" xmlns:wp14="http://schemas.microsoft.com/office/word/2010/wordprocessingDrawing" xmlns:wp="http://schemas.openxmlformats.org/drawingml/2006/wordprocessingDrawing" xmlns:w10="urn:schemas-microsoft-com:office:word" xmlns:w="http://schemas.openxmlformats.org/wordprocessingml/2006/main" xmlns:w14="http://schemas.microsoft.com/office/word/2010/wordml" xmlns:w15="http://schemas.microsoft.com/office/word/2012/wordml" xmlns:w16se="http://schemas.microsoft.com/office/word/2015/wordml/symex" xmlns:wpg="http://schemas.microsoft.com/office/word/2010/wordprocessingGroup" xmlns:wpi="http://schemas.microsoft.com/office/word/2010/wordprocessingInk" xmlns:wne="http://schemas.microsoft.com/office/word/2006/wordml" xmlns:wps="http://schemas.microsoft.com/office/word/2010/wordprocessingShape" mc:Ignorable="w14 w15 w16se wp14">
+<w15:people xmlns:wpc="http://schemas.microsoft.com/office/word/2010/wordprocessingCanvas" xmlns:cx="http://schemas.microsoft.com/office/drawing/2014/chartex" xmlns:cx1="http://schemas.microsoft.com/office/drawing/2015/9/8/chartex" xmlns:cx2="http://schemas.microsoft.com/office/drawing/2015/10/21/chartex" xmlns:cx3="http://schemas.microsoft.com/office/drawing/2016/5/9/chartex" xmlns:cx4="http://schemas.microsoft.com/office/drawing/2016/5/10/chartex" xmlns:cx5="http://schemas.microsoft.com/office/drawing/2016/5/11/chartex" xmlns:cx6="http://schemas.microsoft.com/office/drawing/2016/5/12/chartex" xmlns:cx7="http://schemas.microsoft.com/office/drawing/2016/5/13/chartex" xmlns:cx8="http://schemas.microsoft.com/office/drawing/2016/5/14/chartex" xmlns:mc="http://schemas.openxmlformats.org/markup-compatibility/2006" xmlns:aink="http://schemas.microsoft.com/office/drawing/2016/ink" xmlns:am3d="http://schemas.microsoft.com/office/drawing/2017/model3d" xmlns:o="urn:schemas-microsoft-com:office:office" xmlns:r="http://schemas.openxmlformats.org/officeDocument/2006/relationships" xmlns:m="http://schemas.openxmlformats.org/officeDocument/2006/math" xmlns:v="urn:schemas-microsoft-com:vml" xmlns:wp14="http://schemas.microsoft.com/office/word/2010/wordprocessingDrawing" xmlns:wp="http://schemas.openxmlformats.org/drawingml/2006/wordprocessingDrawing" xmlns:w10="urn:schemas-microsoft-com:office:word" xmlns:w="http://schemas.openxmlformats.org/wordprocessingml/2006/main" xmlns:w14="http://schemas.microsoft.com/office/word/2010/wordml" xmlns:w15="http://schemas.microsoft.com/office/word/2012/wordml" xmlns:w16cex="http://schemas.microsoft.com/office/word/2018/wordml/cex" xmlns:w16cid="http://schemas.microsoft.com/office/word/2016/wordml/cid" xmlns:w16="http://schemas.microsoft.com/office/word/2018/wordml" xmlns:w16se="http://schemas.microsoft.com/office/word/2015/wordml/symex" xmlns:wpg="http://schemas.microsoft.com/office/word/2010/wordprocessingGroup" xmlns:wpi="http://schemas.microsoft.com/office/word/2010/wordprocessingInk" xmlns:wne="http://schemas.microsoft.com/office/word/2006/wordml" xmlns:wps="http://schemas.microsoft.com/office/word/2010/wordprocessingShape" mc:Ignorable="w14 w15 w16se w16cid w16 w16cex wp14">
   <w15:person w15:author="Sean">
     <w15:presenceInfo w15:providerId="None" w15:userId="Sean"/>
+  </w15:person>
+  <w15:person w15:author="Jamie Cummins">
+    <w15:presenceInfo w15:providerId="AD" w15:userId="S::jamie.cummins@ugent.be::89a1fb1c-5dfd-44ce-b872-7c43e1fa3fd3"/>
   </w15:person>
 </w15:people>
 </file>
 
 <file path=word/styles.xml><?xml version="1.0" encoding="utf-8"?>
-<w:styles xmlns:mc="http://schemas.openxmlformats.org/markup-compatibility/2006" xmlns:r="http://schemas.openxmlformats.org/officeDocument/2006/relationships" xmlns:w="http://schemas.openxmlformats.org/wordprocessingml/2006/main" xmlns:w14="http://schemas.microsoft.com/office/word/2010/wordml" xmlns:w15="http://schemas.microsoft.com/office/word/2012/wordml" xmlns:w16se="http://schemas.microsoft.com/office/word/2015/wordml/symex" mc:Ignorable="w14 w15 w16se">
+<w:styles xmlns:mc="http://schemas.openxmlformats.org/markup-compatibility/2006" xmlns:r="http://schemas.openxmlformats.org/officeDocument/2006/relationships" xmlns:w="http://schemas.openxmlformats.org/wordprocessingml/2006/main" xmlns:w14="http://schemas.microsoft.com/office/word/2010/wordml" xmlns:w15="http://schemas.microsoft.com/office/word/2012/wordml" xmlns:w16cex="http://schemas.microsoft.com/office/word/2018/wordml/cex" xmlns:w16cid="http://schemas.microsoft.com/office/word/2016/wordml/cid" xmlns:w16="http://schemas.microsoft.com/office/word/2018/wordml" xmlns:w16se="http://schemas.microsoft.com/office/word/2015/wordml/symex" mc:Ignorable="w14 w15 w16se w16cid w16 w16cex">
   <w:docDefaults>
     <w:rPrDefault>
       <w:rPr>
@@ -9235,7 +10162,7 @@
       </w:pPr>
     </w:pPrDefault>
   </w:docDefaults>
-  <w:latentStyles w:defLockedState="0" w:defUIPriority="99" w:defSemiHidden="0" w:defUnhideWhenUsed="0" w:defQFormat="0" w:count="371">
+  <w:latentStyles w:defLockedState="0" w:defUIPriority="99" w:defSemiHidden="0" w:defUnhideWhenUsed="0" w:defQFormat="0" w:count="376">
     <w:lsdException w:name="Normal" w:uiPriority="0" w:qFormat="1"/>
     <w:lsdException w:name="heading 1" w:uiPriority="9" w:qFormat="1"/>
     <w:lsdException w:name="heading 2" w:semiHidden="1" w:uiPriority="9" w:unhideWhenUsed="1" w:qFormat="1"/>
@@ -9341,7 +10268,6 @@
     <w:lsdException w:name="HTML Sample" w:semiHidden="1" w:unhideWhenUsed="1"/>
     <w:lsdException w:name="HTML Typewriter" w:semiHidden="1" w:unhideWhenUsed="1"/>
     <w:lsdException w:name="HTML Variable" w:semiHidden="1" w:unhideWhenUsed="1"/>
-    <w:lsdException w:name="Normal Table" w:semiHidden="1" w:unhideWhenUsed="1"/>
     <w:lsdException w:name="annotation subject" w:semiHidden="1" w:unhideWhenUsed="1"/>
     <w:lsdException w:name="No List" w:semiHidden="1" w:unhideWhenUsed="1"/>
     <w:lsdException w:name="Outline List 1" w:semiHidden="1" w:unhideWhenUsed="1"/>
@@ -9384,11 +10310,8 @@
     <w:lsdException w:name="Table Contemporary" w:semiHidden="1" w:unhideWhenUsed="1"/>
     <w:lsdException w:name="Table Elegant" w:semiHidden="1" w:unhideWhenUsed="1"/>
     <w:lsdException w:name="Table Professional" w:semiHidden="1" w:unhideWhenUsed="1"/>
-    <w:lsdException w:name="Table Subtle 1" w:semiHidden="1" w:unhideWhenUsed="1"/>
     <w:lsdException w:name="Table Subtle 2" w:semiHidden="1" w:unhideWhenUsed="1"/>
     <w:lsdException w:name="Table Web 1" w:semiHidden="1" w:unhideWhenUsed="1"/>
-    <w:lsdException w:name="Table Web 2" w:semiHidden="1" w:unhideWhenUsed="1"/>
-    <w:lsdException w:name="Table Web 3" w:semiHidden="1" w:unhideWhenUsed="1"/>
     <w:lsdException w:name="Balloon Text" w:semiHidden="1" w:unhideWhenUsed="1"/>
     <w:lsdException w:name="Table Grid" w:uiPriority="39"/>
     <w:lsdException w:name="Table Theme" w:semiHidden="1" w:unhideWhenUsed="1"/>
@@ -9607,6 +10530,11 @@
     <w:lsdException w:name="List Table 5 Dark Accent 6" w:uiPriority="50"/>
     <w:lsdException w:name="List Table 6 Colorful Accent 6" w:uiPriority="51"/>
     <w:lsdException w:name="List Table 7 Colorful Accent 6" w:uiPriority="52"/>
+    <w:lsdException w:name="Mention" w:semiHidden="1" w:unhideWhenUsed="1"/>
+    <w:lsdException w:name="Smart Hyperlink" w:semiHidden="1" w:unhideWhenUsed="1"/>
+    <w:lsdException w:name="Hashtag" w:semiHidden="1" w:unhideWhenUsed="1"/>
+    <w:lsdException w:name="Unresolved Mention" w:semiHidden="1" w:unhideWhenUsed="1"/>
+    <w:lsdException w:name="Smart Link" w:semiHidden="1" w:unhideWhenUsed="1"/>
   </w:latentStyles>
   <w:style w:type="paragraph" w:default="1" w:styleId="Normal">
     <w:name w:val="Normal"/>

</xml_diff>

<commit_message>
left comments on response to reviewers document
</commit_message>
<xml_diff>
--- a/manuscript/submission jpsp/submission R2/AMP_JPSP_Reviews_Round_2.docx
+++ b/manuscript/submission jpsp/submission R2/AMP_JPSP_Reviews_Round_2.docx
@@ -1,6 +1,6 @@
 
 <file path=word/document.xml><?xml version="1.0" encoding="utf-8"?>
-<w:document xmlns:wpc="http://schemas.microsoft.com/office/word/2010/wordprocessingCanvas" xmlns:cx="http://schemas.microsoft.com/office/drawing/2014/chartex" xmlns:cx1="http://schemas.microsoft.com/office/drawing/2015/9/8/chartex" xmlns:mc="http://schemas.openxmlformats.org/markup-compatibility/2006" xmlns:o="urn:schemas-microsoft-com:office:office" xmlns:r="http://schemas.openxmlformats.org/officeDocument/2006/relationships" xmlns:m="http://schemas.openxmlformats.org/officeDocument/2006/math" xmlns:v="urn:schemas-microsoft-com:vml" xmlns:wp14="http://schemas.microsoft.com/office/word/2010/wordprocessingDrawing" xmlns:wp="http://schemas.openxmlformats.org/drawingml/2006/wordprocessingDrawing" xmlns:w10="urn:schemas-microsoft-com:office:word" xmlns:w="http://schemas.openxmlformats.org/wordprocessingml/2006/main" xmlns:w14="http://schemas.microsoft.com/office/word/2010/wordml" xmlns:w15="http://schemas.microsoft.com/office/word/2012/wordml" xmlns:w16se="http://schemas.microsoft.com/office/word/2015/wordml/symex" xmlns:wpg="http://schemas.microsoft.com/office/word/2010/wordprocessingGroup" xmlns:wpi="http://schemas.microsoft.com/office/word/2010/wordprocessingInk" xmlns:wne="http://schemas.microsoft.com/office/word/2006/wordml" xmlns:wps="http://schemas.microsoft.com/office/word/2010/wordprocessingShape" mc:Ignorable="w14 w15 w16se wp14">
+<w:document xmlns:wpc="http://schemas.microsoft.com/office/word/2010/wordprocessingCanvas" xmlns:cx="http://schemas.microsoft.com/office/drawing/2014/chartex" xmlns:cx1="http://schemas.microsoft.com/office/drawing/2015/9/8/chartex" xmlns:cx2="http://schemas.microsoft.com/office/drawing/2015/10/21/chartex" xmlns:cx3="http://schemas.microsoft.com/office/drawing/2016/5/9/chartex" xmlns:cx4="http://schemas.microsoft.com/office/drawing/2016/5/10/chartex" xmlns:cx5="http://schemas.microsoft.com/office/drawing/2016/5/11/chartex" xmlns:cx6="http://schemas.microsoft.com/office/drawing/2016/5/12/chartex" xmlns:cx7="http://schemas.microsoft.com/office/drawing/2016/5/13/chartex" xmlns:cx8="http://schemas.microsoft.com/office/drawing/2016/5/14/chartex" xmlns:mc="http://schemas.openxmlformats.org/markup-compatibility/2006" xmlns:aink="http://schemas.microsoft.com/office/drawing/2016/ink" xmlns:am3d="http://schemas.microsoft.com/office/drawing/2017/model3d" xmlns:o="urn:schemas-microsoft-com:office:office" xmlns:r="http://schemas.openxmlformats.org/officeDocument/2006/relationships" xmlns:m="http://schemas.openxmlformats.org/officeDocument/2006/math" xmlns:v="urn:schemas-microsoft-com:vml" xmlns:wp14="http://schemas.microsoft.com/office/word/2010/wordprocessingDrawing" xmlns:wp="http://schemas.openxmlformats.org/drawingml/2006/wordprocessingDrawing" xmlns:w10="urn:schemas-microsoft-com:office:word" xmlns:w="http://schemas.openxmlformats.org/wordprocessingml/2006/main" xmlns:w14="http://schemas.microsoft.com/office/word/2010/wordml" xmlns:w15="http://schemas.microsoft.com/office/word/2012/wordml" xmlns:w16cex="http://schemas.microsoft.com/office/word/2018/wordml/cex" xmlns:w16cid="http://schemas.microsoft.com/office/word/2016/wordml/cid" xmlns:w16="http://schemas.microsoft.com/office/word/2018/wordml" xmlns:w16sdtdh="http://schemas.microsoft.com/office/word/2020/wordml/sdtdatahash" xmlns:w16se="http://schemas.microsoft.com/office/word/2015/wordml/symex" xmlns:wpg="http://schemas.microsoft.com/office/word/2010/wordprocessingGroup" xmlns:wpi="http://schemas.microsoft.com/office/word/2010/wordprocessingInk" xmlns:wne="http://schemas.microsoft.com/office/word/2006/wordml" xmlns:wps="http://schemas.microsoft.com/office/word/2010/wordprocessingShape" mc:Ignorable="w14 w15 w16se w16cid w16 w16cex w16sdtdh wp14">
   <w:body>
     <w:p>
       <w:pPr>
@@ -349,19 +349,8 @@
           <w:szCs w:val="23"/>
         </w:rPr>
         <w:br/>
-        <w:t>Sincerely</w:t>
-      </w:r>
-      <w:proofErr w:type="gramStart"/>
-      <w:r>
-        <w:rPr>
-          <w:rFonts w:ascii="Segoe UI" w:eastAsia="Times New Roman" w:hAnsi="Segoe UI" w:cs="Segoe UI"/>
-          <w:color w:val="212121"/>
-          <w:sz w:val="23"/>
-          <w:szCs w:val="23"/>
-        </w:rPr>
-        <w:t>,</w:t>
-      </w:r>
-      <w:proofErr w:type="gramEnd"/>
+        <w:t>Sincerely,</w:t>
+      </w:r>
       <w:r>
         <w:rPr>
           <w:rFonts w:ascii="Segoe UI" w:eastAsia="Times New Roman" w:hAnsi="Segoe UI" w:cs="Segoe UI"/>
@@ -372,6 +361,7 @@
         <w:br/>
       </w:r>
       <w:commentRangeStart w:id="0"/>
+      <w:commentRangeStart w:id="1"/>
       <w:r>
         <w:rPr>
           <w:rFonts w:ascii="Segoe UI" w:eastAsia="Times New Roman" w:hAnsi="Segoe UI" w:cs="Segoe UI"/>
@@ -387,6 +377,13 @@
           <w:rStyle w:val="CommentReference"/>
         </w:rPr>
         <w:commentReference w:id="0"/>
+      </w:r>
+      <w:commentRangeEnd w:id="1"/>
+      <w:r>
+        <w:rPr>
+          <w:rStyle w:val="CommentReference"/>
+        </w:rPr>
+        <w:commentReference w:id="1"/>
       </w:r>
       <w:r>
         <w:rPr>
@@ -4173,8 +4170,9 @@
         </w:rPr>
         <w:t xml:space="preserve">. For example, if the overall effect, when including all trials, was d = 0.92, </w:t>
       </w:r>
-      <w:commentRangeStart w:id="1"/>
       <w:commentRangeStart w:id="2"/>
+      <w:commentRangeStart w:id="3"/>
+      <w:commentRangeStart w:id="4"/>
       <w:r>
         <w:rPr>
           <w:rFonts w:ascii="Segoe UI" w:eastAsia="Times New Roman" w:hAnsi="Segoe UI" w:cs="Segoe UI"/>
@@ -4194,19 +4192,26 @@
         </w:rPr>
         <w:t>.</w:t>
       </w:r>
-      <w:commentRangeEnd w:id="1"/>
+      <w:commentRangeEnd w:id="2"/>
       <w:r>
         <w:rPr>
           <w:rStyle w:val="CommentReference"/>
         </w:rPr>
-        <w:commentReference w:id="1"/>
-      </w:r>
-      <w:commentRangeEnd w:id="2"/>
+        <w:commentReference w:id="2"/>
+      </w:r>
+      <w:commentRangeEnd w:id="3"/>
       <w:r>
         <w:rPr>
           <w:rStyle w:val="CommentReference"/>
         </w:rPr>
-        <w:commentReference w:id="2"/>
+        <w:commentReference w:id="3"/>
+      </w:r>
+      <w:commentRangeEnd w:id="4"/>
+      <w:r>
+        <w:rPr>
+          <w:rStyle w:val="CommentReference"/>
+        </w:rPr>
+        <w:commentReference w:id="4"/>
       </w:r>
     </w:p>
     <w:p>
@@ -4279,8 +4284,8 @@
         </w:rPr>
         <w:t xml:space="preserve">It also would have been helpful to know more about the distribution of the frequency of the "awareness" trials. </w:t>
       </w:r>
-      <w:commentRangeStart w:id="3"/>
-      <w:commentRangeStart w:id="4"/>
+      <w:commentRangeStart w:id="5"/>
+      <w:commentRangeStart w:id="6"/>
       <w:r>
         <w:rPr>
           <w:rFonts w:ascii="Segoe UI" w:eastAsia="Times New Roman" w:hAnsi="Segoe UI" w:cs="Segoe UI"/>
@@ -4290,19 +4295,19 @@
         </w:rPr>
         <w:t>How many participants hardly reported about a priming effect?</w:t>
       </w:r>
-      <w:commentRangeEnd w:id="3"/>
+      <w:commentRangeEnd w:id="5"/>
       <w:r>
         <w:rPr>
           <w:rStyle w:val="CommentReference"/>
         </w:rPr>
-        <w:commentReference w:id="3"/>
-      </w:r>
-      <w:commentRangeEnd w:id="4"/>
+        <w:commentReference w:id="5"/>
+      </w:r>
+      <w:commentRangeEnd w:id="6"/>
       <w:r>
         <w:rPr>
           <w:rStyle w:val="CommentReference"/>
         </w:rPr>
-        <w:commentReference w:id="4"/>
+        <w:commentReference w:id="6"/>
       </w:r>
       <w:r>
         <w:rPr>
@@ -4325,9 +4330,10 @@
           <w:szCs w:val="23"/>
         </w:rPr>
       </w:pPr>
-      <w:commentRangeStart w:id="5"/>
-      <w:commentRangeStart w:id="6"/>
       <w:commentRangeStart w:id="7"/>
+      <w:commentRangeStart w:id="8"/>
+      <w:commentRangeStart w:id="9"/>
+      <w:commentRangeStart w:id="10"/>
       <w:r>
         <w:rPr>
           <w:rFonts w:ascii="Segoe UI" w:eastAsia="Times New Roman" w:hAnsi="Segoe UI" w:cs="Segoe UI"/>
@@ -4338,26 +4344,33 @@
         </w:rPr>
         <w:t>Authors</w:t>
       </w:r>
-      <w:commentRangeEnd w:id="5"/>
+      <w:commentRangeEnd w:id="7"/>
       <w:r>
         <w:rPr>
           <w:rStyle w:val="CommentReference"/>
         </w:rPr>
-        <w:commentReference w:id="5"/>
-      </w:r>
-      <w:commentRangeEnd w:id="6"/>
+        <w:commentReference w:id="7"/>
+      </w:r>
+      <w:commentRangeEnd w:id="8"/>
       <w:r>
         <w:rPr>
           <w:rStyle w:val="CommentReference"/>
         </w:rPr>
-        <w:commentReference w:id="6"/>
-      </w:r>
-      <w:commentRangeEnd w:id="7"/>
+        <w:commentReference w:id="8"/>
+      </w:r>
+      <w:commentRangeEnd w:id="9"/>
       <w:r>
         <w:rPr>
           <w:rStyle w:val="CommentReference"/>
         </w:rPr>
-        <w:commentReference w:id="7"/>
+        <w:commentReference w:id="9"/>
+      </w:r>
+      <w:commentRangeEnd w:id="10"/>
+      <w:r>
+        <w:rPr>
+          <w:rStyle w:val="CommentReference"/>
+        </w:rPr>
+        <w:commentReference w:id="10"/>
       </w:r>
       <w:r>
         <w:rPr>
@@ -4449,8 +4462,8 @@
         <w:lastRenderedPageBreak/>
         <w:t>All that information becomes quite important for evaluating the authors' arguments about the practical implications from their results regarding the validity of the AMP.</w:t>
       </w:r>
-      <w:commentRangeStart w:id="8"/>
-      <w:commentRangeStart w:id="9"/>
+      <w:commentRangeStart w:id="11"/>
+      <w:commentRangeStart w:id="12"/>
       <w:r>
         <w:rPr>
           <w:rFonts w:ascii="Segoe UI" w:eastAsia="Times New Roman" w:hAnsi="Segoe UI" w:cs="Segoe UI"/>
@@ -4479,19 +4492,19 @@
         </w:rPr>
         <w:t xml:space="preserve"> </w:t>
       </w:r>
-      <w:commentRangeEnd w:id="8"/>
+      <w:commentRangeEnd w:id="11"/>
       <w:r>
         <w:rPr>
           <w:rStyle w:val="CommentReference"/>
         </w:rPr>
-        <w:commentReference w:id="8"/>
-      </w:r>
-      <w:commentRangeEnd w:id="9"/>
+        <w:commentReference w:id="11"/>
+      </w:r>
+      <w:commentRangeEnd w:id="12"/>
       <w:r>
         <w:rPr>
           <w:rStyle w:val="CommentReference"/>
         </w:rPr>
-        <w:commentReference w:id="9"/>
+        <w:commentReference w:id="12"/>
       </w:r>
       <w:r>
         <w:rPr>
@@ -4502,7 +4515,7 @@
         </w:rPr>
         <w:t xml:space="preserve">To be clear, I believe that the authors' argument is valid, but not because of the (insufficient) information they provided about the present findings. Rather, I base my belief on the results reported in Bar-Anan &amp; Nosek (2012) and our comparison between the AMP and other indirect measures, that I mentioned in my previous review (Appendix D of Bar-Anan &amp; Nosek, 2014, at </w:t>
       </w:r>
-      <w:hyperlink r:id="rId8" w:history="1">
+      <w:hyperlink r:id="rId10" w:history="1">
         <w:r>
           <w:rPr>
             <w:rStyle w:val="Hyperlink"/>
@@ -5539,8 +5552,9 @@
           <w:szCs w:val="23"/>
         </w:rPr>
       </w:pPr>
-      <w:commentRangeStart w:id="10"/>
-      <w:commentRangeStart w:id="11"/>
+      <w:commentRangeStart w:id="13"/>
+      <w:commentRangeStart w:id="14"/>
+      <w:commentRangeStart w:id="15"/>
       <w:r>
         <w:rPr>
           <w:rFonts w:ascii="Segoe UI" w:eastAsia="Times New Roman" w:hAnsi="Segoe UI" w:cs="Segoe UI"/>
@@ -5551,19 +5565,26 @@
         </w:rPr>
         <w:t>Authors</w:t>
       </w:r>
-      <w:commentRangeEnd w:id="10"/>
+      <w:commentRangeEnd w:id="13"/>
       <w:r>
         <w:rPr>
           <w:rStyle w:val="CommentReference"/>
         </w:rPr>
-        <w:commentReference w:id="10"/>
-      </w:r>
-      <w:commentRangeEnd w:id="11"/>
+        <w:commentReference w:id="13"/>
+      </w:r>
+      <w:commentRangeEnd w:id="14"/>
       <w:r>
         <w:rPr>
           <w:rStyle w:val="CommentReference"/>
         </w:rPr>
-        <w:commentReference w:id="11"/>
+        <w:commentReference w:id="14"/>
+      </w:r>
+      <w:commentRangeEnd w:id="15"/>
+      <w:r>
+        <w:rPr>
+          <w:rStyle w:val="CommentReference"/>
+        </w:rPr>
+        <w:commentReference w:id="15"/>
       </w:r>
       <w:r>
         <w:rPr>
@@ -5851,9 +5872,10 @@
           <w:szCs w:val="23"/>
         </w:rPr>
       </w:pPr>
-      <w:commentRangeStart w:id="12"/>
-      <w:commentRangeStart w:id="13"/>
-      <w:commentRangeStart w:id="14"/>
+      <w:commentRangeStart w:id="16"/>
+      <w:commentRangeStart w:id="17"/>
+      <w:commentRangeStart w:id="18"/>
+      <w:commentRangeStart w:id="19"/>
       <w:r>
         <w:rPr>
           <w:rFonts w:ascii="Segoe UI" w:eastAsia="Times New Roman" w:hAnsi="Segoe UI" w:cs="Segoe UI"/>
@@ -5864,28 +5886,34 @@
         </w:rPr>
         <w:t>Authors</w:t>
       </w:r>
-      <w:commentRangeEnd w:id="12"/>
+      <w:commentRangeEnd w:id="16"/>
       <w:r>
         <w:rPr>
           <w:rStyle w:val="CommentReference"/>
         </w:rPr>
-        <w:commentReference w:id="12"/>
-      </w:r>
-      <w:commentRangeEnd w:id="13"/>
+        <w:commentReference w:id="16"/>
+      </w:r>
+      <w:commentRangeEnd w:id="17"/>
       <w:r>
         <w:rPr>
           <w:rStyle w:val="CommentReference"/>
         </w:rPr>
-        <w:commentReference w:id="13"/>
-      </w:r>
-      <w:commentRangeEnd w:id="14"/>
+        <w:commentReference w:id="17"/>
+      </w:r>
+      <w:commentRangeEnd w:id="18"/>
       <w:r>
         <w:rPr>
           <w:rStyle w:val="CommentReference"/>
         </w:rPr>
-        <w:commentReference w:id="14"/>
-      </w:r>
-      <w:proofErr w:type="gramStart"/>
+        <w:commentReference w:id="18"/>
+      </w:r>
+      <w:commentRangeEnd w:id="19"/>
+      <w:r>
+        <w:rPr>
+          <w:rStyle w:val="CommentReference"/>
+        </w:rPr>
+        <w:commentReference w:id="19"/>
+      </w:r>
       <w:r>
         <w:rPr>
           <w:rFonts w:ascii="Segoe UI" w:eastAsia="Times New Roman" w:hAnsi="Segoe UI" w:cs="Segoe UI"/>
@@ -5895,7 +5923,6 @@
         </w:rPr>
         <w:t>:</w:t>
       </w:r>
-      <w:proofErr w:type="gramEnd"/>
       <w:r>
         <w:rPr>
           <w:rFonts w:ascii="Segoe UI" w:eastAsia="Times New Roman" w:hAnsi="Segoe UI" w:cs="Segoe UI"/>
@@ -6212,9 +6239,9 @@
           <w:szCs w:val="23"/>
         </w:rPr>
       </w:pPr>
-      <w:commentRangeStart w:id="15"/>
-      <w:commentRangeStart w:id="16"/>
-      <w:commentRangeStart w:id="17"/>
+      <w:commentRangeStart w:id="20"/>
+      <w:commentRangeStart w:id="21"/>
+      <w:commentRangeStart w:id="22"/>
       <w:r>
         <w:rPr>
           <w:rFonts w:ascii="Segoe UI" w:eastAsia="Times New Roman" w:hAnsi="Segoe UI" w:cs="Segoe UI"/>
@@ -6226,26 +6253,26 @@
         <w:lastRenderedPageBreak/>
         <w:t>Authors</w:t>
       </w:r>
-      <w:commentRangeEnd w:id="15"/>
+      <w:commentRangeEnd w:id="20"/>
       <w:r>
         <w:rPr>
           <w:rStyle w:val="CommentReference"/>
         </w:rPr>
-        <w:commentReference w:id="15"/>
-      </w:r>
-      <w:commentRangeEnd w:id="16"/>
+        <w:commentReference w:id="20"/>
+      </w:r>
+      <w:commentRangeEnd w:id="21"/>
       <w:r>
         <w:rPr>
           <w:rStyle w:val="CommentReference"/>
         </w:rPr>
-        <w:commentReference w:id="16"/>
-      </w:r>
-      <w:commentRangeEnd w:id="17"/>
+        <w:commentReference w:id="21"/>
+      </w:r>
+      <w:commentRangeEnd w:id="22"/>
       <w:r>
         <w:rPr>
           <w:rStyle w:val="CommentReference"/>
         </w:rPr>
-        <w:commentReference w:id="17"/>
+        <w:commentReference w:id="22"/>
       </w:r>
       <w:r>
         <w:rPr>
@@ -7914,18 +7941,39 @@
           <w:sz w:val="23"/>
           <w:szCs w:val="23"/>
         </w:rPr>
-        <w:t>Third, w</w:t>
-      </w:r>
-      <w:r>
-        <w:rPr>
-          <w:rFonts w:ascii="Segoe UI" w:eastAsia="Times New Roman" w:hAnsi="Segoe UI" w:cs="Segoe UI"/>
-          <w:color w:val="212121"/>
-          <w:sz w:val="23"/>
-          <w:szCs w:val="23"/>
-        </w:rPr>
-        <w:t xml:space="preserve">ith regard to the significant effect on the skip </w:t>
-      </w:r>
-      <w:commentRangeStart w:id="18"/>
+        <w:t xml:space="preserve">Third, </w:t>
+      </w:r>
+      <w:proofErr w:type="gramStart"/>
+      <w:r>
+        <w:rPr>
+          <w:rFonts w:ascii="Segoe UI" w:eastAsia="Times New Roman" w:hAnsi="Segoe UI" w:cs="Segoe UI"/>
+          <w:color w:val="212121"/>
+          <w:sz w:val="23"/>
+          <w:szCs w:val="23"/>
+        </w:rPr>
+        <w:t>w</w:t>
+      </w:r>
+      <w:r>
+        <w:rPr>
+          <w:rFonts w:ascii="Segoe UI" w:eastAsia="Times New Roman" w:hAnsi="Segoe UI" w:cs="Segoe UI"/>
+          <w:color w:val="212121"/>
+          <w:sz w:val="23"/>
+          <w:szCs w:val="23"/>
+        </w:rPr>
+        <w:t>ith regard to</w:t>
+      </w:r>
+      <w:proofErr w:type="gramEnd"/>
+      <w:r>
+        <w:rPr>
+          <w:rFonts w:ascii="Segoe UI" w:eastAsia="Times New Roman" w:hAnsi="Segoe UI" w:cs="Segoe UI"/>
+          <w:color w:val="212121"/>
+          <w:sz w:val="23"/>
+          <w:szCs w:val="23"/>
+        </w:rPr>
+        <w:t xml:space="preserve"> the significant effect on the skip </w:t>
+      </w:r>
+      <w:commentRangeStart w:id="23"/>
+      <w:commentRangeStart w:id="24"/>
       <w:r>
         <w:rPr>
           <w:rFonts w:ascii="Segoe UI" w:eastAsia="Times New Roman" w:hAnsi="Segoe UI" w:cs="Segoe UI"/>
@@ -7935,12 +7983,19 @@
         </w:rPr>
         <w:t>AMP</w:t>
       </w:r>
-      <w:commentRangeEnd w:id="18"/>
+      <w:commentRangeEnd w:id="23"/>
       <w:r>
         <w:rPr>
           <w:rStyle w:val="CommentReference"/>
         </w:rPr>
-        <w:commentReference w:id="18"/>
+        <w:commentReference w:id="23"/>
+      </w:r>
+      <w:commentRangeEnd w:id="24"/>
+      <w:r>
+        <w:rPr>
+          <w:rStyle w:val="CommentReference"/>
+        </w:rPr>
+        <w:commentReference w:id="24"/>
       </w:r>
       <w:r>
         <w:rPr>
@@ -8249,7 +8304,25 @@
           <w:sz w:val="23"/>
           <w:szCs w:val="23"/>
         </w:rPr>
-        <w:t xml:space="preserve"> relationships between influence awareness at Time 2 and (standard) AMP effect sizes at Time 1. We consistently found that </w:t>
+        <w:t xml:space="preserve"> </w:t>
+      </w:r>
+      <w:r>
+        <w:rPr>
+          <w:rFonts w:ascii="Segoe UI" w:eastAsia="Times New Roman" w:hAnsi="Segoe UI" w:cs="Segoe UI"/>
+          <w:color w:val="212121"/>
+          <w:sz w:val="23"/>
+          <w:szCs w:val="23"/>
+        </w:rPr>
+        <w:t xml:space="preserve">(postdictive) </w:t>
+      </w:r>
+      <w:r>
+        <w:rPr>
+          <w:rFonts w:ascii="Segoe UI" w:eastAsia="Times New Roman" w:hAnsi="Segoe UI" w:cs="Segoe UI"/>
+          <w:color w:val="212121"/>
+          <w:sz w:val="23"/>
+          <w:szCs w:val="23"/>
+        </w:rPr>
+        <w:t xml:space="preserve">relationships between influence awareness at Time 2 and (standard) AMP effect sizes at Time 1. We consistently found that </w:t>
       </w:r>
       <w:r>
         <w:rPr>
@@ -8277,7 +8350,45 @@
           <w:sz w:val="23"/>
           <w:szCs w:val="23"/>
         </w:rPr>
-        <w:t xml:space="preserve"> higher scores on a previously-completely standard AMP.</w:t>
+        <w:t xml:space="preserve"> </w:t>
+      </w:r>
+      <w:r>
+        <w:rPr>
+          <w:rFonts w:ascii="Segoe UI" w:eastAsia="Times New Roman" w:hAnsi="Segoe UI" w:cs="Segoe UI"/>
+          <w:color w:val="212121"/>
+          <w:sz w:val="23"/>
+          <w:szCs w:val="23"/>
+        </w:rPr>
+        <w:t>(</w:t>
+      </w:r>
+      <w:proofErr w:type="spellStart"/>
+      <w:r>
+        <w:rPr>
+          <w:rFonts w:ascii="Segoe UI" w:eastAsia="Times New Roman" w:hAnsi="Segoe UI" w:cs="Segoe UI"/>
+          <w:color w:val="212121"/>
+          <w:sz w:val="23"/>
+          <w:szCs w:val="23"/>
+        </w:rPr>
+        <w:t>postdicted</w:t>
+      </w:r>
+      <w:proofErr w:type="spellEnd"/>
+      <w:r>
+        <w:rPr>
+          <w:rFonts w:ascii="Segoe UI" w:eastAsia="Times New Roman" w:hAnsi="Segoe UI" w:cs="Segoe UI"/>
+          <w:color w:val="212121"/>
+          <w:sz w:val="23"/>
+          <w:szCs w:val="23"/>
+        </w:rPr>
+        <w:t xml:space="preserve">) </w:t>
+      </w:r>
+      <w:r>
+        <w:rPr>
+          <w:rFonts w:ascii="Segoe UI" w:eastAsia="Times New Roman" w:hAnsi="Segoe UI" w:cs="Segoe UI"/>
+          <w:color w:val="212121"/>
+          <w:sz w:val="23"/>
+          <w:szCs w:val="23"/>
+        </w:rPr>
+        <w:t>higher scores on a previously-completely standard AMP.</w:t>
       </w:r>
       <w:r>
         <w:rPr>
@@ -8391,7 +8502,8 @@
         </w:rPr>
         <w:t xml:space="preserve">, these studies also produced near identical outcomes to those reported in our previous </w:t>
       </w:r>
-      <w:commentRangeStart w:id="19"/>
+      <w:commentRangeStart w:id="25"/>
+      <w:commentRangeStart w:id="26"/>
       <w:r>
         <w:rPr>
           <w:rFonts w:ascii="Segoe UI" w:eastAsia="Times New Roman" w:hAnsi="Segoe UI" w:cs="Segoe UI"/>
@@ -8401,12 +8513,19 @@
         </w:rPr>
         <w:t>studies</w:t>
       </w:r>
-      <w:commentRangeEnd w:id="19"/>
+      <w:commentRangeEnd w:id="25"/>
       <w:r>
         <w:rPr>
           <w:rStyle w:val="CommentReference"/>
         </w:rPr>
-        <w:commentReference w:id="19"/>
+        <w:commentReference w:id="25"/>
+      </w:r>
+      <w:commentRangeEnd w:id="26"/>
+      <w:r>
+        <w:rPr>
+          <w:rStyle w:val="CommentReference"/>
+        </w:rPr>
+        <w:commentReference w:id="26"/>
       </w:r>
       <w:r>
         <w:rPr>
@@ -8573,7 +8692,17 @@
           <w:sz w:val="23"/>
           <w:szCs w:val="23"/>
         </w:rPr>
-        <w:t xml:space="preserve">We acknowledge that reviewer’s idea is possible. However, it seems that </w:t>
+        <w:t xml:space="preserve">We acknowledge that reviewer’s idea is possible. </w:t>
+      </w:r>
+      <w:commentRangeStart w:id="27"/>
+      <w:r>
+        <w:rPr>
+          <w:rFonts w:ascii="Segoe UI" w:eastAsia="Times New Roman" w:hAnsi="Segoe UI" w:cs="Segoe UI"/>
+          <w:color w:val="212121"/>
+          <w:sz w:val="23"/>
+          <w:szCs w:val="23"/>
+        </w:rPr>
+        <w:t xml:space="preserve">However, it seems that </w:t>
       </w:r>
       <w:r>
         <w:rPr>
@@ -8591,7 +8720,27 @@
           <w:sz w:val="23"/>
           <w:szCs w:val="23"/>
         </w:rPr>
-        <w:t xml:space="preserve"> involve</w:t>
+        <w:t xml:space="preserve"> </w:t>
+      </w:r>
+      <w:ins w:id="28" w:author="Jamie Cummins" w:date="2021-08-12T17:31:00Z">
+        <w:r>
+          <w:rPr>
+            <w:rFonts w:ascii="Segoe UI" w:eastAsia="Times New Roman" w:hAnsi="Segoe UI" w:cs="Segoe UI"/>
+            <w:color w:val="212121"/>
+            <w:sz w:val="23"/>
+            <w:szCs w:val="23"/>
+          </w:rPr>
+          <w:t xml:space="preserve">also </w:t>
+        </w:r>
+      </w:ins>
+      <w:r>
+        <w:rPr>
+          <w:rFonts w:ascii="Segoe UI" w:eastAsia="Times New Roman" w:hAnsi="Segoe UI" w:cs="Segoe UI"/>
+          <w:color w:val="212121"/>
+          <w:sz w:val="23"/>
+          <w:szCs w:val="23"/>
+        </w:rPr>
+        <w:t>involve</w:t>
       </w:r>
       <w:r>
         <w:rPr>
@@ -8700,6 +8849,13 @@
           <w:szCs w:val="23"/>
         </w:rPr>
         <w:t xml:space="preserve"> </w:t>
+      </w:r>
+      <w:commentRangeEnd w:id="27"/>
+      <w:r>
+        <w:rPr>
+          <w:rStyle w:val="CommentReference"/>
+        </w:rPr>
+        <w:commentReference w:id="27"/>
       </w:r>
     </w:p>
     <w:p>
@@ -8713,6 +8869,7 @@
           <w:szCs w:val="23"/>
         </w:rPr>
       </w:pPr>
+      <w:commentRangeStart w:id="29"/>
       <w:r>
         <w:rPr>
           <w:rFonts w:ascii="Segoe UI" w:eastAsia="Times New Roman" w:hAnsi="Segoe UI" w:cs="Segoe UI"/>
@@ -8738,7 +8895,23 @@
           <w:sz w:val="23"/>
           <w:szCs w:val="23"/>
         </w:rPr>
-        <w:t xml:space="preserve"> from the data or not. If they cannot then the above account </w:t>
+        <w:t xml:space="preserve"> from the data or not. </w:t>
+      </w:r>
+      <w:commentRangeEnd w:id="29"/>
+      <w:r>
+        <w:rPr>
+          <w:rStyle w:val="CommentReference"/>
+        </w:rPr>
+        <w:commentReference w:id="29"/>
+      </w:r>
+      <w:r>
+        <w:rPr>
+          <w:rFonts w:ascii="Segoe UI" w:eastAsia="Times New Roman" w:hAnsi="Segoe UI" w:cs="Segoe UI"/>
+          <w:color w:val="212121"/>
+          <w:sz w:val="23"/>
+          <w:szCs w:val="23"/>
+        </w:rPr>
+        <w:t xml:space="preserve">If they cannot then the above account </w:t>
       </w:r>
       <w:r>
         <w:rPr>
@@ -8765,16 +8938,42 @@
           <w:sz w:val="23"/>
           <w:szCs w:val="23"/>
         </w:rPr>
-        <w:t xml:space="preserve"> If one can, then</w:t>
-      </w:r>
-      <w:r>
-        <w:rPr>
-          <w:rFonts w:ascii="Segoe UI" w:eastAsia="Times New Roman" w:hAnsi="Segoe UI" w:cs="Segoe UI"/>
-          <w:color w:val="212121"/>
-          <w:sz w:val="23"/>
-          <w:szCs w:val="23"/>
-        </w:rPr>
-        <w:t xml:space="preserve"> both accounts represent alternative explanations for our findings.</w:t>
+        <w:t xml:space="preserve"> </w:t>
+      </w:r>
+      <w:commentRangeStart w:id="30"/>
+      <w:r>
+        <w:rPr>
+          <w:rFonts w:ascii="Segoe UI" w:eastAsia="Times New Roman" w:hAnsi="Segoe UI" w:cs="Segoe UI"/>
+          <w:color w:val="212121"/>
+          <w:sz w:val="23"/>
+          <w:szCs w:val="23"/>
+        </w:rPr>
+        <w:t>If one can, then</w:t>
+      </w:r>
+      <w:r>
+        <w:rPr>
+          <w:rFonts w:ascii="Segoe UI" w:eastAsia="Times New Roman" w:hAnsi="Segoe UI" w:cs="Segoe UI"/>
+          <w:color w:val="212121"/>
+          <w:sz w:val="23"/>
+          <w:szCs w:val="23"/>
+        </w:rPr>
+        <w:t xml:space="preserve"> both accounts represent alternative explanations for our findings</w:t>
+      </w:r>
+      <w:commentRangeEnd w:id="30"/>
+      <w:r>
+        <w:rPr>
+          <w:rStyle w:val="CommentReference"/>
+        </w:rPr>
+        <w:commentReference w:id="30"/>
+      </w:r>
+      <w:r>
+        <w:rPr>
+          <w:rFonts w:ascii="Segoe UI" w:eastAsia="Times New Roman" w:hAnsi="Segoe UI" w:cs="Segoe UI"/>
+          <w:color w:val="212121"/>
+          <w:sz w:val="23"/>
+          <w:szCs w:val="23"/>
+        </w:rPr>
+        <w:t>.</w:t>
       </w:r>
       <w:r>
         <w:rPr>
@@ -8834,6 +9033,7 @@
         <w:t xml:space="preserve">That said, in the spirit of intellectual fairness, we have included new material outlining the reviewer’s ideas in the General Discussion, and recognize them as an alternative (post-hoc) account of our findings (see </w:t>
       </w:r>
       <w:proofErr w:type="spellStart"/>
+      <w:proofErr w:type="gramStart"/>
       <w:r>
         <w:rPr>
           <w:rFonts w:ascii="Segoe UI" w:eastAsia="Times New Roman" w:hAnsi="Segoe UI" w:cs="Segoe UI"/>
@@ -8843,7 +9043,8 @@
         </w:rPr>
         <w:t>p.</w:t>
       </w:r>
-      <w:commentRangeStart w:id="20"/>
+      <w:commentRangeStart w:id="31"/>
+      <w:commentRangeStart w:id="32"/>
       <w:r>
         <w:rPr>
           <w:rFonts w:ascii="Segoe UI" w:eastAsia="Times New Roman" w:hAnsi="Segoe UI" w:cs="Segoe UI"/>
@@ -8854,13 +9055,21 @@
         </w:rPr>
         <w:t>XX</w:t>
       </w:r>
-      <w:commentRangeEnd w:id="20"/>
+      <w:commentRangeEnd w:id="31"/>
       <w:proofErr w:type="spellEnd"/>
+      <w:proofErr w:type="gramEnd"/>
       <w:r>
         <w:rPr>
           <w:rStyle w:val="CommentReference"/>
         </w:rPr>
-        <w:commentReference w:id="20"/>
+        <w:commentReference w:id="31"/>
+      </w:r>
+      <w:commentRangeEnd w:id="32"/>
+      <w:r>
+        <w:rPr>
+          <w:rStyle w:val="CommentReference"/>
+        </w:rPr>
+        <w:commentReference w:id="32"/>
       </w:r>
       <w:r>
         <w:rPr>
@@ -9282,7 +9491,7 @@
           <w:szCs w:val="23"/>
           <w:highlight w:val="yellow"/>
         </w:rPr>
-        <w:t>taking an outcome variable and using it as a predictor or a moderator, known as "post-treatment bias" or post-treatment conditioning (</w:t>
+        <w:t xml:space="preserve">taking an outcome variable and using it as a predictor or a moderator, known as "post-treatment bias" or post-treatment conditioning (Coppock, 2019; Montgomery, </w:t>
       </w:r>
       <w:proofErr w:type="spellStart"/>
       <w:r>
@@ -9293,7 +9502,7 @@
           <w:szCs w:val="23"/>
           <w:highlight w:val="yellow"/>
         </w:rPr>
-        <w:t>Coppock</w:t>
+        <w:t>Nyhan</w:t>
       </w:r>
       <w:proofErr w:type="spellEnd"/>
       <w:r>
@@ -9304,9 +9513,9 @@
           <w:szCs w:val="23"/>
           <w:highlight w:val="yellow"/>
         </w:rPr>
-        <w:t xml:space="preserve">, 2019; Montgomery, </w:t>
-      </w:r>
-      <w:proofErr w:type="spellStart"/>
+        <w:t xml:space="preserve">, &amp; Torres, 2018). It occurs when researchers use a </w:t>
+      </w:r>
+      <w:commentRangeStart w:id="33"/>
       <w:r>
         <w:rPr>
           <w:rFonts w:ascii="Segoe UI" w:eastAsia="Times New Roman" w:hAnsi="Segoe UI" w:cs="Segoe UI"/>
@@ -9315,9 +9524,15 @@
           <w:szCs w:val="23"/>
           <w:highlight w:val="yellow"/>
         </w:rPr>
-        <w:t>Nyhan</w:t>
-      </w:r>
-      <w:proofErr w:type="spellEnd"/>
+        <w:t xml:space="preserve">variable that is affected by an experimental manipulation </w:t>
+      </w:r>
+      <w:commentRangeEnd w:id="33"/>
+      <w:r>
+        <w:rPr>
+          <w:rStyle w:val="CommentReference"/>
+        </w:rPr>
+        <w:commentReference w:id="33"/>
+      </w:r>
       <w:r>
         <w:rPr>
           <w:rFonts w:ascii="Segoe UI" w:eastAsia="Times New Roman" w:hAnsi="Segoe UI" w:cs="Segoe UI"/>
@@ -9326,9 +9541,10 @@
           <w:szCs w:val="23"/>
           <w:highlight w:val="yellow"/>
         </w:rPr>
-        <w:t xml:space="preserve">, &amp; Torres, 2018). It occurs when researchers use a variable that is affected by an experimental manipulation as a covariate or moderator to make inferences about the experimental effect. This creates a confound between the post-treatment variable and the experimental effect on any other </w:t>
-      </w:r>
-      <w:commentRangeStart w:id="21"/>
+        <w:t xml:space="preserve">as a covariate or moderator to make inferences about the experimental effect. This creates a confound between the post-treatment variable and the experimental effect on any other </w:t>
+      </w:r>
+      <w:commentRangeStart w:id="34"/>
+      <w:commentRangeStart w:id="35"/>
       <w:r>
         <w:rPr>
           <w:rFonts w:ascii="Segoe UI" w:eastAsia="Times New Roman" w:hAnsi="Segoe UI" w:cs="Segoe UI"/>
@@ -9339,12 +9555,19 @@
         </w:rPr>
         <w:t>outcome</w:t>
       </w:r>
-      <w:commentRangeEnd w:id="21"/>
+      <w:commentRangeEnd w:id="34"/>
       <w:r>
         <w:rPr>
           <w:rStyle w:val="CommentReference"/>
         </w:rPr>
-        <w:commentReference w:id="21"/>
+        <w:commentReference w:id="34"/>
+      </w:r>
+      <w:commentRangeEnd w:id="35"/>
+      <w:r>
+        <w:rPr>
+          <w:rStyle w:val="CommentReference"/>
+        </w:rPr>
+        <w:commentReference w:id="35"/>
       </w:r>
       <w:r>
         <w:rPr>
@@ -9376,8 +9599,8 @@
         <w:br/>
         <w:t xml:space="preserve">Concretely, if the AMP is equally valid for all subjects and judgments of influence are caused by attitude strength (i.e., the strength of affective reactions to the primes) then dividing people into "more aware" and "less aware" based on the influence ratings is guaranteed to find the observed results. </w:t>
       </w:r>
-      <w:commentRangeStart w:id="22"/>
-      <w:commentRangeStart w:id="23"/>
+      <w:commentRangeStart w:id="36"/>
+      <w:commentRangeStart w:id="37"/>
       <w:r>
         <w:rPr>
           <w:rFonts w:ascii="Segoe UI" w:eastAsia="Times New Roman" w:hAnsi="Segoe UI" w:cs="Segoe UI"/>
@@ -9387,19 +9610,19 @@
         </w:rPr>
         <w:t>That is because subjects with stronger attitudes will report more influence of the primes as a consequence</w:t>
       </w:r>
-      <w:commentRangeEnd w:id="22"/>
+      <w:commentRangeEnd w:id="36"/>
       <w:r>
         <w:rPr>
           <w:rStyle w:val="CommentReference"/>
         </w:rPr>
-        <w:commentReference w:id="22"/>
-      </w:r>
-      <w:commentRangeEnd w:id="23"/>
+        <w:commentReference w:id="36"/>
+      </w:r>
+      <w:commentRangeEnd w:id="37"/>
       <w:r>
         <w:rPr>
           <w:rStyle w:val="CommentReference"/>
         </w:rPr>
-        <w:commentReference w:id="23"/>
+        <w:commentReference w:id="37"/>
       </w:r>
       <w:r>
         <w:rPr>
@@ -10353,16 +10576,7 @@
           <w:sz w:val="23"/>
           <w:szCs w:val="23"/>
         </w:rPr>
-        <w:t xml:space="preserve">We </w:t>
-      </w:r>
-      <w:r>
-        <w:rPr>
-          <w:rFonts w:ascii="Segoe UI" w:eastAsia="Times New Roman" w:hAnsi="Segoe UI" w:cs="Segoe UI"/>
-          <w:color w:val="212121"/>
-          <w:sz w:val="23"/>
-          <w:szCs w:val="23"/>
-        </w:rPr>
-        <w:t xml:space="preserve">do </w:t>
+        <w:t xml:space="preserve">We do </w:t>
       </w:r>
       <w:r>
         <w:rPr>
@@ -10380,16 +10594,7 @@
           <w:sz w:val="23"/>
           <w:szCs w:val="23"/>
         </w:rPr>
-        <w:t xml:space="preserve">; </w:t>
-      </w:r>
-      <w:r>
-        <w:rPr>
-          <w:rFonts w:ascii="Segoe UI" w:eastAsia="Times New Roman" w:hAnsi="Segoe UI" w:cs="Segoe UI"/>
-          <w:color w:val="212121"/>
-          <w:sz w:val="23"/>
-          <w:szCs w:val="23"/>
-        </w:rPr>
-        <w:t>something that was not done before</w:t>
+        <w:t>; something that was not done before</w:t>
       </w:r>
       <w:r>
         <w:rPr>
@@ -10407,16 +10612,7 @@
           <w:sz w:val="23"/>
           <w:szCs w:val="23"/>
         </w:rPr>
-        <w:t xml:space="preserve">; </w:t>
-      </w:r>
-      <w:r>
-        <w:rPr>
-          <w:rFonts w:ascii="Segoe UI" w:eastAsia="Times New Roman" w:hAnsi="Segoe UI" w:cs="Segoe UI"/>
-          <w:color w:val="212121"/>
-          <w:sz w:val="23"/>
-          <w:szCs w:val="23"/>
-        </w:rPr>
-        <w:t>something that was not done before</w:t>
+        <w:t>; something that was not done before</w:t>
       </w:r>
       <w:r>
         <w:rPr>
@@ -10452,16 +10648,7 @@
           <w:sz w:val="23"/>
           <w:szCs w:val="23"/>
         </w:rPr>
-        <w:t xml:space="preserve">; </w:t>
-      </w:r>
-      <w:r>
-        <w:rPr>
-          <w:rFonts w:ascii="Segoe UI" w:eastAsia="Times New Roman" w:hAnsi="Segoe UI" w:cs="Segoe UI"/>
-          <w:color w:val="212121"/>
-          <w:sz w:val="23"/>
-          <w:szCs w:val="23"/>
-        </w:rPr>
-        <w:t>something that was not done before</w:t>
+        <w:t>; something that was not done before</w:t>
       </w:r>
       <w:r>
         <w:rPr>
@@ -10569,43 +10756,7 @@
           <w:sz w:val="23"/>
           <w:szCs w:val="23"/>
         </w:rPr>
-        <w:t>and group levels</w:t>
-      </w:r>
-      <w:r>
-        <w:rPr>
-          <w:rFonts w:ascii="Segoe UI" w:eastAsia="Times New Roman" w:hAnsi="Segoe UI" w:cs="Segoe UI"/>
-          <w:color w:val="212121"/>
-          <w:sz w:val="23"/>
-          <w:szCs w:val="23"/>
-        </w:rPr>
-        <w:t xml:space="preserve"> (</w:t>
-      </w:r>
-      <w:r>
-        <w:rPr>
-          <w:rFonts w:ascii="Segoe UI" w:eastAsia="Times New Roman" w:hAnsi="Segoe UI" w:cs="Segoe UI"/>
-          <w:color w:val="212121"/>
-          <w:sz w:val="23"/>
-          <w:szCs w:val="23"/>
-        </w:rPr>
-        <w:t>something that was not done before</w:t>
-      </w:r>
-      <w:r>
-        <w:rPr>
-          <w:rFonts w:ascii="Segoe UI" w:eastAsia="Times New Roman" w:hAnsi="Segoe UI" w:cs="Segoe UI"/>
-          <w:color w:val="212121"/>
-          <w:sz w:val="23"/>
-          <w:szCs w:val="23"/>
-        </w:rPr>
-        <w:t>)</w:t>
-      </w:r>
-      <w:r>
-        <w:rPr>
-          <w:rFonts w:ascii="Segoe UI" w:eastAsia="Times New Roman" w:hAnsi="Segoe UI" w:cs="Segoe UI"/>
-          <w:color w:val="212121"/>
-          <w:sz w:val="23"/>
-          <w:szCs w:val="23"/>
-        </w:rPr>
-        <w:t>.</w:t>
+        <w:t>and group levels (something that was not done before).</w:t>
       </w:r>
       <w:r>
         <w:rPr>
@@ -10634,25 +10785,14 @@
         </w:rPr>
         <w:t xml:space="preserve">level of generalizability </w:t>
       </w:r>
-      <w:bookmarkStart w:id="24" w:name="_GoBack"/>
-      <w:bookmarkEnd w:id="24"/>
-      <w:r>
-        <w:rPr>
-          <w:rFonts w:ascii="Segoe UI" w:eastAsia="Times New Roman" w:hAnsi="Segoe UI" w:cs="Segoe UI"/>
-          <w:color w:val="212121"/>
-          <w:sz w:val="23"/>
-          <w:szCs w:val="23"/>
-        </w:rPr>
-        <w:t>about awareness in the AMP that extends beyond that which has come before</w:t>
-      </w:r>
-      <w:r>
-        <w:rPr>
-          <w:rFonts w:ascii="Segoe UI" w:eastAsia="Times New Roman" w:hAnsi="Segoe UI" w:cs="Segoe UI"/>
-          <w:color w:val="212121"/>
-          <w:sz w:val="23"/>
-          <w:szCs w:val="23"/>
-        </w:rPr>
-        <w:t>.</w:t>
+      <w:r>
+        <w:rPr>
+          <w:rFonts w:ascii="Segoe UI" w:eastAsia="Times New Roman" w:hAnsi="Segoe UI" w:cs="Segoe UI"/>
+          <w:color w:val="212121"/>
+          <w:sz w:val="23"/>
+          <w:szCs w:val="23"/>
+        </w:rPr>
+        <w:t>about awareness in the AMP that extends beyond that which has come before.</w:t>
       </w:r>
     </w:p>
     <w:p/>
@@ -10667,7 +10807,7 @@
 </file>
 
 <file path=word/comments.xml><?xml version="1.0" encoding="utf-8"?>
-<w:comments xmlns:wpc="http://schemas.microsoft.com/office/word/2010/wordprocessingCanvas" xmlns:cx="http://schemas.microsoft.com/office/drawing/2014/chartex" xmlns:cx1="http://schemas.microsoft.com/office/drawing/2015/9/8/chartex" xmlns:mc="http://schemas.openxmlformats.org/markup-compatibility/2006" xmlns:o="urn:schemas-microsoft-com:office:office" xmlns:r="http://schemas.openxmlformats.org/officeDocument/2006/relationships" xmlns:m="http://schemas.openxmlformats.org/officeDocument/2006/math" xmlns:v="urn:schemas-microsoft-com:vml" xmlns:wp14="http://schemas.microsoft.com/office/word/2010/wordprocessingDrawing" xmlns:wp="http://schemas.openxmlformats.org/drawingml/2006/wordprocessingDrawing" xmlns:w10="urn:schemas-microsoft-com:office:word" xmlns:w="http://schemas.openxmlformats.org/wordprocessingml/2006/main" xmlns:w14="http://schemas.microsoft.com/office/word/2010/wordml" xmlns:w15="http://schemas.microsoft.com/office/word/2012/wordml" xmlns:w16se="http://schemas.microsoft.com/office/word/2015/wordml/symex" xmlns:wpg="http://schemas.microsoft.com/office/word/2010/wordprocessingGroup" xmlns:wpi="http://schemas.microsoft.com/office/word/2010/wordprocessingInk" xmlns:wne="http://schemas.microsoft.com/office/word/2006/wordml" xmlns:wps="http://schemas.microsoft.com/office/word/2010/wordprocessingShape" mc:Ignorable="w14 w15 w16se wp14">
+<w:comments xmlns:wpc="http://schemas.microsoft.com/office/word/2010/wordprocessingCanvas" xmlns:cx="http://schemas.microsoft.com/office/drawing/2014/chartex" xmlns:cx1="http://schemas.microsoft.com/office/drawing/2015/9/8/chartex" xmlns:cx2="http://schemas.microsoft.com/office/drawing/2015/10/21/chartex" xmlns:cx3="http://schemas.microsoft.com/office/drawing/2016/5/9/chartex" xmlns:cx4="http://schemas.microsoft.com/office/drawing/2016/5/10/chartex" xmlns:cx5="http://schemas.microsoft.com/office/drawing/2016/5/11/chartex" xmlns:cx6="http://schemas.microsoft.com/office/drawing/2016/5/12/chartex" xmlns:cx7="http://schemas.microsoft.com/office/drawing/2016/5/13/chartex" xmlns:cx8="http://schemas.microsoft.com/office/drawing/2016/5/14/chartex" xmlns:mc="http://schemas.openxmlformats.org/markup-compatibility/2006" xmlns:aink="http://schemas.microsoft.com/office/drawing/2016/ink" xmlns:am3d="http://schemas.microsoft.com/office/drawing/2017/model3d" xmlns:o="urn:schemas-microsoft-com:office:office" xmlns:r="http://schemas.openxmlformats.org/officeDocument/2006/relationships" xmlns:m="http://schemas.openxmlformats.org/officeDocument/2006/math" xmlns:v="urn:schemas-microsoft-com:vml" xmlns:wp14="http://schemas.microsoft.com/office/word/2010/wordprocessingDrawing" xmlns:wp="http://schemas.openxmlformats.org/drawingml/2006/wordprocessingDrawing" xmlns:w10="urn:schemas-microsoft-com:office:word" xmlns:w="http://schemas.openxmlformats.org/wordprocessingml/2006/main" xmlns:w14="http://schemas.microsoft.com/office/word/2010/wordml" xmlns:w15="http://schemas.microsoft.com/office/word/2012/wordml" xmlns:w16cex="http://schemas.microsoft.com/office/word/2018/wordml/cex" xmlns:w16cid="http://schemas.microsoft.com/office/word/2016/wordml/cid" xmlns:w16="http://schemas.microsoft.com/office/word/2018/wordml" xmlns:w16sdtdh="http://schemas.microsoft.com/office/word/2020/wordml/sdtdatahash" xmlns:w16se="http://schemas.microsoft.com/office/word/2015/wordml/symex" xmlns:wpg="http://schemas.microsoft.com/office/word/2010/wordprocessingGroup" xmlns:wpi="http://schemas.microsoft.com/office/word/2010/wordprocessingInk" xmlns:wne="http://schemas.microsoft.com/office/word/2006/wordml" xmlns:wps="http://schemas.microsoft.com/office/word/2010/wordprocessingShape" mc:Ignorable="w14 w15 w16se w16cid w16 w16cex w16sdtdh wp14">
   <w:comment w:id="0" w:author="Sean" w:date="2021-08-03T12:29:00Z" w:initials="S">
     <w:p>
       <w:pPr>
@@ -10684,7 +10824,23 @@
       </w:r>
     </w:p>
   </w:comment>
-  <w:comment w:id="1" w:author="Jamie Cummins" w:date="2021-07-12T13:52:00Z" w:initials="JC">
+  <w:comment w:id="1" w:author="Jamie Cummins" w:date="2021-08-12T12:02:00Z" w:initials="JC">
+    <w:p>
+      <w:pPr>
+        <w:pStyle w:val="CommentText"/>
+      </w:pPr>
+      <w:r>
+        <w:rPr>
+          <w:rStyle w:val="CommentReference"/>
+        </w:rPr>
+        <w:annotationRef/>
+      </w:r>
+      <w:r>
+        <w:t xml:space="preserve">Yes, I agree 100%. In fact, I think our response will be stronger if we control the narrative around why Keith is disagreeing with us, instead of just leaving it implicit. </w:t>
+      </w:r>
+    </w:p>
+  </w:comment>
+  <w:comment w:id="2" w:author="Jamie Cummins" w:date="2021-07-12T13:52:00Z" w:initials="JC">
     <w:p>
       <w:pPr>
         <w:pStyle w:val="CommentText"/>
@@ -10719,19 +10875,11 @@
         <w:annotationRef/>
       </w:r>
       <w:r>
-        <w:t xml:space="preserve">This is </w:t>
-      </w:r>
-      <w:proofErr w:type="spellStart"/>
-      <w:r>
-        <w:t>Yoav</w:t>
-      </w:r>
-      <w:proofErr w:type="spellEnd"/>
-      <w:r>
-        <w:t xml:space="preserve"> mostly being silly. I propose we just add in the overall IA-AMP effect (so including both the aware and unaware trials) and then reiterate that the magnitude of the effect was larger for aware than unaware trials (i.e., the main analysis of the experiment). </w:t>
+        <w:t xml:space="preserve">This is Yoav mostly being silly. I propose we just add in the overall IA-AMP effect (so including both the aware and unaware trials) and then reiterate that the magnitude of the effect was larger for aware than unaware trials (i.e., the main analysis of the experiment). </w:t>
       </w:r>
     </w:p>
   </w:comment>
-  <w:comment w:id="2" w:author="Sean" w:date="2021-08-03T10:59:00Z" w:initials="S">
+  <w:comment w:id="3" w:author="Sean" w:date="2021-08-03T10:59:00Z" w:initials="S">
     <w:p>
       <w:pPr>
         <w:pStyle w:val="CommentText"/>
@@ -10754,7 +10902,7 @@
       </w:r>
     </w:p>
   </w:comment>
-  <w:comment w:id="3" w:author="Jamie Cummins" w:date="2021-07-12T13:54:00Z" w:initials="JC">
+  <w:comment w:id="4" w:author="Jamie Cummins" w:date="2021-08-12T12:17:00Z" w:initials="JC">
     <w:p>
       <w:pPr>
         <w:pStyle w:val="CommentText"/>
@@ -10766,11 +10914,36 @@
         <w:annotationRef/>
       </w:r>
       <w:r>
+        <w:t>I added this info in as a comment on the 5</w:t>
+      </w:r>
+      <w:r>
+        <w:rPr>
+          <w:vertAlign w:val="superscript"/>
+        </w:rPr>
+        <w:t>th</w:t>
+      </w:r>
+      <w:r>
+        <w:t xml:space="preserve"> experiment. </w:t>
+      </w:r>
+    </w:p>
+  </w:comment>
+  <w:comment w:id="5" w:author="Jamie Cummins" w:date="2021-07-12T13:54:00Z" w:initials="JC">
+    <w:p>
+      <w:pPr>
+        <w:pStyle w:val="CommentText"/>
+      </w:pPr>
+      <w:r>
+        <w:rPr>
+          <w:rStyle w:val="CommentReference"/>
+        </w:rPr>
+        <w:annotationRef/>
+      </w:r>
+      <w:r>
         <w:t xml:space="preserve">Not clear what this means. </w:t>
       </w:r>
     </w:p>
   </w:comment>
-  <w:comment w:id="4" w:author="Sean" w:date="2021-08-03T11:00:00Z" w:initials="S">
+  <w:comment w:id="6" w:author="Sean" w:date="2021-08-03T11:00:00Z" w:initials="S">
     <w:p>
       <w:pPr>
         <w:pStyle w:val="CommentText"/>
@@ -10786,7 +10959,7 @@
       </w:r>
     </w:p>
   </w:comment>
-  <w:comment w:id="5" w:author="Sean" w:date="2021-07-06T15:54:00Z" w:initials="S">
+  <w:comment w:id="7" w:author="Sean" w:date="2021-07-06T15:54:00Z" w:initials="S">
     <w:p>
       <w:pPr>
         <w:pStyle w:val="CommentText"/>
@@ -10838,7 +11011,7 @@
       </w:r>
     </w:p>
   </w:comment>
-  <w:comment w:id="6" w:author="Jamie Cummins" w:date="2021-07-12T13:55:00Z" w:initials="JC">
+  <w:comment w:id="8" w:author="Jamie Cummins" w:date="2021-07-12T13:55:00Z" w:initials="JC">
     <w:p>
       <w:pPr>
         <w:pStyle w:val="CommentText"/>
@@ -10854,7 +11027,7 @@
       </w:r>
     </w:p>
   </w:comment>
-  <w:comment w:id="7" w:author="Sean" w:date="2021-08-03T11:01:00Z" w:initials="S">
+  <w:comment w:id="9" w:author="Sean" w:date="2021-08-03T11:01:00Z" w:initials="S">
     <w:p>
       <w:pPr>
         <w:pStyle w:val="CommentText"/>
@@ -10877,7 +11050,7 @@
       </w:r>
     </w:p>
   </w:comment>
-  <w:comment w:id="8" w:author="Jamie Cummins" w:date="2021-07-12T13:57:00Z" w:initials="JC">
+  <w:comment w:id="10" w:author="Jamie Cummins" w:date="2021-08-12T12:45:00Z" w:initials="JC">
     <w:p>
       <w:pPr>
         <w:pStyle w:val="CommentText"/>
@@ -10889,7 +11062,31 @@
         <w:annotationRef/>
       </w:r>
       <w:r>
-        <w:t xml:space="preserve">Maybe Ian knows of a way, but I don’t think there is a way to test this statistically without choosing several arbitrary cut-offs (all of which Yoav would quibble with, and we would end up getting sucked into a game of “but what about </w:t>
+        <w:t>Added as Figure 2 in the supplementary materials</w:t>
+      </w:r>
+    </w:p>
+  </w:comment>
+  <w:comment w:id="11" w:author="Jamie Cummins" w:date="2021-07-12T13:57:00Z" w:initials="JC">
+    <w:p>
+      <w:pPr>
+        <w:pStyle w:val="CommentText"/>
+      </w:pPr>
+      <w:r>
+        <w:rPr>
+          <w:rStyle w:val="CommentReference"/>
+        </w:rPr>
+        <w:annotationRef/>
+      </w:r>
+      <w:r>
+        <w:t>Maybe Ian knows of a way, but I don’t think there is a way to test this statistically without choosing several arbitrary cut-offs (</w:t>
+      </w:r>
+      <w:proofErr w:type="gramStart"/>
+      <w:r>
+        <w:t>all of</w:t>
+      </w:r>
+      <w:proofErr w:type="gramEnd"/>
+      <w:r>
+        <w:t xml:space="preserve"> which Yoav would quibble with, and we would end up getting sucked into a game of “but what about </w:t>
       </w:r>
       <w:r>
         <w:rPr>
@@ -10903,7 +11100,7 @@
       </w:r>
     </w:p>
   </w:comment>
-  <w:comment w:id="9" w:author="Sean" w:date="2021-08-03T11:02:00Z" w:initials="S">
+  <w:comment w:id="12" w:author="Sean" w:date="2021-08-03T11:02:00Z" w:initials="S">
     <w:p>
       <w:pPr>
         <w:pStyle w:val="CommentText"/>
@@ -10926,7 +11123,7 @@
       </w:r>
     </w:p>
   </w:comment>
-  <w:comment w:id="10" w:author="Sean" w:date="2021-07-07T10:43:00Z" w:initials="S">
+  <w:comment w:id="13" w:author="Sean" w:date="2021-07-07T10:43:00Z" w:initials="S">
     <w:p>
       <w:pPr>
         <w:shd w:val="clear" w:color="auto" w:fill="FFFFFF"/>
@@ -11185,7 +11382,7 @@
       </w:r>
     </w:p>
   </w:comment>
-  <w:comment w:id="11" w:author="Jamie Cummins" w:date="2021-07-12T14:07:00Z" w:initials="JC">
+  <w:comment w:id="14" w:author="Jamie Cummins" w:date="2021-07-12T14:07:00Z" w:initials="JC">
     <w:p>
       <w:pPr>
         <w:pStyle w:val="CommentText"/>
@@ -11221,7 +11418,7 @@
       </w:r>
     </w:p>
   </w:comment>
-  <w:comment w:id="12" w:author="Sean" w:date="2021-07-07T11:19:00Z" w:initials="S">
+  <w:comment w:id="15" w:author="Jamie Cummins" w:date="2021-08-12T17:07:00Z" w:initials="JC">
     <w:p>
       <w:pPr>
         <w:pStyle w:val="CommentText"/>
@@ -11233,6 +11430,22 @@
         <w:annotationRef/>
       </w:r>
       <w:r>
+        <w:t>Added to supplementary materials.</w:t>
+      </w:r>
+    </w:p>
+  </w:comment>
+  <w:comment w:id="16" w:author="Sean" w:date="2021-07-07T11:19:00Z" w:initials="S">
+    <w:p>
+      <w:pPr>
+        <w:pStyle w:val="CommentText"/>
+      </w:pPr>
+      <w:r>
+        <w:rPr>
+          <w:rStyle w:val="CommentReference"/>
+        </w:rPr>
+        <w:annotationRef/>
+      </w:r>
+      <w:r>
         <w:rPr>
           <w:b/>
         </w:rPr>
@@ -11286,7 +11499,7 @@
       </w:r>
     </w:p>
   </w:comment>
-  <w:comment w:id="13" w:author="Jamie Cummins" w:date="2021-07-12T14:11:00Z" w:initials="JC">
+  <w:comment w:id="17" w:author="Jamie Cummins" w:date="2021-07-12T14:11:00Z" w:initials="JC">
     <w:p>
       <w:pPr>
         <w:pStyle w:val="CommentText"/>
@@ -11302,7 +11515,7 @@
       </w:r>
     </w:p>
   </w:comment>
-  <w:comment w:id="14" w:author="Sean" w:date="2021-08-03T16:18:00Z" w:initials="S">
+  <w:comment w:id="18" w:author="Sean" w:date="2021-08-03T16:18:00Z" w:initials="S">
     <w:p>
       <w:pPr>
         <w:pStyle w:val="CommentText"/>
@@ -11325,7 +11538,7 @@
       </w:r>
     </w:p>
   </w:comment>
-  <w:comment w:id="15" w:author="Sean" w:date="2021-07-07T11:31:00Z" w:initials="S">
+  <w:comment w:id="19" w:author="Jamie Cummins" w:date="2021-08-12T17:07:00Z" w:initials="JC">
     <w:p>
       <w:pPr>
         <w:pStyle w:val="CommentText"/>
@@ -11337,6 +11550,22 @@
         <w:annotationRef/>
       </w:r>
       <w:r>
+        <w:t>See above.</w:t>
+      </w:r>
+    </w:p>
+  </w:comment>
+  <w:comment w:id="20" w:author="Sean" w:date="2021-07-07T11:31:00Z" w:initials="S">
+    <w:p>
+      <w:pPr>
+        <w:pStyle w:val="CommentText"/>
+      </w:pPr>
+      <w:r>
+        <w:rPr>
+          <w:rStyle w:val="CommentReference"/>
+        </w:rPr>
+        <w:annotationRef/>
+      </w:r>
+      <w:r>
         <w:rPr>
           <w:b/>
         </w:rPr>
@@ -11377,7 +11606,7 @@
       </w:r>
     </w:p>
   </w:comment>
-  <w:comment w:id="16" w:author="Jamie Cummins" w:date="2021-07-12T14:14:00Z" w:initials="JC">
+  <w:comment w:id="21" w:author="Jamie Cummins" w:date="2021-07-12T14:14:00Z" w:initials="JC">
     <w:p>
       <w:pPr>
         <w:pStyle w:val="CommentText"/>
@@ -11393,7 +11622,7 @@
       </w:r>
     </w:p>
   </w:comment>
-  <w:comment w:id="17" w:author="Sean" w:date="2021-08-03T11:08:00Z" w:initials="S">
+  <w:comment w:id="22" w:author="Sean" w:date="2021-08-03T11:08:00Z" w:initials="S">
     <w:p>
       <w:pPr>
         <w:pStyle w:val="CommentText"/>
@@ -11416,7 +11645,7 @@
       </w:r>
     </w:p>
   </w:comment>
-  <w:comment w:id="18" w:author="Sean" w:date="2021-07-07T16:15:00Z" w:initials="S">
+  <w:comment w:id="23" w:author="Sean" w:date="2021-07-07T16:15:00Z" w:initials="S">
     <w:p>
       <w:pPr>
         <w:pStyle w:val="CommentText"/>
@@ -11514,7 +11743,23 @@
       </w:r>
     </w:p>
   </w:comment>
-  <w:comment w:id="19" w:author="Sean" w:date="2021-08-03T13:36:00Z" w:initials="S">
+  <w:comment w:id="24" w:author="Jamie Cummins" w:date="2021-08-12T17:22:00Z" w:initials="JC">
+    <w:p>
+      <w:pPr>
+        <w:pStyle w:val="CommentText"/>
+      </w:pPr>
+      <w:r>
+        <w:rPr>
+          <w:rStyle w:val="CommentReference"/>
+        </w:rPr>
+        <w:annotationRef/>
+      </w:r>
+      <w:r>
+        <w:t xml:space="preserve">Yes, exactly. The mean is in the opposite direction to what we would usually expect. I have just double-checked this. We should use this to hammer back at Keith’s point here. If a significant effect in the skip-AMP is truly as big a deal as he acts like it is, then a significant effect in the opposite direction should represent strong evidence that the skip AMP is invalid. Perhaps we should update the discussion of experiment 1 to reflect this point too. </w:t>
+      </w:r>
+    </w:p>
+  </w:comment>
+  <w:comment w:id="25" w:author="Sean" w:date="2021-08-03T13:36:00Z" w:initials="S">
     <w:p>
       <w:pPr>
         <w:pStyle w:val="CommentText"/>
@@ -11540,7 +11785,116 @@
       </w:r>
     </w:p>
   </w:comment>
-  <w:comment w:id="20" w:author="Sean" w:date="2021-08-04T11:56:00Z" w:initials="S">
+  <w:comment w:id="26" w:author="Jamie Cummins" w:date="2021-08-12T17:25:00Z" w:initials="JC">
+    <w:p>
+      <w:pPr>
+        <w:pStyle w:val="CommentText"/>
+      </w:pPr>
+      <w:r>
+        <w:rPr>
+          <w:rStyle w:val="CommentReference"/>
+        </w:rPr>
+        <w:annotationRef/>
+      </w:r>
+      <w:r>
+        <w:t xml:space="preserve">No, I don’t think our response here holds up. We need to take a different tack here and focus on the issue of “bias” that he brings up. We should say that our interpretation is not biased; rather, we have devised, implemented, and </w:t>
+      </w:r>
+      <w:proofErr w:type="spellStart"/>
+      <w:r>
+        <w:t>analysed</w:t>
+      </w:r>
+      <w:proofErr w:type="spellEnd"/>
+      <w:r>
+        <w:t xml:space="preserve"> these experiments with a specific research question in mind, and came at it from a specific theoretical perspective (in the same way that Keith, or any other scientist, would have a specific theoretical perspective in mind when conducting an experiment). In the interest of being unbiased, we have now included a whole new section of our paper dedicated to the fact that others may come up with different theoretical interpretations of our results, and our results are useful in that they allow us to generate such interpretations. However, we reject his assertion that the theoretical interpretation is </w:t>
+      </w:r>
+      <w:proofErr w:type="spellStart"/>
+      <w:r>
+        <w:t>biased</w:t>
+      </w:r>
+      <w:proofErr w:type="spellEnd"/>
+      <w:r>
+        <w:t xml:space="preserve"> – or at least, it is not any more biased than in other AMP papers which usually operate uncritically from the “unaware” account.  </w:t>
+      </w:r>
+    </w:p>
+    <w:p>
+      <w:pPr>
+        <w:pStyle w:val="CommentText"/>
+      </w:pPr>
+    </w:p>
+    <w:p>
+      <w:pPr>
+        <w:pStyle w:val="CommentText"/>
+      </w:pPr>
+      <w:r>
+        <w:t xml:space="preserve">As such, we are not making definitive causal arguments – rather, we are coming from a specific theoretical perspective, providing interpretations from that perspective, while also offering alternative accounts in our general discussion.  </w:t>
+      </w:r>
+    </w:p>
+  </w:comment>
+  <w:comment w:id="27" w:author="Jamie Cummins" w:date="2021-08-12T17:35:00Z" w:initials="JC">
+    <w:p>
+      <w:pPr>
+        <w:pStyle w:val="CommentText"/>
+      </w:pPr>
+      <w:r>
+        <w:rPr>
+          <w:rStyle w:val="CommentReference"/>
+        </w:rPr>
+        <w:annotationRef/>
+      </w:r>
+      <w:r>
+        <w:t>Yes!</w:t>
+      </w:r>
+    </w:p>
+  </w:comment>
+  <w:comment w:id="29" w:author="Jamie Cummins" w:date="2021-08-12T17:31:00Z" w:initials="JC">
+    <w:p>
+      <w:pPr>
+        <w:pStyle w:val="CommentText"/>
+      </w:pPr>
+      <w:r>
+        <w:rPr>
+          <w:rStyle w:val="CommentReference"/>
+        </w:rPr>
+        <w:annotationRef/>
+      </w:r>
+      <w:r>
+        <w:t xml:space="preserve">No, don’t say this – Keith will jump on it and </w:t>
+      </w:r>
+      <w:proofErr w:type="gramStart"/>
+      <w:r>
+        <w:t>say</w:t>
+      </w:r>
+      <w:proofErr w:type="gramEnd"/>
+      <w:r>
+        <w:t xml:space="preserve"> “I agree, your data are useless, do not publish”. Leaving the comment here so that you can read it, and just to flag that we need to avoid giving him these kinds of ins. </w:t>
+      </w:r>
+    </w:p>
+  </w:comment>
+  <w:comment w:id="30" w:author="Jamie Cummins" w:date="2021-08-12T17:32:00Z" w:initials="JC">
+    <w:p>
+      <w:pPr>
+        <w:pStyle w:val="CommentText"/>
+      </w:pPr>
+      <w:r>
+        <w:rPr>
+          <w:rStyle w:val="CommentReference"/>
+        </w:rPr>
+        <w:annotationRef/>
+      </w:r>
+      <w:r>
+        <w:t xml:space="preserve">We should hit this point more instead, highlight that we now give space for this in the general discussion, while also reemphasizing that post-hoc accounts should not be given the same weight as a priori accounts. We should also </w:t>
+      </w:r>
+      <w:proofErr w:type="spellStart"/>
+      <w:r>
+        <w:t>emphasise</w:t>
+      </w:r>
+      <w:proofErr w:type="spellEnd"/>
+      <w:r>
+        <w:t xml:space="preserve"> here that we recognize our interpretation will differ from Keith’s, but that we believe this represents a healthy scholarly debate and highlights one of the ways in which our paper can contribute to the field’s use and understanding of the AMP. </w:t>
+      </w:r>
+    </w:p>
+  </w:comment>
+  <w:comment w:id="31" w:author="Sean" w:date="2021-08-04T11:56:00Z" w:initials="S">
     <w:p>
       <w:pPr>
         <w:pStyle w:val="CommentText"/>
@@ -11572,7 +11926,7 @@
       </w:r>
     </w:p>
   </w:comment>
-  <w:comment w:id="21" w:author="Sean" w:date="2021-07-07T16:38:00Z" w:initials="S">
+  <w:comment w:id="32" w:author="Jamie Cummins" w:date="2021-08-12T17:35:00Z" w:initials="JC">
     <w:p>
       <w:pPr>
         <w:pStyle w:val="CommentText"/>
@@ -11584,6 +11938,101 @@
         <w:annotationRef/>
       </w:r>
       <w:r>
+        <w:t xml:space="preserve">See above. I think we need a slight narrative shift. </w:t>
+      </w:r>
+    </w:p>
+  </w:comment>
+  <w:comment w:id="33" w:author="Jamie Cummins" w:date="2021-08-12T17:42:00Z" w:initials="JC">
+    <w:p>
+      <w:pPr>
+        <w:pStyle w:val="CommentText"/>
+      </w:pPr>
+      <w:r>
+        <w:rPr>
+          <w:rStyle w:val="CommentReference"/>
+        </w:rPr>
+        <w:annotationRef/>
+      </w:r>
+      <w:r>
+        <w:t xml:space="preserve">This is the key to Keith’s argument here – if one assumes that ratings of influence awareness are affected by prime rating behavior, then it is indeed possible that post-treatment bias may explain our results. However, </w:t>
+      </w:r>
+      <w:r>
+        <w:rPr>
+          <w:i/>
+          <w:iCs/>
+        </w:rPr>
+        <w:t>it is not necessarily the case that prime rating influences influence-awareness responding</w:t>
+      </w:r>
+      <w:r>
+        <w:t xml:space="preserve">. We need to push back on this point -Keith’s explanation is predicated on an unsupported assertion about the nature of this relationship. As such, our findings are not nixed by this explanation – rather, this explanation is just another potential route by which we might obtain these results. We need to highlight </w:t>
+      </w:r>
+      <w:proofErr w:type="gramStart"/>
+      <w:r>
+        <w:t>this, and</w:t>
+      </w:r>
+      <w:proofErr w:type="gramEnd"/>
+      <w:r>
+        <w:t xml:space="preserve"> </w:t>
+      </w:r>
+      <w:proofErr w:type="spellStart"/>
+      <w:r>
+        <w:t>reemphasise</w:t>
+      </w:r>
+      <w:proofErr w:type="spellEnd"/>
+      <w:r>
+        <w:t xml:space="preserve"> that Keith should show the same intellectual humility as he expects from us. In return, we should amend the general discussion to also include a short mention of the potential for our results to be explained by post-treatment bias. </w:t>
+      </w:r>
+    </w:p>
+    <w:p>
+      <w:pPr>
+        <w:pStyle w:val="CommentText"/>
+      </w:pPr>
+    </w:p>
+    <w:p>
+      <w:pPr>
+        <w:pStyle w:val="CommentText"/>
+      </w:pPr>
+      <w:r>
+        <w:t xml:space="preserve">The most important thing here is that </w:t>
+      </w:r>
+      <w:proofErr w:type="gramStart"/>
+      <w:r>
+        <w:t>at the moment</w:t>
+      </w:r>
+      <w:proofErr w:type="gramEnd"/>
+      <w:r>
+        <w:t xml:space="preserve"> Keith is treating this point as if it totally kneecaps our paper. But this is not the case unless the post-treatment explanation is valid, but it is only equally as valid as our own explanations. </w:t>
+      </w:r>
+      <w:proofErr w:type="gramStart"/>
+      <w:r>
+        <w:t>So</w:t>
+      </w:r>
+      <w:proofErr w:type="gramEnd"/>
+      <w:r>
+        <w:t xml:space="preserve"> this is just more healthy scholarly disagreement, and we need to </w:t>
+      </w:r>
+      <w:proofErr w:type="spellStart"/>
+      <w:r>
+        <w:t>reemphasise</w:t>
+      </w:r>
+      <w:proofErr w:type="spellEnd"/>
+      <w:r>
+        <w:t xml:space="preserve"> this and treat it as a strength of our paper. </w:t>
+      </w:r>
+    </w:p>
+  </w:comment>
+  <w:comment w:id="34" w:author="Sean" w:date="2021-07-07T16:38:00Z" w:initials="S">
+    <w:p>
+      <w:pPr>
+        <w:pStyle w:val="CommentText"/>
+      </w:pPr>
+      <w:r>
+        <w:rPr>
+          <w:rStyle w:val="CommentReference"/>
+        </w:rPr>
+        <w:annotationRef/>
+      </w:r>
+      <w:r>
         <w:t xml:space="preserve">The strongest response to this claim would be to run a new study where we experimentally manipulate influence awareness and demonstrate that it alters the magnitude of AMP effects (influence awareness as IV rather than DV). </w:t>
       </w:r>
     </w:p>
@@ -11611,7 +12060,7 @@
       </w:pPr>
     </w:p>
   </w:comment>
-  <w:comment w:id="22" w:author="Sean" w:date="2021-07-07T16:46:00Z" w:initials="S">
+  <w:comment w:id="35" w:author="Jamie Cummins" w:date="2021-08-12T17:47:00Z" w:initials="JC">
     <w:p>
       <w:pPr>
         <w:pStyle w:val="CommentText"/>
@@ -11623,11 +12072,27 @@
         <w:annotationRef/>
       </w:r>
       <w:r>
+        <w:t xml:space="preserve">See above. </w:t>
+      </w:r>
+    </w:p>
+  </w:comment>
+  <w:comment w:id="36" w:author="Sean" w:date="2021-07-07T16:46:00Z" w:initials="S">
+    <w:p>
+      <w:pPr>
+        <w:pStyle w:val="CommentText"/>
+      </w:pPr>
+      <w:r>
+        <w:rPr>
+          <w:rStyle w:val="CommentReference"/>
+        </w:rPr>
+        <w:annotationRef/>
+      </w:r>
+      <w:r>
         <w:t>Is this not circular reasoning…stronger attitudes lead to higher influence awareness. How do you know that there is a strong attitude? Because we see evidence of influence awareness.</w:t>
       </w:r>
     </w:p>
   </w:comment>
-  <w:comment w:id="23" w:author="Jamie Cummins" w:date="2021-07-12T14:50:00Z" w:initials="JC">
+  <w:comment w:id="37" w:author="Jamie Cummins" w:date="2021-07-12T14:50:00Z" w:initials="JC">
     <w:p>
       <w:pPr>
         <w:pStyle w:val="CommentText"/>
@@ -11688,134 +12153,117 @@
 </file>
 
 <file path=word/commentsExtended.xml><?xml version="1.0" encoding="utf-8"?>
-<w15:commentsEx xmlns:wpc="http://schemas.microsoft.com/office/word/2010/wordprocessingCanvas" xmlns:cx="http://schemas.microsoft.com/office/drawing/2014/chartex" xmlns:cx1="http://schemas.microsoft.com/office/drawing/2015/9/8/chartex" xmlns:mc="http://schemas.openxmlformats.org/markup-compatibility/2006" xmlns:o="urn:schemas-microsoft-com:office:office" xmlns:r="http://schemas.openxmlformats.org/officeDocument/2006/relationships" xmlns:m="http://schemas.openxmlformats.org/officeDocument/2006/math" xmlns:v="urn:schemas-microsoft-com:vml" xmlns:wp14="http://schemas.microsoft.com/office/word/2010/wordprocessingDrawing" xmlns:wp="http://schemas.openxmlformats.org/drawingml/2006/wordprocessingDrawing" xmlns:w10="urn:schemas-microsoft-com:office:word" xmlns:w="http://schemas.openxmlformats.org/wordprocessingml/2006/main" xmlns:w14="http://schemas.microsoft.com/office/word/2010/wordml" xmlns:w15="http://schemas.microsoft.com/office/word/2012/wordml" xmlns:w16se="http://schemas.microsoft.com/office/word/2015/wordml/symex" xmlns:wpg="http://schemas.microsoft.com/office/word/2010/wordprocessingGroup" xmlns:wpi="http://schemas.microsoft.com/office/word/2010/wordprocessingInk" xmlns:wne="http://schemas.microsoft.com/office/word/2006/wordml" xmlns:wps="http://schemas.microsoft.com/office/word/2010/wordprocessingShape" mc:Ignorable="w14 w15 w16se wp14">
+<w15:commentsEx xmlns:wpc="http://schemas.microsoft.com/office/word/2010/wordprocessingCanvas" xmlns:cx="http://schemas.microsoft.com/office/drawing/2014/chartex" xmlns:cx1="http://schemas.microsoft.com/office/drawing/2015/9/8/chartex" xmlns:cx2="http://schemas.microsoft.com/office/drawing/2015/10/21/chartex" xmlns:cx3="http://schemas.microsoft.com/office/drawing/2016/5/9/chartex" xmlns:cx4="http://schemas.microsoft.com/office/drawing/2016/5/10/chartex" xmlns:cx5="http://schemas.microsoft.com/office/drawing/2016/5/11/chartex" xmlns:cx6="http://schemas.microsoft.com/office/drawing/2016/5/12/chartex" xmlns:cx7="http://schemas.microsoft.com/office/drawing/2016/5/13/chartex" xmlns:cx8="http://schemas.microsoft.com/office/drawing/2016/5/14/chartex" xmlns:mc="http://schemas.openxmlformats.org/markup-compatibility/2006" xmlns:aink="http://schemas.microsoft.com/office/drawing/2016/ink" xmlns:am3d="http://schemas.microsoft.com/office/drawing/2017/model3d" xmlns:o="urn:schemas-microsoft-com:office:office" xmlns:r="http://schemas.openxmlformats.org/officeDocument/2006/relationships" xmlns:m="http://schemas.openxmlformats.org/officeDocument/2006/math" xmlns:v="urn:schemas-microsoft-com:vml" xmlns:wp14="http://schemas.microsoft.com/office/word/2010/wordprocessingDrawing" xmlns:wp="http://schemas.openxmlformats.org/drawingml/2006/wordprocessingDrawing" xmlns:w10="urn:schemas-microsoft-com:office:word" xmlns:w="http://schemas.openxmlformats.org/wordprocessingml/2006/main" xmlns:w14="http://schemas.microsoft.com/office/word/2010/wordml" xmlns:w15="http://schemas.microsoft.com/office/word/2012/wordml" xmlns:w16cex="http://schemas.microsoft.com/office/word/2018/wordml/cex" xmlns:w16cid="http://schemas.microsoft.com/office/word/2016/wordml/cid" xmlns:w16="http://schemas.microsoft.com/office/word/2018/wordml" xmlns:w16sdtdh="http://schemas.microsoft.com/office/word/2020/wordml/sdtdatahash" xmlns:w16se="http://schemas.microsoft.com/office/word/2015/wordml/symex" xmlns:wpg="http://schemas.microsoft.com/office/word/2010/wordprocessingGroup" xmlns:wpi="http://schemas.microsoft.com/office/word/2010/wordprocessingInk" xmlns:wne="http://schemas.microsoft.com/office/word/2006/wordml" xmlns:wps="http://schemas.microsoft.com/office/word/2010/wordprocessingShape" mc:Ignorable="w14 w15 w16se w16cid w16 w16cex w16sdtdh wp14">
   <w15:commentEx w15:paraId="1E1C7E4D" w15:done="0"/>
+  <w15:commentEx w15:paraId="23BABB8E" w15:paraIdParent="1E1C7E4D" w15:done="0"/>
   <w15:commentEx w15:paraId="52053FDF" w15:done="0"/>
   <w15:commentEx w15:paraId="0E8412F5" w15:paraIdParent="52053FDF" w15:done="0"/>
+  <w15:commentEx w15:paraId="5A517370" w15:paraIdParent="52053FDF" w15:done="0"/>
   <w15:commentEx w15:paraId="7966A2F1" w15:done="0"/>
-  <w15:commentEx w15:paraId="0CA0DC10" w15:paraIdParent="7966A2F1" w15:done="0"/>
+  <w15:commentEx w15:paraId="0CA0DC10" w15:paraIdParent="7966A2F1" w15:done="1"/>
   <w15:commentEx w15:paraId="7469420C" w15:done="0"/>
   <w15:commentEx w15:paraId="57ED5A44" w15:paraIdParent="7469420C" w15:done="0"/>
   <w15:commentEx w15:paraId="65AA876A" w15:paraIdParent="7469420C" w15:done="0"/>
+  <w15:commentEx w15:paraId="5E943AEE" w15:paraIdParent="7469420C" w15:done="0"/>
   <w15:commentEx w15:paraId="1DAFA355" w15:done="0"/>
   <w15:commentEx w15:paraId="4B12ED6A" w15:paraIdParent="1DAFA355" w15:done="0"/>
   <w15:commentEx w15:paraId="1DDFE89A" w15:done="0"/>
   <w15:commentEx w15:paraId="34D1434E" w15:paraIdParent="1DDFE89A" w15:done="0"/>
+  <w15:commentEx w15:paraId="347E6813" w15:paraIdParent="1DDFE89A" w15:done="0"/>
   <w15:commentEx w15:paraId="3CE90BA7" w15:done="0"/>
   <w15:commentEx w15:paraId="435058BB" w15:paraIdParent="3CE90BA7" w15:done="0"/>
   <w15:commentEx w15:paraId="4305C55B" w15:paraIdParent="3CE90BA7" w15:done="0"/>
+  <w15:commentEx w15:paraId="17C41CCC" w15:paraIdParent="3CE90BA7" w15:done="0"/>
   <w15:commentEx w15:paraId="11C62980" w15:done="0"/>
   <w15:commentEx w15:paraId="0066AE75" w15:paraIdParent="11C62980" w15:done="0"/>
   <w15:commentEx w15:paraId="6B6B54FC" w15:paraIdParent="11C62980" w15:done="0"/>
   <w15:commentEx w15:paraId="1DFB562A" w15:done="0"/>
+  <w15:commentEx w15:paraId="64F9C75B" w15:paraIdParent="1DFB562A" w15:done="0"/>
   <w15:commentEx w15:paraId="20466E46" w15:done="0"/>
+  <w15:commentEx w15:paraId="38DAE0B3" w15:paraIdParent="20466E46" w15:done="0"/>
+  <w15:commentEx w15:paraId="442BC223" w15:done="0"/>
+  <w15:commentEx w15:paraId="6C1EC9F9" w15:done="0"/>
+  <w15:commentEx w15:paraId="58FA5DF3" w15:done="0"/>
   <w15:commentEx w15:paraId="01FD456A" w15:done="0"/>
+  <w15:commentEx w15:paraId="1453E723" w15:paraIdParent="01FD456A" w15:done="0"/>
+  <w15:commentEx w15:paraId="32A1481A" w15:done="0"/>
   <w15:commentEx w15:paraId="029A93FA" w15:done="0"/>
+  <w15:commentEx w15:paraId="65C2634F" w15:paraIdParent="029A93FA" w15:done="0"/>
   <w15:commentEx w15:paraId="054B5319" w15:done="0"/>
   <w15:commentEx w15:paraId="40E09E20" w15:paraIdParent="054B5319" w15:done="0"/>
 </w15:commentsEx>
 </file>
 
 <file path=word/commentsExtensible.xml><?xml version="1.0" encoding="utf-8"?>
-<w16cex:commentsExtensible xmlns:wpc="http://schemas.microsoft.com/office/word/2010/wordprocessingCanvas" xmlns:cx="http://schemas.microsoft.com/office/drawing/2014/chartex" xmlns:cx1="http://schemas.microsoft.com/office/drawing/2015/9/8/chartex" xmlns:cx2="http://schemas.microsoft.com/office/drawing/2015/10/21/chartex" xmlns:cx3="http://schemas.microsoft.com/office/drawing/2016/5/9/chartex" xmlns:cx4="http://schemas.microsoft.com/office/drawing/2016/5/10/chartex" xmlns:cx5="http://schemas.microsoft.com/office/drawing/2016/5/11/chartex" xmlns:cx6="http://schemas.microsoft.com/office/drawing/2016/5/12/chartex" xmlns:cx7="http://schemas.microsoft.com/office/drawing/2016/5/13/chartex" xmlns:cx8="http://schemas.microsoft.com/office/drawing/2016/5/14/chartex" xmlns:mc="http://schemas.openxmlformats.org/markup-compatibility/2006" xmlns:aink="http://schemas.microsoft.com/office/drawing/2016/ink" xmlns:am3d="http://schemas.microsoft.com/office/drawing/2017/model3d" xmlns:o="urn:schemas-microsoft-com:office:office" xmlns:r="http://schemas.openxmlformats.org/officeDocument/2006/relationships" xmlns:m="http://schemas.openxmlformats.org/officeDocument/2006/math" xmlns:v="urn:schemas-microsoft-com:vml" xmlns:wp14="http://schemas.microsoft.com/office/word/2010/wordprocessingDrawing" xmlns:wp="http://schemas.openxmlformats.org/drawingml/2006/wordprocessingDrawing" xmlns:w10="urn:schemas-microsoft-com:office:word" xmlns:w="http://schemas.openxmlformats.org/wordprocessingml/2006/main" xmlns:w14="http://schemas.microsoft.com/office/word/2010/wordml" xmlns:w15="http://schemas.microsoft.com/office/word/2012/wordml" xmlns:w16cex="http://schemas.microsoft.com/office/word/2018/wordml/cex" xmlns:w16cid="http://schemas.microsoft.com/office/word/2016/wordml/cid" xmlns:w16="http://schemas.microsoft.com/office/word/2018/wordml" xmlns:w16se="http://schemas.microsoft.com/office/word/2015/wordml/symex" xmlns:wpg="http://schemas.microsoft.com/office/word/2010/wordprocessingGroup" xmlns:wpi="http://schemas.microsoft.com/office/word/2010/wordprocessingInk" xmlns:wne="http://schemas.microsoft.com/office/word/2006/wordml" xmlns:wps="http://schemas.microsoft.com/office/word/2010/wordprocessingShape" mc:Ignorable="w14 w15 w16se w16cid w16 w16cex wp14">
-  <w16cex:commentExtensible w16cex:durableId="2496C3DD" w16cex:dateUtc="2021-07-12T11:36:00Z"/>
-  <w16cex:commentExtensible w16cex:durableId="2496C4ED" w16cex:dateUtc="2021-07-12T11:41:00Z"/>
-  <w16cex:commentExtensible w16cex:durableId="2496C55E" w16cex:dateUtc="2021-07-12T11:42:00Z"/>
-  <w16cex:commentExtensible w16cex:durableId="2496C57E" w16cex:dateUtc="2021-07-12T11:43:00Z"/>
-  <w16cex:commentExtensible w16cex:durableId="2496C648" w16cex:dateUtc="2021-07-12T11:46:00Z"/>
-  <w16cex:commentExtensible w16cex:durableId="2496C68F" w16cex:dateUtc="2021-07-12T11:47:00Z"/>
-  <w16cex:commentExtensible w16cex:durableId="2496C73E" w16cex:dateUtc="2021-07-12T11:50:00Z"/>
+<w16cex:commentsExtensible xmlns:wpc="http://schemas.microsoft.com/office/word/2010/wordprocessingCanvas" xmlns:cx="http://schemas.microsoft.com/office/drawing/2014/chartex" xmlns:cx1="http://schemas.microsoft.com/office/drawing/2015/9/8/chartex" xmlns:cx2="http://schemas.microsoft.com/office/drawing/2015/10/21/chartex" xmlns:cx3="http://schemas.microsoft.com/office/drawing/2016/5/9/chartex" xmlns:cx4="http://schemas.microsoft.com/office/drawing/2016/5/10/chartex" xmlns:cx5="http://schemas.microsoft.com/office/drawing/2016/5/11/chartex" xmlns:cx6="http://schemas.microsoft.com/office/drawing/2016/5/12/chartex" xmlns:cx7="http://schemas.microsoft.com/office/drawing/2016/5/13/chartex" xmlns:cx8="http://schemas.microsoft.com/office/drawing/2016/5/14/chartex" xmlns:mc="http://schemas.openxmlformats.org/markup-compatibility/2006" xmlns:aink="http://schemas.microsoft.com/office/drawing/2016/ink" xmlns:am3d="http://schemas.microsoft.com/office/drawing/2017/model3d" xmlns:o="urn:schemas-microsoft-com:office:office" xmlns:r="http://schemas.openxmlformats.org/officeDocument/2006/relationships" xmlns:m="http://schemas.openxmlformats.org/officeDocument/2006/math" xmlns:v="urn:schemas-microsoft-com:vml" xmlns:wp14="http://schemas.microsoft.com/office/word/2010/wordprocessingDrawing" xmlns:wp="http://schemas.openxmlformats.org/drawingml/2006/wordprocessingDrawing" xmlns:w10="urn:schemas-microsoft-com:office:word" xmlns:w="http://schemas.openxmlformats.org/wordprocessingml/2006/main" xmlns:w14="http://schemas.microsoft.com/office/word/2010/wordml" xmlns:w15="http://schemas.microsoft.com/office/word/2012/wordml" xmlns:w16cex="http://schemas.microsoft.com/office/word/2018/wordml/cex" xmlns:w16cid="http://schemas.microsoft.com/office/word/2016/wordml/cid" xmlns:w16="http://schemas.microsoft.com/office/word/2018/wordml" xmlns:w16sdtdh="http://schemas.microsoft.com/office/word/2020/wordml/sdtdatahash" xmlns:w16se="http://schemas.microsoft.com/office/word/2015/wordml/symex" xmlns:wpg="http://schemas.microsoft.com/office/word/2010/wordprocessingGroup" xmlns:wpi="http://schemas.microsoft.com/office/word/2010/wordprocessingInk" xmlns:wne="http://schemas.microsoft.com/office/word/2006/wordml" xmlns:wps="http://schemas.microsoft.com/office/word/2010/wordprocessingShape" mc:Ignorable="w14 w15 w16se w16cid w16 w16cex w16sdtdh wp14">
+  <w16cex:commentExtensible w16cex:durableId="24BF8C65" w16cex:dateUtc="2021-08-12T10:02:00Z"/>
   <w16cex:commentExtensible w16cex:durableId="2496C79A" w16cex:dateUtc="2021-07-12T11:52:00Z"/>
-  <w16cex:commentExtensible w16cex:durableId="2496C7DE" w16cex:dateUtc="2021-07-12T11:53:00Z"/>
+  <w16cex:commentExtensible w16cex:durableId="24BF8FC8" w16cex:dateUtc="2021-08-12T10:17:00Z"/>
   <w16cex:commentExtensible w16cex:durableId="2496C82C" w16cex:dateUtc="2021-07-12T11:54:00Z"/>
   <w16cex:commentExtensible w16cex:durableId="2496C84F" w16cex:dateUtc="2021-07-12T11:55:00Z"/>
-  <w16cex:commentExtensible w16cex:durableId="2496C896" w16cex:dateUtc="2021-07-12T11:56:00Z"/>
+  <w16cex:commentExtensible w16cex:durableId="24BF965E" w16cex:dateUtc="2021-08-12T10:45:00Z"/>
   <w16cex:commentExtensible w16cex:durableId="2496C8BC" w16cex:dateUtc="2021-07-12T11:57:00Z"/>
-  <w16cex:commentExtensible w16cex:durableId="2496CA8E" w16cex:dateUtc="2021-07-12T12:05:00Z"/>
   <w16cex:commentExtensible w16cex:durableId="2496CB0E" w16cex:dateUtc="2021-07-12T12:07:00Z"/>
+  <w16cex:commentExtensible w16cex:durableId="24BFD3BC" w16cex:dateUtc="2021-08-12T15:07:00Z"/>
   <w16cex:commentExtensible w16cex:durableId="2496CC1F" w16cex:dateUtc="2021-07-12T12:11:00Z"/>
+  <w16cex:commentExtensible w16cex:durableId="24BFD3C4" w16cex:dateUtc="2021-08-12T15:07:00Z"/>
   <w16cex:commentExtensible w16cex:durableId="2496CCB3" w16cex:dateUtc="2021-07-12T12:14:00Z"/>
-  <w16cex:commentExtensible w16cex:durableId="2496CD4F" w16cex:dateUtc="2021-07-12T12:16:00Z"/>
-  <w16cex:commentExtensible w16cex:durableId="2496CDF3" w16cex:dateUtc="2021-07-12T12:19:00Z"/>
-  <w16cex:commentExtensible w16cex:durableId="2496D119" w16cex:dateUtc="2021-07-12T12:32:00Z"/>
-  <w16cex:commentExtensible w16cex:durableId="2496D178" w16cex:dateUtc="2021-07-12T12:34:00Z"/>
-  <w16cex:commentExtensible w16cex:durableId="2496CFC2" w16cex:dateUtc="2021-07-12T12:27:00Z"/>
-  <w16cex:commentExtensible w16cex:durableId="2496CE94" w16cex:dateUtc="2021-07-12T12:22:00Z"/>
-  <w16cex:commentExtensible w16cex:durableId="2496D1EF" w16cex:dateUtc="2021-07-12T12:36:00Z"/>
-  <w16cex:commentExtensible w16cex:durableId="2496D231" w16cex:dateUtc="2021-07-12T12:37:00Z"/>
-  <w16cex:commentExtensible w16cex:durableId="2496D353" w16cex:dateUtc="2021-07-12T12:42:00Z"/>
-  <w16cex:commentExtensible w16cex:durableId="2496D38A" w16cex:dateUtc="2021-07-12T12:43:00Z"/>
-  <w16cex:commentExtensible w16cex:durableId="2496D418" w16cex:dateUtc="2021-07-12T12:45:00Z"/>
-  <w16cex:commentExtensible w16cex:durableId="2496D47D" w16cex:dateUtc="2021-07-12T12:47:00Z"/>
-  <w16cex:commentExtensible w16cex:durableId="2496D4A3" w16cex:dateUtc="2021-07-12T12:48:00Z"/>
+  <w16cex:commentExtensible w16cex:durableId="24BFD744" w16cex:dateUtc="2021-08-12T15:22:00Z"/>
+  <w16cex:commentExtensible w16cex:durableId="24BFD7FE" w16cex:dateUtc="2021-08-12T15:25:00Z"/>
+  <w16cex:commentExtensible w16cex:durableId="24BFDA63" w16cex:dateUtc="2021-08-12T15:35:00Z"/>
+  <w16cex:commentExtensible w16cex:durableId="24BFD983" w16cex:dateUtc="2021-08-12T15:31:00Z"/>
+  <w16cex:commentExtensible w16cex:durableId="24BFD9BE" w16cex:dateUtc="2021-08-12T15:32:00Z"/>
+  <w16cex:commentExtensible w16cex:durableId="24BFDA6D" w16cex:dateUtc="2021-08-12T15:35:00Z"/>
+  <w16cex:commentExtensible w16cex:durableId="24BFDBE8" w16cex:dateUtc="2021-08-12T15:42:00Z"/>
+  <w16cex:commentExtensible w16cex:durableId="24BFDD36" w16cex:dateUtc="2021-08-12T15:47:00Z"/>
   <w16cex:commentExtensible w16cex:durableId="2496D522" w16cex:dateUtc="2021-07-12T12:50:00Z"/>
-  <w16cex:commentExtensible w16cex:durableId="2496D664" w16cex:dateUtc="2021-07-12T12:55:00Z"/>
-  <w16cex:commentExtensible w16cex:durableId="2496D694" w16cex:dateUtc="2021-07-12T12:56:00Z"/>
-  <w16cex:commentExtensible w16cex:durableId="2496D69D" w16cex:dateUtc="2021-07-12T12:56:00Z"/>
 </w16cex:commentsExtensible>
 </file>
 
 <file path=word/commentsIds.xml><?xml version="1.0" encoding="utf-8"?>
-<w16cid:commentsIds xmlns:wpc="http://schemas.microsoft.com/office/word/2010/wordprocessingCanvas" xmlns:cx="http://schemas.microsoft.com/office/drawing/2014/chartex" xmlns:cx1="http://schemas.microsoft.com/office/drawing/2015/9/8/chartex" xmlns:cx2="http://schemas.microsoft.com/office/drawing/2015/10/21/chartex" xmlns:cx3="http://schemas.microsoft.com/office/drawing/2016/5/9/chartex" xmlns:cx4="http://schemas.microsoft.com/office/drawing/2016/5/10/chartex" xmlns:cx5="http://schemas.microsoft.com/office/drawing/2016/5/11/chartex" xmlns:cx6="http://schemas.microsoft.com/office/drawing/2016/5/12/chartex" xmlns:cx7="http://schemas.microsoft.com/office/drawing/2016/5/13/chartex" xmlns:cx8="http://schemas.microsoft.com/office/drawing/2016/5/14/chartex" xmlns:mc="http://schemas.openxmlformats.org/markup-compatibility/2006" xmlns:aink="http://schemas.microsoft.com/office/drawing/2016/ink" xmlns:am3d="http://schemas.microsoft.com/office/drawing/2017/model3d" xmlns:o="urn:schemas-microsoft-com:office:office" xmlns:r="http://schemas.openxmlformats.org/officeDocument/2006/relationships" xmlns:m="http://schemas.openxmlformats.org/officeDocument/2006/math" xmlns:v="urn:schemas-microsoft-com:vml" xmlns:wp14="http://schemas.microsoft.com/office/word/2010/wordprocessingDrawing" xmlns:wp="http://schemas.openxmlformats.org/drawingml/2006/wordprocessingDrawing" xmlns:w10="urn:schemas-microsoft-com:office:word" xmlns:w="http://schemas.openxmlformats.org/wordprocessingml/2006/main" xmlns:w14="http://schemas.microsoft.com/office/word/2010/wordml" xmlns:w15="http://schemas.microsoft.com/office/word/2012/wordml" xmlns:w16cex="http://schemas.microsoft.com/office/word/2018/wordml/cex" xmlns:w16cid="http://schemas.microsoft.com/office/word/2016/wordml/cid" xmlns:w16="http://schemas.microsoft.com/office/word/2018/wordml" xmlns:w16se="http://schemas.microsoft.com/office/word/2015/wordml/symex" xmlns:wpg="http://schemas.microsoft.com/office/word/2010/wordprocessingGroup" xmlns:wpi="http://schemas.microsoft.com/office/word/2010/wordprocessingInk" xmlns:wne="http://schemas.microsoft.com/office/word/2006/wordml" xmlns:wps="http://schemas.microsoft.com/office/word/2010/wordprocessingShape" mc:Ignorable="w14 w15 w16se w16cid w16 w16cex wp14">
-  <w16cid:commentId w16cid:paraId="09BF1628" w16cid:durableId="2496C328"/>
-  <w16cid:commentId w16cid:paraId="460BE7AE" w16cid:durableId="2496C3DD"/>
-  <w16cid:commentId w16cid:paraId="59782418" w16cid:durableId="2496C329"/>
-  <w16cid:commentId w16cid:paraId="6B43422C" w16cid:durableId="2496C4ED"/>
-  <w16cid:commentId w16cid:paraId="12231B15" w16cid:durableId="2496C55E"/>
-  <w16cid:commentId w16cid:paraId="6A4502D8" w16cid:durableId="2496C32A"/>
-  <w16cid:commentId w16cid:paraId="39DB5F55" w16cid:durableId="2496C57E"/>
-  <w16cid:commentId w16cid:paraId="5B3150AE" w16cid:durableId="2496C648"/>
-  <w16cid:commentId w16cid:paraId="7CD45140" w16cid:durableId="2496C32B"/>
-  <w16cid:commentId w16cid:paraId="77E07892" w16cid:durableId="2496C68F"/>
-  <w16cid:commentId w16cid:paraId="0360434B" w16cid:durableId="2496C73E"/>
+<w16cid:commentsIds xmlns:wpc="http://schemas.microsoft.com/office/word/2010/wordprocessingCanvas" xmlns:cx="http://schemas.microsoft.com/office/drawing/2014/chartex" xmlns:cx1="http://schemas.microsoft.com/office/drawing/2015/9/8/chartex" xmlns:cx2="http://schemas.microsoft.com/office/drawing/2015/10/21/chartex" xmlns:cx3="http://schemas.microsoft.com/office/drawing/2016/5/9/chartex" xmlns:cx4="http://schemas.microsoft.com/office/drawing/2016/5/10/chartex" xmlns:cx5="http://schemas.microsoft.com/office/drawing/2016/5/11/chartex" xmlns:cx6="http://schemas.microsoft.com/office/drawing/2016/5/12/chartex" xmlns:cx7="http://schemas.microsoft.com/office/drawing/2016/5/13/chartex" xmlns:cx8="http://schemas.microsoft.com/office/drawing/2016/5/14/chartex" xmlns:mc="http://schemas.openxmlformats.org/markup-compatibility/2006" xmlns:aink="http://schemas.microsoft.com/office/drawing/2016/ink" xmlns:am3d="http://schemas.microsoft.com/office/drawing/2017/model3d" xmlns:o="urn:schemas-microsoft-com:office:office" xmlns:r="http://schemas.openxmlformats.org/officeDocument/2006/relationships" xmlns:m="http://schemas.openxmlformats.org/officeDocument/2006/math" xmlns:v="urn:schemas-microsoft-com:vml" xmlns:wp14="http://schemas.microsoft.com/office/word/2010/wordprocessingDrawing" xmlns:wp="http://schemas.openxmlformats.org/drawingml/2006/wordprocessingDrawing" xmlns:w10="urn:schemas-microsoft-com:office:word" xmlns:w="http://schemas.openxmlformats.org/wordprocessingml/2006/main" xmlns:w14="http://schemas.microsoft.com/office/word/2010/wordml" xmlns:w15="http://schemas.microsoft.com/office/word/2012/wordml" xmlns:w16cex="http://schemas.microsoft.com/office/word/2018/wordml/cex" xmlns:w16cid="http://schemas.microsoft.com/office/word/2016/wordml/cid" xmlns:w16="http://schemas.microsoft.com/office/word/2018/wordml" xmlns:w16sdtdh="http://schemas.microsoft.com/office/word/2020/wordml/sdtdatahash" xmlns:w16se="http://schemas.microsoft.com/office/word/2015/wordml/symex" xmlns:wpg="http://schemas.microsoft.com/office/word/2010/wordprocessingGroup" xmlns:wpi="http://schemas.microsoft.com/office/word/2010/wordprocessingInk" xmlns:wne="http://schemas.microsoft.com/office/word/2006/wordml" xmlns:wps="http://schemas.microsoft.com/office/word/2010/wordprocessingShape" mc:Ignorable="w14 w15 w16se w16cid w16 w16cex w16sdtdh wp14">
+  <w16cid:commentId w16cid:paraId="1E1C7E4D" w16cid:durableId="24BF8C4C"/>
+  <w16cid:commentId w16cid:paraId="23BABB8E" w16cid:durableId="24BF8C65"/>
   <w16cid:commentId w16cid:paraId="52053FDF" w16cid:durableId="2496C79A"/>
-  <w16cid:commentId w16cid:paraId="13FBD749" w16cid:durableId="2496C32C"/>
-  <w16cid:commentId w16cid:paraId="1305E6AF" w16cid:durableId="2496C7DE"/>
+  <w16cid:commentId w16cid:paraId="0E8412F5" w16cid:durableId="24BF8C4E"/>
+  <w16cid:commentId w16cid:paraId="5A517370" w16cid:durableId="24BF8FC8"/>
   <w16cid:commentId w16cid:paraId="7966A2F1" w16cid:durableId="2496C82C"/>
+  <w16cid:commentId w16cid:paraId="0CA0DC10" w16cid:durableId="24BF8C50"/>
   <w16cid:commentId w16cid:paraId="7469420C" w16cid:durableId="2496C32D"/>
   <w16cid:commentId w16cid:paraId="57ED5A44" w16cid:durableId="2496C84F"/>
-  <w16cid:commentId w16cid:paraId="06CDCFDA" w16cid:durableId="2496C896"/>
+  <w16cid:commentId w16cid:paraId="65AA876A" w16cid:durableId="24BF8C53"/>
+  <w16cid:commentId w16cid:paraId="5E943AEE" w16cid:durableId="24BF965E"/>
   <w16cid:commentId w16cid:paraId="1DAFA355" w16cid:durableId="2496C8BC"/>
-  <w16cid:commentId w16cid:paraId="56125146" w16cid:durableId="2496C32E"/>
-  <w16cid:commentId w16cid:paraId="07FBF8B6" w16cid:durableId="2496C32F"/>
-  <w16cid:commentId w16cid:paraId="62C357F0" w16cid:durableId="2496CA8E"/>
+  <w16cid:commentId w16cid:paraId="4B12ED6A" w16cid:durableId="24BF8C55"/>
   <w16cid:commentId w16cid:paraId="1DDFE89A" w16cid:durableId="2496C330"/>
   <w16cid:commentId w16cid:paraId="34D1434E" w16cid:durableId="2496CB0E"/>
+  <w16cid:commentId w16cid:paraId="347E6813" w16cid:durableId="24BFD3BC"/>
   <w16cid:commentId w16cid:paraId="3CE90BA7" w16cid:durableId="2496C331"/>
   <w16cid:commentId w16cid:paraId="435058BB" w16cid:durableId="2496CC1F"/>
+  <w16cid:commentId w16cid:paraId="4305C55B" w16cid:durableId="24BF8C5A"/>
+  <w16cid:commentId w16cid:paraId="17C41CCC" w16cid:durableId="24BFD3C4"/>
   <w16cid:commentId w16cid:paraId="11C62980" w16cid:durableId="2496C332"/>
   <w16cid:commentId w16cid:paraId="0066AE75" w16cid:durableId="2496CCB3"/>
-  <w16cid:commentId w16cid:paraId="3934B81A" w16cid:durableId="2496C333"/>
-  <w16cid:commentId w16cid:paraId="3D61527C" w16cid:durableId="2496CD4F"/>
-  <w16cid:commentId w16cid:paraId="45A4FB5E" w16cid:durableId="2496C334"/>
-  <w16cid:commentId w16cid:paraId="59C1AB05" w16cid:durableId="2496CDF3"/>
-  <w16cid:commentId w16cid:paraId="5517FF00" w16cid:durableId="2496D119"/>
-  <w16cid:commentId w16cid:paraId="49EDDD5A" w16cid:durableId="2496D178"/>
-  <w16cid:commentId w16cid:paraId="7CB5A3B2" w16cid:durableId="2496C335"/>
-  <w16cid:commentId w16cid:paraId="75AC397B" w16cid:durableId="2496CFC2"/>
-  <w16cid:commentId w16cid:paraId="1B944BC2" w16cid:durableId="2496C336"/>
-  <w16cid:commentId w16cid:paraId="7FFB11A7" w16cid:durableId="2496CE94"/>
-  <w16cid:commentId w16cid:paraId="6B52B8B8" w16cid:durableId="2496D1EF"/>
-  <w16cid:commentId w16cid:paraId="58C94E37" w16cid:durableId="2496D231"/>
-  <w16cid:commentId w16cid:paraId="7A98323D" w16cid:durableId="2496C337"/>
-  <w16cid:commentId w16cid:paraId="5AA76413" w16cid:durableId="2496D353"/>
-  <w16cid:commentId w16cid:paraId="37248E72" w16cid:durableId="2496D38A"/>
-  <w16cid:commentId w16cid:paraId="14630343" w16cid:durableId="2496D418"/>
-  <w16cid:commentId w16cid:paraId="247C2584" w16cid:durableId="2496C338"/>
-  <w16cid:commentId w16cid:paraId="59F4B8A7" w16cid:durableId="2496D47D"/>
-  <w16cid:commentId w16cid:paraId="06F76215" w16cid:durableId="2496D4A3"/>
+  <w16cid:commentId w16cid:paraId="6B6B54FC" w16cid:durableId="24BF8C5D"/>
+  <w16cid:commentId w16cid:paraId="1DFB562A" w16cid:durableId="24BF8C5E"/>
+  <w16cid:commentId w16cid:paraId="64F9C75B" w16cid:durableId="24BFD744"/>
+  <w16cid:commentId w16cid:paraId="20466E46" w16cid:durableId="24BF8C5F"/>
+  <w16cid:commentId w16cid:paraId="38DAE0B3" w16cid:durableId="24BFD7FE"/>
+  <w16cid:commentId w16cid:paraId="442BC223" w16cid:durableId="24BFDA63"/>
+  <w16cid:commentId w16cid:paraId="6C1EC9F9" w16cid:durableId="24BFD983"/>
+  <w16cid:commentId w16cid:paraId="58FA5DF3" w16cid:durableId="24BFD9BE"/>
+  <w16cid:commentId w16cid:paraId="01FD456A" w16cid:durableId="24BF8C60"/>
+  <w16cid:commentId w16cid:paraId="1453E723" w16cid:durableId="24BFDA6D"/>
+  <w16cid:commentId w16cid:paraId="32A1481A" w16cid:durableId="24BFDBE8"/>
   <w16cid:commentId w16cid:paraId="029A93FA" w16cid:durableId="2496C339"/>
+  <w16cid:commentId w16cid:paraId="65C2634F" w16cid:durableId="24BFDD36"/>
   <w16cid:commentId w16cid:paraId="054B5319" w16cid:durableId="2496C33A"/>
   <w16cid:commentId w16cid:paraId="40E09E20" w16cid:durableId="2496D522"/>
-  <w16cid:commentId w16cid:paraId="55B2D902" w16cid:durableId="2496C33B"/>
-  <w16cid:commentId w16cid:paraId="5A67D620" w16cid:durableId="2496D664"/>
-  <w16cid:commentId w16cid:paraId="3A997C63" w16cid:durableId="2496D694"/>
-  <w16cid:commentId w16cid:paraId="310733AE" w16cid:durableId="2496D69D"/>
 </w16cid:commentsIds>
 </file>
 
 <file path=word/numbering.xml><?xml version="1.0" encoding="utf-8"?>
-<w:numbering xmlns:wpc="http://schemas.microsoft.com/office/word/2010/wordprocessingCanvas" xmlns:cx="http://schemas.microsoft.com/office/drawing/2014/chartex" xmlns:cx1="http://schemas.microsoft.com/office/drawing/2015/9/8/chartex" xmlns:mc="http://schemas.openxmlformats.org/markup-compatibility/2006" xmlns:o="urn:schemas-microsoft-com:office:office" xmlns:r="http://schemas.openxmlformats.org/officeDocument/2006/relationships" xmlns:m="http://schemas.openxmlformats.org/officeDocument/2006/math" xmlns:v="urn:schemas-microsoft-com:vml" xmlns:wp14="http://schemas.microsoft.com/office/word/2010/wordprocessingDrawing" xmlns:wp="http://schemas.openxmlformats.org/drawingml/2006/wordprocessingDrawing" xmlns:w10="urn:schemas-microsoft-com:office:word" xmlns:w="http://schemas.openxmlformats.org/wordprocessingml/2006/main" xmlns:w14="http://schemas.microsoft.com/office/word/2010/wordml" xmlns:w15="http://schemas.microsoft.com/office/word/2012/wordml" xmlns:w16se="http://schemas.microsoft.com/office/word/2015/wordml/symex" xmlns:wpg="http://schemas.microsoft.com/office/word/2010/wordprocessingGroup" xmlns:wpi="http://schemas.microsoft.com/office/word/2010/wordprocessingInk" xmlns:wne="http://schemas.microsoft.com/office/word/2006/wordml" xmlns:wps="http://schemas.microsoft.com/office/word/2010/wordprocessingShape" mc:Ignorable="w14 w15 w16se wp14">
+<w:numbering xmlns:wpc="http://schemas.microsoft.com/office/word/2010/wordprocessingCanvas" xmlns:cx="http://schemas.microsoft.com/office/drawing/2014/chartex" xmlns:cx1="http://schemas.microsoft.com/office/drawing/2015/9/8/chartex" xmlns:cx2="http://schemas.microsoft.com/office/drawing/2015/10/21/chartex" xmlns:cx3="http://schemas.microsoft.com/office/drawing/2016/5/9/chartex" xmlns:cx4="http://schemas.microsoft.com/office/drawing/2016/5/10/chartex" xmlns:cx5="http://schemas.microsoft.com/office/drawing/2016/5/11/chartex" xmlns:cx6="http://schemas.microsoft.com/office/drawing/2016/5/12/chartex" xmlns:cx7="http://schemas.microsoft.com/office/drawing/2016/5/13/chartex" xmlns:cx8="http://schemas.microsoft.com/office/drawing/2016/5/14/chartex" xmlns:mc="http://schemas.openxmlformats.org/markup-compatibility/2006" xmlns:aink="http://schemas.microsoft.com/office/drawing/2016/ink" xmlns:am3d="http://schemas.microsoft.com/office/drawing/2017/model3d" xmlns:o="urn:schemas-microsoft-com:office:office" xmlns:r="http://schemas.openxmlformats.org/officeDocument/2006/relationships" xmlns:m="http://schemas.openxmlformats.org/officeDocument/2006/math" xmlns:v="urn:schemas-microsoft-com:vml" xmlns:wp14="http://schemas.microsoft.com/office/word/2010/wordprocessingDrawing" xmlns:wp="http://schemas.openxmlformats.org/drawingml/2006/wordprocessingDrawing" xmlns:w10="urn:schemas-microsoft-com:office:word" xmlns:w="http://schemas.openxmlformats.org/wordprocessingml/2006/main" xmlns:w14="http://schemas.microsoft.com/office/word/2010/wordml" xmlns:w15="http://schemas.microsoft.com/office/word/2012/wordml" xmlns:w16cex="http://schemas.microsoft.com/office/word/2018/wordml/cex" xmlns:w16cid="http://schemas.microsoft.com/office/word/2016/wordml/cid" xmlns:w16="http://schemas.microsoft.com/office/word/2018/wordml" xmlns:w16sdtdh="http://schemas.microsoft.com/office/word/2020/wordml/sdtdatahash" xmlns:w16se="http://schemas.microsoft.com/office/word/2015/wordml/symex" xmlns:wpg="http://schemas.microsoft.com/office/word/2010/wordprocessingGroup" xmlns:wpi="http://schemas.microsoft.com/office/word/2010/wordprocessingInk" xmlns:wne="http://schemas.microsoft.com/office/word/2006/wordml" xmlns:wps="http://schemas.microsoft.com/office/word/2010/wordprocessingShape" mc:Ignorable="w14 w15 w16se w16cid w16 w16cex w16sdtdh wp14">
   <w:abstractNum w:abstractNumId="0" w15:restartNumberingAfterBreak="0">
     <w:nsid w:val="3B3D59B9"/>
     <w:multiLevelType w:val="hybridMultilevel"/>
@@ -12004,7 +12452,7 @@
 </file>
 
 <file path=word/people.xml><?xml version="1.0" encoding="utf-8"?>
-<w15:people xmlns:wpc="http://schemas.microsoft.com/office/word/2010/wordprocessingCanvas" xmlns:cx="http://schemas.microsoft.com/office/drawing/2014/chartex" xmlns:cx1="http://schemas.microsoft.com/office/drawing/2015/9/8/chartex" xmlns:mc="http://schemas.openxmlformats.org/markup-compatibility/2006" xmlns:o="urn:schemas-microsoft-com:office:office" xmlns:r="http://schemas.openxmlformats.org/officeDocument/2006/relationships" xmlns:m="http://schemas.openxmlformats.org/officeDocument/2006/math" xmlns:v="urn:schemas-microsoft-com:vml" xmlns:wp14="http://schemas.microsoft.com/office/word/2010/wordprocessingDrawing" xmlns:wp="http://schemas.openxmlformats.org/drawingml/2006/wordprocessingDrawing" xmlns:w10="urn:schemas-microsoft-com:office:word" xmlns:w="http://schemas.openxmlformats.org/wordprocessingml/2006/main" xmlns:w14="http://schemas.microsoft.com/office/word/2010/wordml" xmlns:w15="http://schemas.microsoft.com/office/word/2012/wordml" xmlns:w16se="http://schemas.microsoft.com/office/word/2015/wordml/symex" xmlns:wpg="http://schemas.microsoft.com/office/word/2010/wordprocessingGroup" xmlns:wpi="http://schemas.microsoft.com/office/word/2010/wordprocessingInk" xmlns:wne="http://schemas.microsoft.com/office/word/2006/wordml" xmlns:wps="http://schemas.microsoft.com/office/word/2010/wordprocessingShape" mc:Ignorable="w14 w15 w16se wp14">
+<w15:people xmlns:wpc="http://schemas.microsoft.com/office/word/2010/wordprocessingCanvas" xmlns:cx="http://schemas.microsoft.com/office/drawing/2014/chartex" xmlns:cx1="http://schemas.microsoft.com/office/drawing/2015/9/8/chartex" xmlns:cx2="http://schemas.microsoft.com/office/drawing/2015/10/21/chartex" xmlns:cx3="http://schemas.microsoft.com/office/drawing/2016/5/9/chartex" xmlns:cx4="http://schemas.microsoft.com/office/drawing/2016/5/10/chartex" xmlns:cx5="http://schemas.microsoft.com/office/drawing/2016/5/11/chartex" xmlns:cx6="http://schemas.microsoft.com/office/drawing/2016/5/12/chartex" xmlns:cx7="http://schemas.microsoft.com/office/drawing/2016/5/13/chartex" xmlns:cx8="http://schemas.microsoft.com/office/drawing/2016/5/14/chartex" xmlns:mc="http://schemas.openxmlformats.org/markup-compatibility/2006" xmlns:aink="http://schemas.microsoft.com/office/drawing/2016/ink" xmlns:am3d="http://schemas.microsoft.com/office/drawing/2017/model3d" xmlns:o="urn:schemas-microsoft-com:office:office" xmlns:r="http://schemas.openxmlformats.org/officeDocument/2006/relationships" xmlns:m="http://schemas.openxmlformats.org/officeDocument/2006/math" xmlns:v="urn:schemas-microsoft-com:vml" xmlns:wp14="http://schemas.microsoft.com/office/word/2010/wordprocessingDrawing" xmlns:wp="http://schemas.openxmlformats.org/drawingml/2006/wordprocessingDrawing" xmlns:w10="urn:schemas-microsoft-com:office:word" xmlns:w="http://schemas.openxmlformats.org/wordprocessingml/2006/main" xmlns:w14="http://schemas.microsoft.com/office/word/2010/wordml" xmlns:w15="http://schemas.microsoft.com/office/word/2012/wordml" xmlns:w16cex="http://schemas.microsoft.com/office/word/2018/wordml/cex" xmlns:w16cid="http://schemas.microsoft.com/office/word/2016/wordml/cid" xmlns:w16="http://schemas.microsoft.com/office/word/2018/wordml" xmlns:w16sdtdh="http://schemas.microsoft.com/office/word/2020/wordml/sdtdatahash" xmlns:w16se="http://schemas.microsoft.com/office/word/2015/wordml/symex" xmlns:wpg="http://schemas.microsoft.com/office/word/2010/wordprocessingGroup" xmlns:wpi="http://schemas.microsoft.com/office/word/2010/wordprocessingInk" xmlns:wne="http://schemas.microsoft.com/office/word/2006/wordml" xmlns:wps="http://schemas.microsoft.com/office/word/2010/wordprocessingShape" mc:Ignorable="w14 w15 w16se w16cid w16 w16cex w16sdtdh wp14">
   <w15:person w15:author="Sean">
     <w15:presenceInfo w15:providerId="None" w15:userId="Sean"/>
   </w15:person>
@@ -12015,7 +12463,7 @@
 </file>
 
 <file path=word/styles.xml><?xml version="1.0" encoding="utf-8"?>
-<w:styles xmlns:mc="http://schemas.openxmlformats.org/markup-compatibility/2006" xmlns:r="http://schemas.openxmlformats.org/officeDocument/2006/relationships" xmlns:w="http://schemas.openxmlformats.org/wordprocessingml/2006/main" xmlns:w14="http://schemas.microsoft.com/office/word/2010/wordml" xmlns:w15="http://schemas.microsoft.com/office/word/2012/wordml" xmlns:w16se="http://schemas.microsoft.com/office/word/2015/wordml/symex" mc:Ignorable="w14 w15 w16se">
+<w:styles xmlns:mc="http://schemas.openxmlformats.org/markup-compatibility/2006" xmlns:r="http://schemas.openxmlformats.org/officeDocument/2006/relationships" xmlns:w="http://schemas.openxmlformats.org/wordprocessingml/2006/main" xmlns:w14="http://schemas.microsoft.com/office/word/2010/wordml" xmlns:w15="http://schemas.microsoft.com/office/word/2012/wordml" xmlns:w16cex="http://schemas.microsoft.com/office/word/2018/wordml/cex" xmlns:w16cid="http://schemas.microsoft.com/office/word/2016/wordml/cid" xmlns:w16="http://schemas.microsoft.com/office/word/2018/wordml" xmlns:w16sdtdh="http://schemas.microsoft.com/office/word/2020/wordml/sdtdatahash" xmlns:w16se="http://schemas.microsoft.com/office/word/2015/wordml/symex" mc:Ignorable="w14 w15 w16se w16cid w16 w16cex w16sdtdh">
   <w:docDefaults>
     <w:rPrDefault>
       <w:rPr>
@@ -12031,7 +12479,7 @@
       </w:pPr>
     </w:pPrDefault>
   </w:docDefaults>
-  <w:latentStyles w:defLockedState="0" w:defUIPriority="99" w:defSemiHidden="0" w:defUnhideWhenUsed="0" w:defQFormat="0" w:count="371">
+  <w:latentStyles w:defLockedState="0" w:defUIPriority="99" w:defSemiHidden="0" w:defUnhideWhenUsed="0" w:defQFormat="0" w:count="376">
     <w:lsdException w:name="Normal" w:uiPriority="0" w:qFormat="1"/>
     <w:lsdException w:name="heading 1" w:uiPriority="9" w:qFormat="1"/>
     <w:lsdException w:name="heading 2" w:semiHidden="1" w:uiPriority="9" w:unhideWhenUsed="1" w:qFormat="1"/>
@@ -12137,7 +12585,6 @@
     <w:lsdException w:name="HTML Sample" w:semiHidden="1" w:unhideWhenUsed="1"/>
     <w:lsdException w:name="HTML Typewriter" w:semiHidden="1" w:unhideWhenUsed="1"/>
     <w:lsdException w:name="HTML Variable" w:semiHidden="1" w:unhideWhenUsed="1"/>
-    <w:lsdException w:name="Normal Table" w:semiHidden="1" w:unhideWhenUsed="1"/>
     <w:lsdException w:name="annotation subject" w:semiHidden="1" w:unhideWhenUsed="1"/>
     <w:lsdException w:name="No List" w:semiHidden="1" w:unhideWhenUsed="1"/>
     <w:lsdException w:name="Outline List 1" w:semiHidden="1" w:unhideWhenUsed="1"/>
@@ -12180,11 +12627,8 @@
     <w:lsdException w:name="Table Contemporary" w:semiHidden="1" w:unhideWhenUsed="1"/>
     <w:lsdException w:name="Table Elegant" w:semiHidden="1" w:unhideWhenUsed="1"/>
     <w:lsdException w:name="Table Professional" w:semiHidden="1" w:unhideWhenUsed="1"/>
-    <w:lsdException w:name="Table Subtle 1" w:semiHidden="1" w:unhideWhenUsed="1"/>
     <w:lsdException w:name="Table Subtle 2" w:semiHidden="1" w:unhideWhenUsed="1"/>
     <w:lsdException w:name="Table Web 1" w:semiHidden="1" w:unhideWhenUsed="1"/>
-    <w:lsdException w:name="Table Web 2" w:semiHidden="1" w:unhideWhenUsed="1"/>
-    <w:lsdException w:name="Table Web 3" w:semiHidden="1" w:unhideWhenUsed="1"/>
     <w:lsdException w:name="Balloon Text" w:semiHidden="1" w:unhideWhenUsed="1"/>
     <w:lsdException w:name="Table Grid" w:uiPriority="39"/>
     <w:lsdException w:name="Table Theme" w:semiHidden="1" w:unhideWhenUsed="1"/>
@@ -12403,6 +12847,11 @@
     <w:lsdException w:name="List Table 5 Dark Accent 6" w:uiPriority="50"/>
     <w:lsdException w:name="List Table 6 Colorful Accent 6" w:uiPriority="51"/>
     <w:lsdException w:name="List Table 7 Colorful Accent 6" w:uiPriority="52"/>
+    <w:lsdException w:name="Mention" w:semiHidden="1" w:unhideWhenUsed="1"/>
+    <w:lsdException w:name="Smart Hyperlink" w:semiHidden="1" w:unhideWhenUsed="1"/>
+    <w:lsdException w:name="Hashtag" w:semiHidden="1" w:unhideWhenUsed="1"/>
+    <w:lsdException w:name="Unresolved Mention" w:semiHidden="1" w:unhideWhenUsed="1"/>
+    <w:lsdException w:name="Smart Link" w:semiHidden="1" w:unhideWhenUsed="1"/>
   </w:latentStyles>
   <w:style w:type="paragraph" w:default="1" w:styleId="Normal">
     <w:name w:val="Normal"/>

</xml_diff>